<commit_message>
Telas lista de contatos e Formulário adicionadas
</commit_message>
<xml_diff>
--- a/1-ConteúdoGeralLoginComPersistencia/ConteúdoGeralLoginComPersistencia.docx
+++ b/1-ConteúdoGeralLoginComPersistencia/ConteúdoGeralLoginComPersistencia.docx
@@ -1,6 +1,6 @@
 
 <file path=word/document.xml><?xml version="1.0" encoding="utf-8"?>
-<w:document xmlns:wpc="http://schemas.microsoft.com/office/word/2010/wordprocessingCanvas" xmlns:cx="http://schemas.microsoft.com/office/drawing/2014/chartex" xmlns:cx1="http://schemas.microsoft.com/office/drawing/2015/9/8/chartex" xmlns:cx2="http://schemas.microsoft.com/office/drawing/2015/10/21/chartex" xmlns:cx3="http://schemas.microsoft.com/office/drawing/2016/5/9/chartex" xmlns:cx4="http://schemas.microsoft.com/office/drawing/2016/5/10/chartex" xmlns:cx5="http://schemas.microsoft.com/office/drawing/2016/5/11/chartex" xmlns:cx6="http://schemas.microsoft.com/office/drawing/2016/5/12/chartex" xmlns:cx7="http://schemas.microsoft.com/office/drawing/2016/5/13/chartex" xmlns:cx8="http://schemas.microsoft.com/office/drawing/2016/5/14/chartex" xmlns:mc="http://schemas.openxmlformats.org/markup-compatibility/2006" xmlns:aink="http://schemas.microsoft.com/office/drawing/2016/ink" xmlns:am3d="http://schemas.microsoft.com/office/drawing/2017/model3d" xmlns:o="urn:schemas-microsoft-com:office:office" xmlns:r="http://schemas.openxmlformats.org/officeDocument/2006/relationships" xmlns:m="http://schemas.openxmlformats.org/officeDocument/2006/math" xmlns:v="urn:schemas-microsoft-com:vml" xmlns:wp14="http://schemas.microsoft.com/office/word/2010/wordprocessingDrawing" xmlns:wp="http://schemas.openxmlformats.org/drawingml/2006/wordprocessingDrawing" xmlns:w10="urn:schemas-microsoft-com:office:word" xmlns:w="http://schemas.openxmlformats.org/wordprocessingml/2006/main" xmlns:w14="http://schemas.microsoft.com/office/word/2010/wordml" xmlns:w15="http://schemas.microsoft.com/office/word/2012/wordml" xmlns:w16cex="http://schemas.microsoft.com/office/word/2018/wordml/cex" xmlns:w16cid="http://schemas.microsoft.com/office/word/2016/wordml/cid" xmlns:w16="http://schemas.microsoft.com/office/word/2018/wordml" xmlns:w16sdtdh="http://schemas.microsoft.com/office/word/2020/wordml/sdtdatahash" xmlns:w16se="http://schemas.microsoft.com/office/word/2015/wordml/symex" xmlns:wpg="http://schemas.microsoft.com/office/word/2010/wordprocessingGroup" xmlns:wpi="http://schemas.microsoft.com/office/word/2010/wordprocessingInk" xmlns:wne="http://schemas.microsoft.com/office/word/2006/wordml" xmlns:wps="http://schemas.microsoft.com/office/word/2010/wordprocessingShape" mc:Ignorable="w14 w15 w16se w16cid w16 w16cex w16sdtdh wp14">
+<w:document xmlns:wpc="http://schemas.microsoft.com/office/word/2010/wordprocessingCanvas" xmlns:mc="http://schemas.openxmlformats.org/markup-compatibility/2006" xmlns:o="urn:schemas-microsoft-com:office:office" xmlns:r="http://schemas.openxmlformats.org/officeDocument/2006/relationships" xmlns:m="http://schemas.openxmlformats.org/officeDocument/2006/math" xmlns:v="urn:schemas-microsoft-com:vml" xmlns:wp14="http://schemas.microsoft.com/office/word/2010/wordprocessingDrawing" xmlns:wp="http://schemas.openxmlformats.org/drawingml/2006/wordprocessingDrawing" xmlns:w10="urn:schemas-microsoft-com:office:word" xmlns:w="http://schemas.openxmlformats.org/wordprocessingml/2006/main" xmlns:w14="http://schemas.microsoft.com/office/word/2010/wordml" xmlns:w15="http://schemas.microsoft.com/office/word/2012/wordml" xmlns:wpg="http://schemas.microsoft.com/office/word/2010/wordprocessingGroup" xmlns:wpi="http://schemas.microsoft.com/office/word/2010/wordprocessingInk" xmlns:wne="http://schemas.microsoft.com/office/word/2006/wordml" xmlns:wps="http://schemas.microsoft.com/office/word/2010/wordprocessingShape" mc:Ignorable="w14 w15 wp14">
   <w:body>
     <w:p>
       <w:pPr>
@@ -11,34 +11,14 @@
           <w:sz w:val="40"/>
         </w:rPr>
       </w:pPr>
-      <w:proofErr w:type="spellStart"/>
       <w:r>
         <w:rPr>
           <w:b/>
           <w:color w:val="FF0000"/>
           <w:sz w:val="40"/>
         </w:rPr>
-        <w:t>Dart</w:t>
-      </w:r>
-      <w:proofErr w:type="spellEnd"/>
-      <w:r>
-        <w:rPr>
-          <w:b/>
-          <w:color w:val="FF0000"/>
-          <w:sz w:val="40"/>
-        </w:rPr>
-        <w:t xml:space="preserve"> Com </w:t>
-      </w:r>
-      <w:proofErr w:type="spellStart"/>
-      <w:r>
-        <w:rPr>
-          <w:b/>
-          <w:color w:val="FF0000"/>
-          <w:sz w:val="40"/>
-        </w:rPr>
-        <w:t>Flutter</w:t>
-      </w:r>
-      <w:proofErr w:type="spellEnd"/>
+        <w:t>Dart Com Flutter</w:t>
+      </w:r>
     </w:p>
     <w:sdt>
       <w:sdtPr>
@@ -92,7 +72,7 @@
           <w:r>
             <w:fldChar w:fldCharType="separate"/>
           </w:r>
-          <w:hyperlink w:anchor="_Toc87884513" w:history="1">
+          <w:hyperlink w:anchor="_Toc87949425" w:history="1">
             <w:r>
               <w:rPr>
                 <w:rStyle w:val="Hyperlink"/>
@@ -119,7 +99,7 @@
                 <w:noProof/>
                 <w:webHidden/>
               </w:rPr>
-              <w:instrText xml:space="preserve"> PAGEREF _Toc87884513 \h </w:instrText>
+              <w:instrText xml:space="preserve"> PAGEREF _Toc87949425 \h </w:instrText>
             </w:r>
             <w:r>
               <w:rPr>
@@ -163,7 +143,7 @@
               <w:lang w:eastAsia="pt-BR"/>
             </w:rPr>
           </w:pPr>
-          <w:hyperlink w:anchor="_Toc87884514" w:history="1">
+          <w:hyperlink w:anchor="_Toc87949426" w:history="1">
             <w:r>
               <w:rPr>
                 <w:rStyle w:val="Hyperlink"/>
@@ -190,7 +170,7 @@
                 <w:noProof/>
                 <w:webHidden/>
               </w:rPr>
-              <w:instrText xml:space="preserve"> PAGEREF _Toc87884514 \h </w:instrText>
+              <w:instrText xml:space="preserve"> PAGEREF _Toc87949426 \h </w:instrText>
             </w:r>
             <w:r>
               <w:rPr>
@@ -234,7 +214,7 @@
               <w:lang w:eastAsia="pt-BR"/>
             </w:rPr>
           </w:pPr>
-          <w:hyperlink w:anchor="_Toc87884515" w:history="1">
+          <w:hyperlink w:anchor="_Toc87949427" w:history="1">
             <w:r>
               <w:rPr>
                 <w:rStyle w:val="Hyperlink"/>
@@ -261,7 +241,78 @@
                 <w:noProof/>
                 <w:webHidden/>
               </w:rPr>
-              <w:instrText xml:space="preserve"> PAGEREF _Toc87884515 \h </w:instrText>
+              <w:instrText xml:space="preserve"> PAGEREF _Toc87949427 \h </w:instrText>
+            </w:r>
+            <w:r>
+              <w:rPr>
+                <w:noProof/>
+                <w:webHidden/>
+              </w:rPr>
+            </w:r>
+            <w:r>
+              <w:rPr>
+                <w:noProof/>
+                <w:webHidden/>
+              </w:rPr>
+              <w:fldChar w:fldCharType="separate"/>
+            </w:r>
+            <w:r>
+              <w:rPr>
+                <w:noProof/>
+                <w:webHidden/>
+              </w:rPr>
+              <w:t>2</w:t>
+            </w:r>
+            <w:r>
+              <w:rPr>
+                <w:noProof/>
+                <w:webHidden/>
+              </w:rPr>
+              <w:fldChar w:fldCharType="end"/>
+            </w:r>
+          </w:hyperlink>
+        </w:p>
+        <w:p>
+          <w:pPr>
+            <w:pStyle w:val="Sumrio2"/>
+            <w:tabs>
+              <w:tab w:val="right" w:leader="dot" w:pos="9629"/>
+            </w:tabs>
+            <w:rPr>
+              <w:rFonts w:asciiTheme="minorHAnsi" w:eastAsiaTheme="minorEastAsia" w:hAnsiTheme="minorHAnsi"/>
+              <w:noProof/>
+              <w:sz w:val="22"/>
+              <w:lang w:eastAsia="pt-BR"/>
+            </w:rPr>
+          </w:pPr>
+          <w:hyperlink w:anchor="_Toc87949428" w:history="1">
+            <w:r>
+              <w:rPr>
+                <w:rStyle w:val="Hyperlink"/>
+                <w:noProof/>
+              </w:rPr>
+              <w:t>Column: Alinhamento De Seus Filhos</w:t>
+            </w:r>
+            <w:r>
+              <w:rPr>
+                <w:noProof/>
+                <w:webHidden/>
+              </w:rPr>
+              <w:tab/>
+            </w:r>
+            <w:r>
+              <w:rPr>
+                <w:noProof/>
+                <w:webHidden/>
+              </w:rPr>
+              <w:fldChar w:fldCharType="begin"/>
+            </w:r>
+            <w:r>
+              <w:rPr>
+                <w:noProof/>
+                <w:webHidden/>
+              </w:rPr>
+              <w:instrText xml:space="preserve"> PAGEREF _Toc87949428 \h </w:instrText>
             </w:r>
             <w:r>
               <w:rPr>
@@ -330,7 +381,7 @@
       <w:pPr>
         <w:pStyle w:val="Ttulo1"/>
       </w:pPr>
-      <w:bookmarkStart w:id="0" w:name="_Toc87884513"/>
+      <w:bookmarkStart w:id="0" w:name="_Toc87949425"/>
       <w:r>
         <w:lastRenderedPageBreak/>
         <w:t>DART</w:t>
@@ -342,7 +393,7 @@
       <w:pPr>
         <w:pStyle w:val="Ttulo2"/>
       </w:pPr>
-      <w:bookmarkStart w:id="1" w:name="_Toc87884514"/>
+      <w:bookmarkStart w:id="1" w:name="_Toc87949426"/>
       <w:r>
         <w:t>Listas</w:t>
       </w:r>
@@ -364,75 +415,26 @@
         </w:rPr>
         <w:t xml:space="preserve">final </w:t>
       </w:r>
-      <w:proofErr w:type="spellStart"/>
       <w:r>
         <w:rPr>
           <w:color w:val="A9B7C6"/>
           <w:sz w:val="22"/>
         </w:rPr>
-        <w:t>List</w:t>
-      </w:r>
-      <w:proofErr w:type="spellEnd"/>
+        <w:t xml:space="preserve">List&lt;Transfer&gt; </w:t>
+      </w:r>
+      <w:r>
+        <w:rPr>
+          <w:color w:val="9876AA"/>
+          <w:sz w:val="22"/>
+        </w:rPr>
+        <w:t xml:space="preserve">_transfer </w:t>
+      </w:r>
       <w:r>
         <w:rPr>
           <w:color w:val="A9B7C6"/>
           <w:sz w:val="22"/>
         </w:rPr>
-        <w:t>&lt;</w:t>
-      </w:r>
-      <w:proofErr w:type="spellStart"/>
-      <w:r>
-        <w:rPr>
-          <w:color w:val="A9B7C6"/>
-          <w:sz w:val="22"/>
-        </w:rPr>
-        <w:t>Transfer</w:t>
-      </w:r>
-      <w:proofErr w:type="spellEnd"/>
-      <w:r>
-        <w:rPr>
-          <w:color w:val="A9B7C6"/>
-          <w:sz w:val="22"/>
-        </w:rPr>
-        <w:t xml:space="preserve">&gt; </w:t>
-      </w:r>
-      <w:r>
-        <w:rPr>
-          <w:color w:val="9876AA"/>
-          <w:sz w:val="22"/>
-        </w:rPr>
-        <w:t>_</w:t>
-      </w:r>
-      <w:proofErr w:type="spellStart"/>
-      <w:r>
-        <w:rPr>
-          <w:color w:val="9876AA"/>
-          <w:sz w:val="22"/>
-        </w:rPr>
-        <w:t>transfer</w:t>
-      </w:r>
-      <w:proofErr w:type="spellEnd"/>
-      <w:r>
-        <w:rPr>
-          <w:color w:val="9876AA"/>
-          <w:sz w:val="22"/>
-        </w:rPr>
-        <w:t xml:space="preserve"> </w:t>
-      </w:r>
-      <w:r>
-        <w:rPr>
-          <w:color w:val="A9B7C6"/>
-          <w:sz w:val="22"/>
-        </w:rPr>
-        <w:t xml:space="preserve">= </w:t>
-      </w:r>
-      <w:proofErr w:type="gramStart"/>
-      <w:r>
-        <w:rPr>
-          <w:color w:val="A9B7C6"/>
-          <w:sz w:val="22"/>
-        </w:rPr>
-        <w:t>[]</w:t>
+        <w:t>= []</w:t>
       </w:r>
       <w:r>
         <w:rPr>
@@ -446,15 +448,7 @@
           <w:color w:val="808080"/>
           <w:sz w:val="22"/>
         </w:rPr>
-        <w:t>/</w:t>
-      </w:r>
-      <w:proofErr w:type="gramEnd"/>
-      <w:r>
-        <w:rPr>
-          <w:color w:val="808080"/>
-          <w:sz w:val="22"/>
-        </w:rPr>
-        <w:t>/Lista vazia</w:t>
+        <w:t>//Lista vazia</w:t>
       </w:r>
     </w:p>
     <w:p/>
@@ -465,7 +459,7 @@
           <w:caps w:val="0"/>
         </w:rPr>
       </w:pPr>
-      <w:bookmarkStart w:id="2" w:name="_Toc87884515"/>
+      <w:bookmarkStart w:id="2" w:name="_Toc87949427"/>
       <w:r>
         <w:t>Widgets</w:t>
       </w:r>
@@ -494,13 +488,3906 @@
       <w:pPr>
         <w:pStyle w:val="Ttulo2"/>
       </w:pPr>
-      <w:proofErr w:type="spellStart"/>
-      <w:r>
+      <w:bookmarkStart w:id="3" w:name="_Toc87949428"/>
+      <w:r>
+        <w:t>Column: Alinhamento De Seus Filhos</w:t>
+      </w:r>
+      <w:bookmarkEnd w:id="3"/>
+    </w:p>
+    <w:p/>
+    <w:p>
+      <w:pPr>
+        <w:rPr>
+          <w:b/>
+        </w:rPr>
+      </w:pPr>
+      <w:r>
+        <w:rPr>
+          <w:b/>
+        </w:rPr>
+        <w:t>Mexendo nos eixos Y e X:</w:t>
+      </w:r>
+    </w:p>
+    <w:p>
+      <w:pPr>
+        <w:shd w:val="clear" w:color="auto" w:fill="1E1E1E"/>
+        <w:spacing w:after="0" w:line="285" w:lineRule="atLeast"/>
+        <w:rPr>
+          <w:rFonts w:ascii="Consolas" w:eastAsia="Times New Roman" w:hAnsi="Consolas" w:cs="Times New Roman"/>
+          <w:color w:val="D4D4D4"/>
+          <w:sz w:val="21"/>
+          <w:szCs w:val="21"/>
+          <w:lang w:eastAsia="pt-BR"/>
+        </w:rPr>
+      </w:pPr>
+      <w:r>
+        <w:rPr>
+          <w:rFonts w:ascii="Consolas" w:eastAsia="Times New Roman" w:hAnsi="Consolas" w:cs="Times New Roman"/>
+          <w:color w:val="4EC9B0"/>
+          <w:sz w:val="21"/>
+          <w:szCs w:val="21"/>
+          <w:lang w:eastAsia="pt-BR"/>
+        </w:rPr>
         <w:t>Column</w:t>
       </w:r>
-      <w:proofErr w:type="spellEnd"/>
-      <w:r>
-        <w:t>: Alinhamento De Seus Filhos</w:t>
+      <w:r>
+        <w:rPr>
+          <w:rFonts w:ascii="Consolas" w:eastAsia="Times New Roman" w:hAnsi="Consolas" w:cs="Times New Roman"/>
+          <w:color w:val="D4D4D4"/>
+          <w:sz w:val="21"/>
+          <w:szCs w:val="21"/>
+          <w:lang w:eastAsia="pt-BR"/>
+        </w:rPr>
+        <w:t>(</w:t>
+      </w:r>
+    </w:p>
+    <w:p>
+      <w:pPr>
+        <w:shd w:val="clear" w:color="auto" w:fill="1E1E1E"/>
+        <w:spacing w:after="0" w:line="285" w:lineRule="atLeast"/>
+        <w:rPr>
+          <w:rFonts w:ascii="Consolas" w:eastAsia="Times New Roman" w:hAnsi="Consolas" w:cs="Times New Roman"/>
+          <w:color w:val="D4D4D4"/>
+          <w:sz w:val="21"/>
+          <w:szCs w:val="21"/>
+          <w:lang w:eastAsia="pt-BR"/>
+        </w:rPr>
+      </w:pPr>
+      <w:r>
+        <w:rPr>
+          <w:rFonts w:ascii="Consolas" w:eastAsia="Times New Roman" w:hAnsi="Consolas" w:cs="Times New Roman"/>
+          <w:color w:val="D4D4D4"/>
+          <w:sz w:val="21"/>
+          <w:szCs w:val="21"/>
+          <w:lang w:eastAsia="pt-BR"/>
+        </w:rPr>
+        <w:t xml:space="preserve">        </w:t>
+      </w:r>
+      <w:r>
+        <w:rPr>
+          <w:rFonts w:ascii="Consolas" w:eastAsia="Times New Roman" w:hAnsi="Consolas" w:cs="Times New Roman"/>
+          <w:color w:val="6A9955"/>
+          <w:sz w:val="21"/>
+          <w:szCs w:val="21"/>
+          <w:lang w:eastAsia="pt-BR"/>
+        </w:rPr>
+        <w:t>//Espaço máximo entre os widgets dentro da Column, no eixo 'Y':</w:t>
+      </w:r>
+    </w:p>
+    <w:p>
+      <w:pPr>
+        <w:shd w:val="clear" w:color="auto" w:fill="1E1E1E"/>
+        <w:spacing w:after="0" w:line="285" w:lineRule="atLeast"/>
+        <w:rPr>
+          <w:rFonts w:ascii="Consolas" w:eastAsia="Times New Roman" w:hAnsi="Consolas" w:cs="Times New Roman"/>
+          <w:color w:val="D4D4D4"/>
+          <w:sz w:val="21"/>
+          <w:szCs w:val="21"/>
+          <w:lang w:eastAsia="pt-BR"/>
+        </w:rPr>
+      </w:pPr>
+      <w:r>
+        <w:rPr>
+          <w:rFonts w:ascii="Consolas" w:eastAsia="Times New Roman" w:hAnsi="Consolas" w:cs="Times New Roman"/>
+          <w:color w:val="D4D4D4"/>
+          <w:sz w:val="21"/>
+          <w:szCs w:val="21"/>
+          <w:lang w:eastAsia="pt-BR"/>
+        </w:rPr>
+        <w:t xml:space="preserve">        </w:t>
+      </w:r>
+      <w:r>
+        <w:rPr>
+          <w:rFonts w:ascii="Consolas" w:eastAsia="Times New Roman" w:hAnsi="Consolas" w:cs="Times New Roman"/>
+          <w:color w:val="9CDCFE"/>
+          <w:sz w:val="21"/>
+          <w:szCs w:val="21"/>
+          <w:lang w:eastAsia="pt-BR"/>
+        </w:rPr>
+        <w:t>mainAxisAlignment</w:t>
+      </w:r>
+      <w:r>
+        <w:rPr>
+          <w:rFonts w:ascii="Consolas" w:eastAsia="Times New Roman" w:hAnsi="Consolas" w:cs="Times New Roman"/>
+          <w:color w:val="D4D4D4"/>
+          <w:sz w:val="21"/>
+          <w:szCs w:val="21"/>
+          <w:lang w:eastAsia="pt-BR"/>
+        </w:rPr>
+        <w:t xml:space="preserve">: </w:t>
+      </w:r>
+      <w:r>
+        <w:rPr>
+          <w:rFonts w:ascii="Consolas" w:eastAsia="Times New Roman" w:hAnsi="Consolas" w:cs="Times New Roman"/>
+          <w:color w:val="4EC9B0"/>
+          <w:sz w:val="21"/>
+          <w:szCs w:val="21"/>
+          <w:lang w:eastAsia="pt-BR"/>
+        </w:rPr>
+        <w:t>MainAxisAlignment</w:t>
+      </w:r>
+      <w:r>
+        <w:rPr>
+          <w:rFonts w:ascii="Consolas" w:eastAsia="Times New Roman" w:hAnsi="Consolas" w:cs="Times New Roman"/>
+          <w:color w:val="D4D4D4"/>
+          <w:sz w:val="21"/>
+          <w:szCs w:val="21"/>
+          <w:lang w:eastAsia="pt-BR"/>
+        </w:rPr>
+        <w:t>.</w:t>
+      </w:r>
+      <w:r>
+        <w:rPr>
+          <w:rFonts w:ascii="Consolas" w:eastAsia="Times New Roman" w:hAnsi="Consolas" w:cs="Times New Roman"/>
+          <w:color w:val="4FC1FF"/>
+          <w:sz w:val="21"/>
+          <w:szCs w:val="21"/>
+          <w:lang w:eastAsia="pt-BR"/>
+        </w:rPr>
+        <w:t>spaceBetween</w:t>
+      </w:r>
+      <w:r>
+        <w:rPr>
+          <w:rFonts w:ascii="Consolas" w:eastAsia="Times New Roman" w:hAnsi="Consolas" w:cs="Times New Roman"/>
+          <w:color w:val="D4D4D4"/>
+          <w:sz w:val="21"/>
+          <w:szCs w:val="21"/>
+          <w:lang w:eastAsia="pt-BR"/>
+        </w:rPr>
+        <w:t>,</w:t>
+      </w:r>
+    </w:p>
+    <w:p>
+      <w:pPr>
+        <w:shd w:val="clear" w:color="auto" w:fill="1E1E1E"/>
+        <w:spacing w:after="0" w:line="285" w:lineRule="atLeast"/>
+        <w:rPr>
+          <w:rFonts w:ascii="Consolas" w:eastAsia="Times New Roman" w:hAnsi="Consolas" w:cs="Times New Roman"/>
+          <w:color w:val="D4D4D4"/>
+          <w:sz w:val="21"/>
+          <w:szCs w:val="21"/>
+          <w:lang w:eastAsia="pt-BR"/>
+        </w:rPr>
+      </w:pPr>
+      <w:r>
+        <w:rPr>
+          <w:rFonts w:ascii="Consolas" w:eastAsia="Times New Roman" w:hAnsi="Consolas" w:cs="Times New Roman"/>
+          <w:color w:val="D4D4D4"/>
+          <w:sz w:val="21"/>
+          <w:szCs w:val="21"/>
+          <w:lang w:eastAsia="pt-BR"/>
+        </w:rPr>
+        <w:t xml:space="preserve">        </w:t>
+      </w:r>
+      <w:r>
+        <w:rPr>
+          <w:rFonts w:ascii="Consolas" w:eastAsia="Times New Roman" w:hAnsi="Consolas" w:cs="Times New Roman"/>
+          <w:color w:val="6A9955"/>
+          <w:sz w:val="21"/>
+          <w:szCs w:val="21"/>
+          <w:lang w:eastAsia="pt-BR"/>
+        </w:rPr>
+        <w:t>//Coloca os filhos da Column no início da posição:</w:t>
+      </w:r>
+    </w:p>
+    <w:p>
+      <w:pPr>
+        <w:shd w:val="clear" w:color="auto" w:fill="1E1E1E"/>
+        <w:spacing w:after="0" w:line="285" w:lineRule="atLeast"/>
+        <w:rPr>
+          <w:rFonts w:ascii="Consolas" w:eastAsia="Times New Roman" w:hAnsi="Consolas" w:cs="Times New Roman"/>
+          <w:color w:val="D4D4D4"/>
+          <w:sz w:val="21"/>
+          <w:szCs w:val="21"/>
+          <w:lang w:eastAsia="pt-BR"/>
+        </w:rPr>
+      </w:pPr>
+      <w:r>
+        <w:rPr>
+          <w:rFonts w:ascii="Consolas" w:eastAsia="Times New Roman" w:hAnsi="Consolas" w:cs="Times New Roman"/>
+          <w:color w:val="D4D4D4"/>
+          <w:sz w:val="21"/>
+          <w:szCs w:val="21"/>
+          <w:lang w:eastAsia="pt-BR"/>
+        </w:rPr>
+        <w:t xml:space="preserve">        </w:t>
+      </w:r>
+      <w:r>
+        <w:rPr>
+          <w:rFonts w:ascii="Consolas" w:eastAsia="Times New Roman" w:hAnsi="Consolas" w:cs="Times New Roman"/>
+          <w:color w:val="9CDCFE"/>
+          <w:sz w:val="21"/>
+          <w:szCs w:val="21"/>
+          <w:lang w:eastAsia="pt-BR"/>
+        </w:rPr>
+        <w:t>crossAxisAlignment</w:t>
+      </w:r>
+      <w:r>
+        <w:rPr>
+          <w:rFonts w:ascii="Consolas" w:eastAsia="Times New Roman" w:hAnsi="Consolas" w:cs="Times New Roman"/>
+          <w:color w:val="D4D4D4"/>
+          <w:sz w:val="21"/>
+          <w:szCs w:val="21"/>
+          <w:lang w:eastAsia="pt-BR"/>
+        </w:rPr>
+        <w:t xml:space="preserve">: </w:t>
+      </w:r>
+      <w:r>
+        <w:rPr>
+          <w:rFonts w:ascii="Consolas" w:eastAsia="Times New Roman" w:hAnsi="Consolas" w:cs="Times New Roman"/>
+          <w:color w:val="4EC9B0"/>
+          <w:sz w:val="21"/>
+          <w:szCs w:val="21"/>
+          <w:lang w:eastAsia="pt-BR"/>
+        </w:rPr>
+        <w:t>CrossAxisAlignment</w:t>
+      </w:r>
+      <w:r>
+        <w:rPr>
+          <w:rFonts w:ascii="Consolas" w:eastAsia="Times New Roman" w:hAnsi="Consolas" w:cs="Times New Roman"/>
+          <w:color w:val="D4D4D4"/>
+          <w:sz w:val="21"/>
+          <w:szCs w:val="21"/>
+          <w:lang w:eastAsia="pt-BR"/>
+        </w:rPr>
+        <w:t>.</w:t>
+      </w:r>
+      <w:r>
+        <w:rPr>
+          <w:rFonts w:ascii="Consolas" w:eastAsia="Times New Roman" w:hAnsi="Consolas" w:cs="Times New Roman"/>
+          <w:color w:val="4FC1FF"/>
+          <w:sz w:val="21"/>
+          <w:szCs w:val="21"/>
+          <w:lang w:eastAsia="pt-BR"/>
+        </w:rPr>
+        <w:t>start</w:t>
+      </w:r>
+      <w:r>
+        <w:rPr>
+          <w:rFonts w:ascii="Consolas" w:eastAsia="Times New Roman" w:hAnsi="Consolas" w:cs="Times New Roman"/>
+          <w:color w:val="D4D4D4"/>
+          <w:sz w:val="21"/>
+          <w:szCs w:val="21"/>
+          <w:lang w:eastAsia="pt-BR"/>
+        </w:rPr>
+        <w:t>,</w:t>
+      </w:r>
+    </w:p>
+    <w:p>
+      <w:pPr>
+        <w:shd w:val="clear" w:color="auto" w:fill="1E1E1E"/>
+        <w:spacing w:after="0" w:line="285" w:lineRule="atLeast"/>
+        <w:rPr>
+          <w:rFonts w:ascii="Consolas" w:eastAsia="Times New Roman" w:hAnsi="Consolas" w:cs="Times New Roman"/>
+          <w:color w:val="D4D4D4"/>
+          <w:sz w:val="21"/>
+          <w:szCs w:val="21"/>
+          <w:lang w:eastAsia="pt-BR"/>
+        </w:rPr>
+      </w:pPr>
+      <w:r>
+        <w:rPr>
+          <w:rFonts w:ascii="Consolas" w:eastAsia="Times New Roman" w:hAnsi="Consolas" w:cs="Times New Roman"/>
+          <w:color w:val="6A9955"/>
+          <w:sz w:val="21"/>
+          <w:szCs w:val="21"/>
+          <w:lang w:eastAsia="pt-BR"/>
+        </w:rPr>
+        <w:t>//LOGO DA EMPRESA:</w:t>
+      </w:r>
+    </w:p>
+    <w:p>
+      <w:pPr>
+        <w:shd w:val="clear" w:color="auto" w:fill="1E1E1E"/>
+        <w:spacing w:after="0" w:line="285" w:lineRule="atLeast"/>
+        <w:rPr>
+          <w:rFonts w:ascii="Consolas" w:eastAsia="Times New Roman" w:hAnsi="Consolas" w:cs="Times New Roman"/>
+          <w:color w:val="D4D4D4"/>
+          <w:sz w:val="21"/>
+          <w:szCs w:val="21"/>
+          <w:lang w:eastAsia="pt-BR"/>
+        </w:rPr>
+      </w:pPr>
+      <w:r>
+        <w:rPr>
+          <w:rFonts w:ascii="Consolas" w:eastAsia="Times New Roman" w:hAnsi="Consolas" w:cs="Times New Roman"/>
+          <w:color w:val="D4D4D4"/>
+          <w:sz w:val="21"/>
+          <w:szCs w:val="21"/>
+          <w:lang w:eastAsia="pt-BR"/>
+        </w:rPr>
+        <w:t xml:space="preserve">        </w:t>
+      </w:r>
+      <w:r>
+        <w:rPr>
+          <w:rFonts w:ascii="Consolas" w:eastAsia="Times New Roman" w:hAnsi="Consolas" w:cs="Times New Roman"/>
+          <w:color w:val="9CDCFE"/>
+          <w:sz w:val="21"/>
+          <w:szCs w:val="21"/>
+          <w:lang w:eastAsia="pt-BR"/>
+        </w:rPr>
+        <w:t>children</w:t>
+      </w:r>
+      <w:r>
+        <w:rPr>
+          <w:rFonts w:ascii="Consolas" w:eastAsia="Times New Roman" w:hAnsi="Consolas" w:cs="Times New Roman"/>
+          <w:color w:val="D4D4D4"/>
+          <w:sz w:val="21"/>
+          <w:szCs w:val="21"/>
+          <w:lang w:eastAsia="pt-BR"/>
+        </w:rPr>
+        <w:t>: &lt;</w:t>
+      </w:r>
+      <w:r>
+        <w:rPr>
+          <w:rFonts w:ascii="Consolas" w:eastAsia="Times New Roman" w:hAnsi="Consolas" w:cs="Times New Roman"/>
+          <w:color w:val="4EC9B0"/>
+          <w:sz w:val="21"/>
+          <w:szCs w:val="21"/>
+          <w:lang w:eastAsia="pt-BR"/>
+        </w:rPr>
+        <w:t>Widget</w:t>
+      </w:r>
+      <w:r>
+        <w:rPr>
+          <w:rFonts w:ascii="Consolas" w:eastAsia="Times New Roman" w:hAnsi="Consolas" w:cs="Times New Roman"/>
+          <w:color w:val="D4D4D4"/>
+          <w:sz w:val="21"/>
+          <w:szCs w:val="21"/>
+          <w:lang w:eastAsia="pt-BR"/>
+        </w:rPr>
+        <w:t>&gt;[</w:t>
+      </w:r>
+    </w:p>
+    <w:p>
+      <w:pPr>
+        <w:rPr>
+          <w:b/>
+        </w:rPr>
+      </w:pPr>
+    </w:p>
+    <w:p>
+      <w:r>
+        <w:t>Vimos que no Column conseguimos alinhar os Widgets filhos a partir do ali</w:t>
+      </w:r>
+      <w:r>
+        <w:t>nhamento de eixo main ou cross.</w:t>
+      </w:r>
+    </w:p>
+    <w:p>
+      <w:r>
+        <w:t xml:space="preserve">Esse padrão também é comum no Widget Row, utilizado para ordenar Widgets em linha. A diferença no Row é que o main representa o </w:t>
+      </w:r>
+      <w:r>
+        <w:rPr>
+          <w:b/>
+        </w:rPr>
+        <w:t>eixo horizontal</w:t>
+      </w:r>
+      <w:r>
+        <w:t xml:space="preserve"> e o cross o eixo vertical.</w:t>
+      </w:r>
+    </w:p>
+    <w:p>
+      <w:pPr>
+        <w:rPr>
+          <w:b/>
+        </w:rPr>
+      </w:pPr>
+    </w:p>
+    <w:p>
+      <w:pPr>
+        <w:pStyle w:val="Ttulo2"/>
+      </w:pPr>
+      <w:r>
+        <w:t>InkWell: Atribuindo eventos à Widgets</w:t>
+      </w:r>
+    </w:p>
+    <w:p>
+      <w:pPr>
+        <w:rPr>
+          <w:b/>
+        </w:rPr>
+      </w:pPr>
+    </w:p>
+    <w:p>
+      <w:pPr>
+        <w:shd w:val="clear" w:color="auto" w:fill="1E1E1E"/>
+        <w:spacing w:after="0" w:line="285" w:lineRule="atLeast"/>
+        <w:rPr>
+          <w:rFonts w:ascii="Consolas" w:eastAsia="Times New Roman" w:hAnsi="Consolas" w:cs="Times New Roman"/>
+          <w:color w:val="FFFFFF" w:themeColor="background1"/>
+          <w:sz w:val="21"/>
+          <w:szCs w:val="21"/>
+          <w:lang w:eastAsia="pt-BR"/>
+        </w:rPr>
+      </w:pPr>
+      <w:r>
+        <w:rPr>
+          <w:rFonts w:ascii="Consolas" w:eastAsia="Times New Roman" w:hAnsi="Consolas" w:cs="Times New Roman"/>
+          <w:color w:val="FFFFFF" w:themeColor="background1"/>
+          <w:sz w:val="21"/>
+          <w:szCs w:val="21"/>
+          <w:lang w:eastAsia="pt-BR"/>
+        </w:rPr>
+        <w:t>[</w:t>
+      </w:r>
+      <w:r>
+        <w:rPr>
+          <w:rFonts w:ascii="Consolas" w:eastAsia="Times New Roman" w:hAnsi="Consolas" w:cs="Times New Roman"/>
+          <w:color w:val="FFFFFF" w:themeColor="background1"/>
+          <w:sz w:val="21"/>
+          <w:szCs w:val="21"/>
+          <w:lang w:eastAsia="pt-BR"/>
+        </w:rPr>
+        <w:t>...</w:t>
+      </w:r>
+      <w:r>
+        <w:rPr>
+          <w:rFonts w:ascii="Consolas" w:eastAsia="Times New Roman" w:hAnsi="Consolas" w:cs="Times New Roman"/>
+          <w:color w:val="FFFFFF" w:themeColor="background1"/>
+          <w:sz w:val="21"/>
+          <w:szCs w:val="21"/>
+          <w:lang w:eastAsia="pt-BR"/>
+        </w:rPr>
+        <w:t>]</w:t>
+      </w:r>
+    </w:p>
+    <w:p>
+      <w:pPr>
+        <w:shd w:val="clear" w:color="auto" w:fill="1E1E1E"/>
+        <w:spacing w:after="0" w:line="285" w:lineRule="atLeast"/>
+        <w:rPr>
+          <w:rFonts w:ascii="Consolas" w:eastAsia="Times New Roman" w:hAnsi="Consolas" w:cs="Times New Roman"/>
+          <w:color w:val="D4D4D4"/>
+          <w:sz w:val="21"/>
+          <w:szCs w:val="21"/>
+          <w:lang w:eastAsia="pt-BR"/>
+        </w:rPr>
+      </w:pPr>
+      <w:r>
+        <w:rPr>
+          <w:rFonts w:ascii="Consolas" w:eastAsia="Times New Roman" w:hAnsi="Consolas" w:cs="Times New Roman"/>
+          <w:color w:val="4EC9B0"/>
+          <w:sz w:val="21"/>
+          <w:szCs w:val="21"/>
+          <w:lang w:eastAsia="pt-BR"/>
+        </w:rPr>
+        <w:t>Padding</w:t>
+      </w:r>
+      <w:r>
+        <w:rPr>
+          <w:rFonts w:ascii="Consolas" w:eastAsia="Times New Roman" w:hAnsi="Consolas" w:cs="Times New Roman"/>
+          <w:color w:val="D4D4D4"/>
+          <w:sz w:val="21"/>
+          <w:szCs w:val="21"/>
+          <w:lang w:eastAsia="pt-BR"/>
+        </w:rPr>
+        <w:t>(</w:t>
+      </w:r>
+    </w:p>
+    <w:p>
+      <w:pPr>
+        <w:shd w:val="clear" w:color="auto" w:fill="1E1E1E"/>
+        <w:spacing w:after="0" w:line="285" w:lineRule="atLeast"/>
+        <w:rPr>
+          <w:rFonts w:ascii="Consolas" w:eastAsia="Times New Roman" w:hAnsi="Consolas" w:cs="Times New Roman"/>
+          <w:color w:val="D4D4D4"/>
+          <w:sz w:val="21"/>
+          <w:szCs w:val="21"/>
+          <w:lang w:eastAsia="pt-BR"/>
+        </w:rPr>
+      </w:pPr>
+      <w:r>
+        <w:rPr>
+          <w:rFonts w:ascii="Consolas" w:eastAsia="Times New Roman" w:hAnsi="Consolas" w:cs="Times New Roman"/>
+          <w:color w:val="D4D4D4"/>
+          <w:sz w:val="21"/>
+          <w:szCs w:val="21"/>
+          <w:lang w:eastAsia="pt-BR"/>
+        </w:rPr>
+        <w:t xml:space="preserve">            </w:t>
+      </w:r>
+      <w:r>
+        <w:rPr>
+          <w:rFonts w:ascii="Consolas" w:eastAsia="Times New Roman" w:hAnsi="Consolas" w:cs="Times New Roman"/>
+          <w:color w:val="9CDCFE"/>
+          <w:sz w:val="21"/>
+          <w:szCs w:val="21"/>
+          <w:lang w:eastAsia="pt-BR"/>
+        </w:rPr>
+        <w:t>padding</w:t>
+      </w:r>
+      <w:r>
+        <w:rPr>
+          <w:rFonts w:ascii="Consolas" w:eastAsia="Times New Roman" w:hAnsi="Consolas" w:cs="Times New Roman"/>
+          <w:color w:val="D4D4D4"/>
+          <w:sz w:val="21"/>
+          <w:szCs w:val="21"/>
+          <w:lang w:eastAsia="pt-BR"/>
+        </w:rPr>
+        <w:t xml:space="preserve">: </w:t>
+      </w:r>
+      <w:r>
+        <w:rPr>
+          <w:rFonts w:ascii="Consolas" w:eastAsia="Times New Roman" w:hAnsi="Consolas" w:cs="Times New Roman"/>
+          <w:color w:val="569CD6"/>
+          <w:sz w:val="21"/>
+          <w:szCs w:val="21"/>
+          <w:lang w:eastAsia="pt-BR"/>
+        </w:rPr>
+        <w:t>const</w:t>
+      </w:r>
+      <w:r>
+        <w:rPr>
+          <w:rFonts w:ascii="Consolas" w:eastAsia="Times New Roman" w:hAnsi="Consolas" w:cs="Times New Roman"/>
+          <w:color w:val="D4D4D4"/>
+          <w:sz w:val="21"/>
+          <w:szCs w:val="21"/>
+          <w:lang w:eastAsia="pt-BR"/>
+        </w:rPr>
+        <w:t xml:space="preserve"> </w:t>
+      </w:r>
+      <w:r>
+        <w:rPr>
+          <w:rFonts w:ascii="Consolas" w:eastAsia="Times New Roman" w:hAnsi="Consolas" w:cs="Times New Roman"/>
+          <w:color w:val="4EC9B0"/>
+          <w:sz w:val="21"/>
+          <w:szCs w:val="21"/>
+          <w:lang w:eastAsia="pt-BR"/>
+        </w:rPr>
+        <w:t>EdgeInsets</w:t>
+      </w:r>
+      <w:r>
+        <w:rPr>
+          <w:rFonts w:ascii="Consolas" w:eastAsia="Times New Roman" w:hAnsi="Consolas" w:cs="Times New Roman"/>
+          <w:color w:val="D4D4D4"/>
+          <w:sz w:val="21"/>
+          <w:szCs w:val="21"/>
+          <w:lang w:eastAsia="pt-BR"/>
+        </w:rPr>
+        <w:t>.</w:t>
+      </w:r>
+      <w:r>
+        <w:rPr>
+          <w:rFonts w:ascii="Consolas" w:eastAsia="Times New Roman" w:hAnsi="Consolas" w:cs="Times New Roman"/>
+          <w:color w:val="DCDCAA"/>
+          <w:sz w:val="21"/>
+          <w:szCs w:val="21"/>
+          <w:lang w:eastAsia="pt-BR"/>
+        </w:rPr>
+        <w:t>all</w:t>
+      </w:r>
+      <w:r>
+        <w:rPr>
+          <w:rFonts w:ascii="Consolas" w:eastAsia="Times New Roman" w:hAnsi="Consolas" w:cs="Times New Roman"/>
+          <w:color w:val="D4D4D4"/>
+          <w:sz w:val="21"/>
+          <w:szCs w:val="21"/>
+          <w:lang w:eastAsia="pt-BR"/>
+        </w:rPr>
+        <w:t>(</w:t>
+      </w:r>
+      <w:r>
+        <w:rPr>
+          <w:rFonts w:ascii="Consolas" w:eastAsia="Times New Roman" w:hAnsi="Consolas" w:cs="Times New Roman"/>
+          <w:color w:val="B5CEA8"/>
+          <w:sz w:val="21"/>
+          <w:szCs w:val="21"/>
+          <w:lang w:eastAsia="pt-BR"/>
+        </w:rPr>
+        <w:t>8.0</w:t>
+      </w:r>
+      <w:r>
+        <w:rPr>
+          <w:rFonts w:ascii="Consolas" w:eastAsia="Times New Roman" w:hAnsi="Consolas" w:cs="Times New Roman"/>
+          <w:color w:val="D4D4D4"/>
+          <w:sz w:val="21"/>
+          <w:szCs w:val="21"/>
+          <w:lang w:eastAsia="pt-BR"/>
+        </w:rPr>
+        <w:t>),</w:t>
+      </w:r>
+    </w:p>
+    <w:p>
+      <w:pPr>
+        <w:shd w:val="clear" w:color="auto" w:fill="1E1E1E"/>
+        <w:spacing w:after="0" w:line="285" w:lineRule="atLeast"/>
+        <w:rPr>
+          <w:rFonts w:ascii="Consolas" w:eastAsia="Times New Roman" w:hAnsi="Consolas" w:cs="Times New Roman"/>
+          <w:color w:val="D4D4D4"/>
+          <w:sz w:val="21"/>
+          <w:szCs w:val="21"/>
+          <w:lang w:eastAsia="pt-BR"/>
+        </w:rPr>
+      </w:pPr>
+      <w:r>
+        <w:rPr>
+          <w:rFonts w:ascii="Consolas" w:eastAsia="Times New Roman" w:hAnsi="Consolas" w:cs="Times New Roman"/>
+          <w:color w:val="D4D4D4"/>
+          <w:sz w:val="21"/>
+          <w:szCs w:val="21"/>
+          <w:lang w:eastAsia="pt-BR"/>
+        </w:rPr>
+        <w:t xml:space="preserve">            </w:t>
+      </w:r>
+      <w:r>
+        <w:rPr>
+          <w:rFonts w:ascii="Consolas" w:eastAsia="Times New Roman" w:hAnsi="Consolas" w:cs="Times New Roman"/>
+          <w:color w:val="6A9955"/>
+          <w:sz w:val="21"/>
+          <w:szCs w:val="21"/>
+          <w:lang w:eastAsia="pt-BR"/>
+        </w:rPr>
+        <w:t>//'GestureDetector' - Atribui ao widget capacidade de responder a todo tipo de eventos.</w:t>
+      </w:r>
+    </w:p>
+    <w:p>
+      <w:pPr>
+        <w:shd w:val="clear" w:color="auto" w:fill="1E1E1E"/>
+        <w:spacing w:after="0" w:line="285" w:lineRule="atLeast"/>
+        <w:rPr>
+          <w:rFonts w:ascii="Consolas" w:eastAsia="Times New Roman" w:hAnsi="Consolas" w:cs="Times New Roman"/>
+          <w:color w:val="D4D4D4"/>
+          <w:sz w:val="21"/>
+          <w:szCs w:val="21"/>
+          <w:lang w:eastAsia="pt-BR"/>
+        </w:rPr>
+      </w:pPr>
+      <w:r>
+        <w:rPr>
+          <w:rFonts w:ascii="Consolas" w:eastAsia="Times New Roman" w:hAnsi="Consolas" w:cs="Times New Roman"/>
+          <w:color w:val="D4D4D4"/>
+          <w:sz w:val="21"/>
+          <w:szCs w:val="21"/>
+          <w:lang w:eastAsia="pt-BR"/>
+        </w:rPr>
+        <w:t xml:space="preserve">            </w:t>
+      </w:r>
+      <w:r>
+        <w:rPr>
+          <w:rFonts w:ascii="Consolas" w:eastAsia="Times New Roman" w:hAnsi="Consolas" w:cs="Times New Roman"/>
+          <w:color w:val="6A9955"/>
+          <w:sz w:val="21"/>
+          <w:szCs w:val="21"/>
+          <w:lang w:eastAsia="pt-BR"/>
+        </w:rPr>
+        <w:t>//'InkWell' - Atribui ao widget capacidade de responder a todo tipo de eventos, mas é próprio do MaterialDesign, por isso é mais adequado. Permite efeitos.</w:t>
+      </w:r>
+    </w:p>
+    <w:p>
+      <w:pPr>
+        <w:shd w:val="clear" w:color="auto" w:fill="1E1E1E"/>
+        <w:spacing w:after="0" w:line="285" w:lineRule="atLeast"/>
+        <w:rPr>
+          <w:rFonts w:ascii="Consolas" w:eastAsia="Times New Roman" w:hAnsi="Consolas" w:cs="Times New Roman"/>
+          <w:color w:val="D4D4D4"/>
+          <w:sz w:val="21"/>
+          <w:szCs w:val="21"/>
+          <w:lang w:eastAsia="pt-BR"/>
+        </w:rPr>
+      </w:pPr>
+      <w:r>
+        <w:rPr>
+          <w:rFonts w:ascii="Consolas" w:eastAsia="Times New Roman" w:hAnsi="Consolas" w:cs="Times New Roman"/>
+          <w:color w:val="D4D4D4"/>
+          <w:sz w:val="21"/>
+          <w:szCs w:val="21"/>
+          <w:lang w:eastAsia="pt-BR"/>
+        </w:rPr>
+        <w:t xml:space="preserve">            </w:t>
+      </w:r>
+      <w:r>
+        <w:rPr>
+          <w:rFonts w:ascii="Consolas" w:eastAsia="Times New Roman" w:hAnsi="Consolas" w:cs="Times New Roman"/>
+          <w:color w:val="6A9955"/>
+          <w:sz w:val="21"/>
+          <w:szCs w:val="21"/>
+          <w:lang w:eastAsia="pt-BR"/>
+        </w:rPr>
+        <w:t>//Para o efeito funcionar, necessário envolver InkWell com 'Material' e responsabilizar ele pela cor do seu filho.</w:t>
+      </w:r>
+    </w:p>
+    <w:p>
+      <w:pPr>
+        <w:shd w:val="clear" w:color="auto" w:fill="1E1E1E"/>
+        <w:spacing w:after="0" w:line="285" w:lineRule="atLeast"/>
+        <w:rPr>
+          <w:rFonts w:ascii="Consolas" w:eastAsia="Times New Roman" w:hAnsi="Consolas" w:cs="Times New Roman"/>
+          <w:color w:val="D4D4D4"/>
+          <w:sz w:val="21"/>
+          <w:szCs w:val="21"/>
+          <w:lang w:eastAsia="pt-BR"/>
+        </w:rPr>
+      </w:pPr>
+      <w:r>
+        <w:rPr>
+          <w:rFonts w:ascii="Consolas" w:eastAsia="Times New Roman" w:hAnsi="Consolas" w:cs="Times New Roman"/>
+          <w:color w:val="D4D4D4"/>
+          <w:sz w:val="21"/>
+          <w:szCs w:val="21"/>
+          <w:lang w:eastAsia="pt-BR"/>
+        </w:rPr>
+        <w:t xml:space="preserve">            </w:t>
+      </w:r>
+      <w:r>
+        <w:rPr>
+          <w:rFonts w:ascii="Consolas" w:eastAsia="Times New Roman" w:hAnsi="Consolas" w:cs="Times New Roman"/>
+          <w:color w:val="9CDCFE"/>
+          <w:sz w:val="21"/>
+          <w:szCs w:val="21"/>
+          <w:lang w:eastAsia="pt-BR"/>
+        </w:rPr>
+        <w:t>child</w:t>
+      </w:r>
+      <w:r>
+        <w:rPr>
+          <w:rFonts w:ascii="Consolas" w:eastAsia="Times New Roman" w:hAnsi="Consolas" w:cs="Times New Roman"/>
+          <w:color w:val="D4D4D4"/>
+          <w:sz w:val="21"/>
+          <w:szCs w:val="21"/>
+          <w:lang w:eastAsia="pt-BR"/>
+        </w:rPr>
+        <w:t xml:space="preserve">: </w:t>
+      </w:r>
+      <w:r>
+        <w:rPr>
+          <w:rFonts w:ascii="Consolas" w:eastAsia="Times New Roman" w:hAnsi="Consolas" w:cs="Times New Roman"/>
+          <w:color w:val="4EC9B0"/>
+          <w:sz w:val="21"/>
+          <w:szCs w:val="21"/>
+          <w:lang w:eastAsia="pt-BR"/>
+        </w:rPr>
+        <w:t>Material</w:t>
+      </w:r>
+      <w:r>
+        <w:rPr>
+          <w:rFonts w:ascii="Consolas" w:eastAsia="Times New Roman" w:hAnsi="Consolas" w:cs="Times New Roman"/>
+          <w:color w:val="D4D4D4"/>
+          <w:sz w:val="21"/>
+          <w:szCs w:val="21"/>
+          <w:lang w:eastAsia="pt-BR"/>
+        </w:rPr>
+        <w:t>(</w:t>
+      </w:r>
+    </w:p>
+    <w:p>
+      <w:pPr>
+        <w:shd w:val="clear" w:color="auto" w:fill="1E1E1E"/>
+        <w:spacing w:after="0" w:line="285" w:lineRule="atLeast"/>
+        <w:rPr>
+          <w:rFonts w:ascii="Consolas" w:eastAsia="Times New Roman" w:hAnsi="Consolas" w:cs="Times New Roman"/>
+          <w:color w:val="D4D4D4"/>
+          <w:sz w:val="21"/>
+          <w:szCs w:val="21"/>
+          <w:lang w:eastAsia="pt-BR"/>
+        </w:rPr>
+      </w:pPr>
+      <w:r>
+        <w:rPr>
+          <w:rFonts w:ascii="Consolas" w:eastAsia="Times New Roman" w:hAnsi="Consolas" w:cs="Times New Roman"/>
+          <w:color w:val="D4D4D4"/>
+          <w:sz w:val="21"/>
+          <w:szCs w:val="21"/>
+          <w:lang w:eastAsia="pt-BR"/>
+        </w:rPr>
+        <w:t xml:space="preserve">              </w:t>
+      </w:r>
+      <w:r>
+        <w:rPr>
+          <w:rFonts w:ascii="Consolas" w:eastAsia="Times New Roman" w:hAnsi="Consolas" w:cs="Times New Roman"/>
+          <w:color w:val="6A9955"/>
+          <w:sz w:val="21"/>
+          <w:szCs w:val="21"/>
+          <w:lang w:eastAsia="pt-BR"/>
+        </w:rPr>
+        <w:t>//Cor do container envolvido pelo Material:</w:t>
+      </w:r>
+    </w:p>
+    <w:p>
+      <w:pPr>
+        <w:shd w:val="clear" w:color="auto" w:fill="1E1E1E"/>
+        <w:spacing w:after="0" w:line="285" w:lineRule="atLeast"/>
+        <w:rPr>
+          <w:rFonts w:ascii="Consolas" w:eastAsia="Times New Roman" w:hAnsi="Consolas" w:cs="Times New Roman"/>
+          <w:color w:val="D4D4D4"/>
+          <w:sz w:val="21"/>
+          <w:szCs w:val="21"/>
+          <w:lang w:eastAsia="pt-BR"/>
+        </w:rPr>
+      </w:pPr>
+      <w:r>
+        <w:rPr>
+          <w:rFonts w:ascii="Consolas" w:eastAsia="Times New Roman" w:hAnsi="Consolas" w:cs="Times New Roman"/>
+          <w:color w:val="D4D4D4"/>
+          <w:sz w:val="21"/>
+          <w:szCs w:val="21"/>
+          <w:lang w:eastAsia="pt-BR"/>
+        </w:rPr>
+        <w:t xml:space="preserve">              </w:t>
+      </w:r>
+      <w:r>
+        <w:rPr>
+          <w:rFonts w:ascii="Consolas" w:eastAsia="Times New Roman" w:hAnsi="Consolas" w:cs="Times New Roman"/>
+          <w:color w:val="9CDCFE"/>
+          <w:sz w:val="21"/>
+          <w:szCs w:val="21"/>
+          <w:lang w:eastAsia="pt-BR"/>
+        </w:rPr>
+        <w:t>color</w:t>
+      </w:r>
+      <w:r>
+        <w:rPr>
+          <w:rFonts w:ascii="Consolas" w:eastAsia="Times New Roman" w:hAnsi="Consolas" w:cs="Times New Roman"/>
+          <w:color w:val="D4D4D4"/>
+          <w:sz w:val="21"/>
+          <w:szCs w:val="21"/>
+          <w:lang w:eastAsia="pt-BR"/>
+        </w:rPr>
+        <w:t xml:space="preserve">: </w:t>
+      </w:r>
+      <w:r>
+        <w:rPr>
+          <w:rFonts w:ascii="Consolas" w:eastAsia="Times New Roman" w:hAnsi="Consolas" w:cs="Times New Roman"/>
+          <w:color w:val="4EC9B0"/>
+          <w:sz w:val="21"/>
+          <w:szCs w:val="21"/>
+          <w:lang w:eastAsia="pt-BR"/>
+        </w:rPr>
+        <w:t>Theme</w:t>
+      </w:r>
+      <w:r>
+        <w:rPr>
+          <w:rFonts w:ascii="Consolas" w:eastAsia="Times New Roman" w:hAnsi="Consolas" w:cs="Times New Roman"/>
+          <w:color w:val="D4D4D4"/>
+          <w:sz w:val="21"/>
+          <w:szCs w:val="21"/>
+          <w:lang w:eastAsia="pt-BR"/>
+        </w:rPr>
+        <w:t>.</w:t>
+      </w:r>
+      <w:r>
+        <w:rPr>
+          <w:rFonts w:ascii="Consolas" w:eastAsia="Times New Roman" w:hAnsi="Consolas" w:cs="Times New Roman"/>
+          <w:color w:val="DCDCAA"/>
+          <w:sz w:val="21"/>
+          <w:szCs w:val="21"/>
+          <w:lang w:eastAsia="pt-BR"/>
+        </w:rPr>
+        <w:t>of</w:t>
+      </w:r>
+      <w:r>
+        <w:rPr>
+          <w:rFonts w:ascii="Consolas" w:eastAsia="Times New Roman" w:hAnsi="Consolas" w:cs="Times New Roman"/>
+          <w:color w:val="D4D4D4"/>
+          <w:sz w:val="21"/>
+          <w:szCs w:val="21"/>
+          <w:lang w:eastAsia="pt-BR"/>
+        </w:rPr>
+        <w:t>(</w:t>
+      </w:r>
+      <w:r>
+        <w:rPr>
+          <w:rFonts w:ascii="Consolas" w:eastAsia="Times New Roman" w:hAnsi="Consolas" w:cs="Times New Roman"/>
+          <w:color w:val="9CDCFE"/>
+          <w:sz w:val="21"/>
+          <w:szCs w:val="21"/>
+          <w:lang w:eastAsia="pt-BR"/>
+        </w:rPr>
+        <w:t>context</w:t>
+      </w:r>
+      <w:r>
+        <w:rPr>
+          <w:rFonts w:ascii="Consolas" w:eastAsia="Times New Roman" w:hAnsi="Consolas" w:cs="Times New Roman"/>
+          <w:color w:val="D4D4D4"/>
+          <w:sz w:val="21"/>
+          <w:szCs w:val="21"/>
+          <w:lang w:eastAsia="pt-BR"/>
+        </w:rPr>
+        <w:t>).</w:t>
+      </w:r>
+      <w:r>
+        <w:rPr>
+          <w:rFonts w:ascii="Consolas" w:eastAsia="Times New Roman" w:hAnsi="Consolas" w:cs="Times New Roman"/>
+          <w:color w:val="9CDCFE"/>
+          <w:sz w:val="21"/>
+          <w:szCs w:val="21"/>
+          <w:lang w:eastAsia="pt-BR"/>
+        </w:rPr>
+        <w:t>primaryColor</w:t>
+      </w:r>
+      <w:r>
+        <w:rPr>
+          <w:rFonts w:ascii="Consolas" w:eastAsia="Times New Roman" w:hAnsi="Consolas" w:cs="Times New Roman"/>
+          <w:color w:val="D4D4D4"/>
+          <w:sz w:val="21"/>
+          <w:szCs w:val="21"/>
+          <w:lang w:eastAsia="pt-BR"/>
+        </w:rPr>
+        <w:t>,</w:t>
+      </w:r>
+    </w:p>
+    <w:p>
+      <w:pPr>
+        <w:shd w:val="clear" w:color="auto" w:fill="1E1E1E"/>
+        <w:spacing w:after="0" w:line="285" w:lineRule="atLeast"/>
+        <w:rPr>
+          <w:rFonts w:ascii="Consolas" w:eastAsia="Times New Roman" w:hAnsi="Consolas" w:cs="Times New Roman"/>
+          <w:color w:val="D4D4D4"/>
+          <w:sz w:val="21"/>
+          <w:szCs w:val="21"/>
+          <w:lang w:eastAsia="pt-BR"/>
+        </w:rPr>
+      </w:pPr>
+      <w:r>
+        <w:rPr>
+          <w:rFonts w:ascii="Consolas" w:eastAsia="Times New Roman" w:hAnsi="Consolas" w:cs="Times New Roman"/>
+          <w:color w:val="D4D4D4"/>
+          <w:sz w:val="21"/>
+          <w:szCs w:val="21"/>
+          <w:lang w:eastAsia="pt-BR"/>
+        </w:rPr>
+        <w:t xml:space="preserve">              </w:t>
+      </w:r>
+      <w:r>
+        <w:rPr>
+          <w:rFonts w:ascii="Consolas" w:eastAsia="Times New Roman" w:hAnsi="Consolas" w:cs="Times New Roman"/>
+          <w:color w:val="9CDCFE"/>
+          <w:sz w:val="21"/>
+          <w:szCs w:val="21"/>
+          <w:lang w:eastAsia="pt-BR"/>
+        </w:rPr>
+        <w:t>child</w:t>
+      </w:r>
+      <w:r>
+        <w:rPr>
+          <w:rFonts w:ascii="Consolas" w:eastAsia="Times New Roman" w:hAnsi="Consolas" w:cs="Times New Roman"/>
+          <w:color w:val="D4D4D4"/>
+          <w:sz w:val="21"/>
+          <w:szCs w:val="21"/>
+          <w:lang w:eastAsia="pt-BR"/>
+        </w:rPr>
+        <w:t xml:space="preserve">: </w:t>
+      </w:r>
+      <w:r>
+        <w:rPr>
+          <w:rFonts w:ascii="Consolas" w:eastAsia="Times New Roman" w:hAnsi="Consolas" w:cs="Times New Roman"/>
+          <w:color w:val="4EC9B0"/>
+          <w:sz w:val="21"/>
+          <w:szCs w:val="21"/>
+          <w:lang w:eastAsia="pt-BR"/>
+        </w:rPr>
+        <w:t>InkWell</w:t>
+      </w:r>
+      <w:r>
+        <w:rPr>
+          <w:rFonts w:ascii="Consolas" w:eastAsia="Times New Roman" w:hAnsi="Consolas" w:cs="Times New Roman"/>
+          <w:color w:val="D4D4D4"/>
+          <w:sz w:val="21"/>
+          <w:szCs w:val="21"/>
+          <w:lang w:eastAsia="pt-BR"/>
+        </w:rPr>
+        <w:t>(</w:t>
+      </w:r>
+    </w:p>
+    <w:p>
+      <w:pPr>
+        <w:shd w:val="clear" w:color="auto" w:fill="1E1E1E"/>
+        <w:spacing w:after="0" w:line="285" w:lineRule="atLeast"/>
+        <w:rPr>
+          <w:rFonts w:ascii="Consolas" w:eastAsia="Times New Roman" w:hAnsi="Consolas" w:cs="Times New Roman"/>
+          <w:color w:val="D4D4D4"/>
+          <w:sz w:val="21"/>
+          <w:szCs w:val="21"/>
+          <w:lang w:eastAsia="pt-BR"/>
+        </w:rPr>
+      </w:pPr>
+      <w:r>
+        <w:rPr>
+          <w:rFonts w:ascii="Consolas" w:eastAsia="Times New Roman" w:hAnsi="Consolas" w:cs="Times New Roman"/>
+          <w:color w:val="D4D4D4"/>
+          <w:sz w:val="21"/>
+          <w:szCs w:val="21"/>
+          <w:lang w:eastAsia="pt-BR"/>
+        </w:rPr>
+        <w:t xml:space="preserve">                </w:t>
+      </w:r>
+      <w:r>
+        <w:rPr>
+          <w:rFonts w:ascii="Consolas" w:eastAsia="Times New Roman" w:hAnsi="Consolas" w:cs="Times New Roman"/>
+          <w:color w:val="9CDCFE"/>
+          <w:sz w:val="21"/>
+          <w:szCs w:val="21"/>
+          <w:lang w:eastAsia="pt-BR"/>
+        </w:rPr>
+        <w:t>onTap</w:t>
+      </w:r>
+      <w:r>
+        <w:rPr>
+          <w:rFonts w:ascii="Consolas" w:eastAsia="Times New Roman" w:hAnsi="Consolas" w:cs="Times New Roman"/>
+          <w:color w:val="D4D4D4"/>
+          <w:sz w:val="21"/>
+          <w:szCs w:val="21"/>
+          <w:lang w:eastAsia="pt-BR"/>
+        </w:rPr>
+        <w:t>: () {</w:t>
+      </w:r>
+    </w:p>
+    <w:p>
+      <w:pPr>
+        <w:shd w:val="clear" w:color="auto" w:fill="1E1E1E"/>
+        <w:spacing w:after="0" w:line="285" w:lineRule="atLeast"/>
+        <w:rPr>
+          <w:rFonts w:ascii="Consolas" w:eastAsia="Times New Roman" w:hAnsi="Consolas" w:cs="Times New Roman"/>
+          <w:color w:val="D4D4D4"/>
+          <w:sz w:val="21"/>
+          <w:szCs w:val="21"/>
+          <w:lang w:eastAsia="pt-BR"/>
+        </w:rPr>
+      </w:pPr>
+      <w:r>
+        <w:rPr>
+          <w:rFonts w:ascii="Consolas" w:eastAsia="Times New Roman" w:hAnsi="Consolas" w:cs="Times New Roman"/>
+          <w:color w:val="D4D4D4"/>
+          <w:sz w:val="21"/>
+          <w:szCs w:val="21"/>
+          <w:lang w:eastAsia="pt-BR"/>
+        </w:rPr>
+        <w:t xml:space="preserve">                  </w:t>
+      </w:r>
+      <w:r>
+        <w:rPr>
+          <w:rFonts w:ascii="Consolas" w:eastAsia="Times New Roman" w:hAnsi="Consolas" w:cs="Times New Roman"/>
+          <w:color w:val="4EC9B0"/>
+          <w:sz w:val="21"/>
+          <w:szCs w:val="21"/>
+          <w:lang w:eastAsia="pt-BR"/>
+        </w:rPr>
+        <w:t>Navigator</w:t>
+      </w:r>
+      <w:r>
+        <w:rPr>
+          <w:rFonts w:ascii="Consolas" w:eastAsia="Times New Roman" w:hAnsi="Consolas" w:cs="Times New Roman"/>
+          <w:color w:val="D4D4D4"/>
+          <w:sz w:val="21"/>
+          <w:szCs w:val="21"/>
+          <w:lang w:eastAsia="pt-BR"/>
+        </w:rPr>
+        <w:t>.</w:t>
+      </w:r>
+      <w:r>
+        <w:rPr>
+          <w:rFonts w:ascii="Consolas" w:eastAsia="Times New Roman" w:hAnsi="Consolas" w:cs="Times New Roman"/>
+          <w:color w:val="DCDCAA"/>
+          <w:sz w:val="21"/>
+          <w:szCs w:val="21"/>
+          <w:lang w:eastAsia="pt-BR"/>
+        </w:rPr>
+        <w:t>of</w:t>
+      </w:r>
+      <w:r>
+        <w:rPr>
+          <w:rFonts w:ascii="Consolas" w:eastAsia="Times New Roman" w:hAnsi="Consolas" w:cs="Times New Roman"/>
+          <w:color w:val="D4D4D4"/>
+          <w:sz w:val="21"/>
+          <w:szCs w:val="21"/>
+          <w:lang w:eastAsia="pt-BR"/>
+        </w:rPr>
+        <w:t>(</w:t>
+      </w:r>
+      <w:r>
+        <w:rPr>
+          <w:rFonts w:ascii="Consolas" w:eastAsia="Times New Roman" w:hAnsi="Consolas" w:cs="Times New Roman"/>
+          <w:color w:val="9CDCFE"/>
+          <w:sz w:val="21"/>
+          <w:szCs w:val="21"/>
+          <w:lang w:eastAsia="pt-BR"/>
+        </w:rPr>
+        <w:t>context</w:t>
+      </w:r>
+      <w:r>
+        <w:rPr>
+          <w:rFonts w:ascii="Consolas" w:eastAsia="Times New Roman" w:hAnsi="Consolas" w:cs="Times New Roman"/>
+          <w:color w:val="D4D4D4"/>
+          <w:sz w:val="21"/>
+          <w:szCs w:val="21"/>
+          <w:lang w:eastAsia="pt-BR"/>
+        </w:rPr>
+        <w:t>).</w:t>
+      </w:r>
+      <w:r>
+        <w:rPr>
+          <w:rFonts w:ascii="Consolas" w:eastAsia="Times New Roman" w:hAnsi="Consolas" w:cs="Times New Roman"/>
+          <w:color w:val="DCDCAA"/>
+          <w:sz w:val="21"/>
+          <w:szCs w:val="21"/>
+          <w:lang w:eastAsia="pt-BR"/>
+        </w:rPr>
+        <w:t>push</w:t>
+      </w:r>
+      <w:r>
+        <w:rPr>
+          <w:rFonts w:ascii="Consolas" w:eastAsia="Times New Roman" w:hAnsi="Consolas" w:cs="Times New Roman"/>
+          <w:color w:val="D4D4D4"/>
+          <w:sz w:val="21"/>
+          <w:szCs w:val="21"/>
+          <w:lang w:eastAsia="pt-BR"/>
+        </w:rPr>
+        <w:t>(</w:t>
+      </w:r>
+    </w:p>
+    <w:p>
+      <w:pPr>
+        <w:shd w:val="clear" w:color="auto" w:fill="1E1E1E"/>
+        <w:spacing w:after="0" w:line="285" w:lineRule="atLeast"/>
+        <w:rPr>
+          <w:rFonts w:ascii="Consolas" w:eastAsia="Times New Roman" w:hAnsi="Consolas" w:cs="Times New Roman"/>
+          <w:color w:val="D4D4D4"/>
+          <w:sz w:val="21"/>
+          <w:szCs w:val="21"/>
+          <w:lang w:eastAsia="pt-BR"/>
+        </w:rPr>
+      </w:pPr>
+      <w:r>
+        <w:rPr>
+          <w:rFonts w:ascii="Consolas" w:eastAsia="Times New Roman" w:hAnsi="Consolas" w:cs="Times New Roman"/>
+          <w:color w:val="D4D4D4"/>
+          <w:sz w:val="21"/>
+          <w:szCs w:val="21"/>
+          <w:lang w:eastAsia="pt-BR"/>
+        </w:rPr>
+        <w:lastRenderedPageBreak/>
+        <w:t xml:space="preserve">                    </w:t>
+      </w:r>
+      <w:r>
+        <w:rPr>
+          <w:rFonts w:ascii="Consolas" w:eastAsia="Times New Roman" w:hAnsi="Consolas" w:cs="Times New Roman"/>
+          <w:color w:val="4EC9B0"/>
+          <w:sz w:val="21"/>
+          <w:szCs w:val="21"/>
+          <w:lang w:eastAsia="pt-BR"/>
+        </w:rPr>
+        <w:t>MaterialPageRoute</w:t>
+      </w:r>
+      <w:r>
+        <w:rPr>
+          <w:rFonts w:ascii="Consolas" w:eastAsia="Times New Roman" w:hAnsi="Consolas" w:cs="Times New Roman"/>
+          <w:color w:val="D4D4D4"/>
+          <w:sz w:val="21"/>
+          <w:szCs w:val="21"/>
+          <w:lang w:eastAsia="pt-BR"/>
+        </w:rPr>
+        <w:t>(</w:t>
+      </w:r>
+    </w:p>
+    <w:p>
+      <w:pPr>
+        <w:shd w:val="clear" w:color="auto" w:fill="1E1E1E"/>
+        <w:spacing w:after="0" w:line="285" w:lineRule="atLeast"/>
+        <w:rPr>
+          <w:rFonts w:ascii="Consolas" w:eastAsia="Times New Roman" w:hAnsi="Consolas" w:cs="Times New Roman"/>
+          <w:color w:val="D4D4D4"/>
+          <w:sz w:val="21"/>
+          <w:szCs w:val="21"/>
+          <w:lang w:eastAsia="pt-BR"/>
+        </w:rPr>
+      </w:pPr>
+      <w:r>
+        <w:rPr>
+          <w:rFonts w:ascii="Consolas" w:eastAsia="Times New Roman" w:hAnsi="Consolas" w:cs="Times New Roman"/>
+          <w:color w:val="D4D4D4"/>
+          <w:sz w:val="21"/>
+          <w:szCs w:val="21"/>
+          <w:lang w:eastAsia="pt-BR"/>
+        </w:rPr>
+        <w:t xml:space="preserve">                      </w:t>
+      </w:r>
+      <w:r>
+        <w:rPr>
+          <w:rFonts w:ascii="Consolas" w:eastAsia="Times New Roman" w:hAnsi="Consolas" w:cs="Times New Roman"/>
+          <w:color w:val="9CDCFE"/>
+          <w:sz w:val="21"/>
+          <w:szCs w:val="21"/>
+          <w:lang w:eastAsia="pt-BR"/>
+        </w:rPr>
+        <w:t>builder</w:t>
+      </w:r>
+      <w:r>
+        <w:rPr>
+          <w:rFonts w:ascii="Consolas" w:eastAsia="Times New Roman" w:hAnsi="Consolas" w:cs="Times New Roman"/>
+          <w:color w:val="D4D4D4"/>
+          <w:sz w:val="21"/>
+          <w:szCs w:val="21"/>
+          <w:lang w:eastAsia="pt-BR"/>
+        </w:rPr>
+        <w:t>: (</w:t>
+      </w:r>
+      <w:r>
+        <w:rPr>
+          <w:rFonts w:ascii="Consolas" w:eastAsia="Times New Roman" w:hAnsi="Consolas" w:cs="Times New Roman"/>
+          <w:color w:val="9CDCFE"/>
+          <w:sz w:val="21"/>
+          <w:szCs w:val="21"/>
+          <w:lang w:eastAsia="pt-BR"/>
+        </w:rPr>
+        <w:t>context</w:t>
+      </w:r>
+      <w:r>
+        <w:rPr>
+          <w:rFonts w:ascii="Consolas" w:eastAsia="Times New Roman" w:hAnsi="Consolas" w:cs="Times New Roman"/>
+          <w:color w:val="D4D4D4"/>
+          <w:sz w:val="21"/>
+          <w:szCs w:val="21"/>
+          <w:lang w:eastAsia="pt-BR"/>
+        </w:rPr>
+        <w:t xml:space="preserve">) =&gt; </w:t>
+      </w:r>
+      <w:r>
+        <w:rPr>
+          <w:rFonts w:ascii="Consolas" w:eastAsia="Times New Roman" w:hAnsi="Consolas" w:cs="Times New Roman"/>
+          <w:color w:val="4EC9B0"/>
+          <w:sz w:val="21"/>
+          <w:szCs w:val="21"/>
+          <w:lang w:eastAsia="pt-BR"/>
+        </w:rPr>
+        <w:t>ListContacts</w:t>
+      </w:r>
+      <w:r>
+        <w:rPr>
+          <w:rFonts w:ascii="Consolas" w:eastAsia="Times New Roman" w:hAnsi="Consolas" w:cs="Times New Roman"/>
+          <w:color w:val="D4D4D4"/>
+          <w:sz w:val="21"/>
+          <w:szCs w:val="21"/>
+          <w:lang w:eastAsia="pt-BR"/>
+        </w:rPr>
+        <w:t>(),</w:t>
+      </w:r>
+    </w:p>
+    <w:p>
+      <w:pPr>
+        <w:shd w:val="clear" w:color="auto" w:fill="1E1E1E"/>
+        <w:spacing w:after="0" w:line="285" w:lineRule="atLeast"/>
+        <w:rPr>
+          <w:rFonts w:ascii="Consolas" w:eastAsia="Times New Roman" w:hAnsi="Consolas" w:cs="Times New Roman"/>
+          <w:color w:val="D4D4D4"/>
+          <w:sz w:val="21"/>
+          <w:szCs w:val="21"/>
+          <w:lang w:eastAsia="pt-BR"/>
+        </w:rPr>
+      </w:pPr>
+      <w:r>
+        <w:rPr>
+          <w:rFonts w:ascii="Consolas" w:eastAsia="Times New Roman" w:hAnsi="Consolas" w:cs="Times New Roman"/>
+          <w:color w:val="D4D4D4"/>
+          <w:sz w:val="21"/>
+          <w:szCs w:val="21"/>
+          <w:lang w:eastAsia="pt-BR"/>
+        </w:rPr>
+        <w:t>                    ),</w:t>
+      </w:r>
+    </w:p>
+    <w:p>
+      <w:pPr>
+        <w:shd w:val="clear" w:color="auto" w:fill="1E1E1E"/>
+        <w:spacing w:after="0" w:line="285" w:lineRule="atLeast"/>
+        <w:rPr>
+          <w:rFonts w:ascii="Consolas" w:eastAsia="Times New Roman" w:hAnsi="Consolas" w:cs="Times New Roman"/>
+          <w:color w:val="D4D4D4"/>
+          <w:sz w:val="21"/>
+          <w:szCs w:val="21"/>
+          <w:lang w:eastAsia="pt-BR"/>
+        </w:rPr>
+      </w:pPr>
+      <w:r>
+        <w:rPr>
+          <w:rFonts w:ascii="Consolas" w:eastAsia="Times New Roman" w:hAnsi="Consolas" w:cs="Times New Roman"/>
+          <w:color w:val="D4D4D4"/>
+          <w:sz w:val="21"/>
+          <w:szCs w:val="21"/>
+          <w:lang w:eastAsia="pt-BR"/>
+        </w:rPr>
+        <w:t>                  );</w:t>
+      </w:r>
+    </w:p>
+    <w:p>
+      <w:pPr>
+        <w:shd w:val="clear" w:color="auto" w:fill="1E1E1E"/>
+        <w:spacing w:after="0" w:line="285" w:lineRule="atLeast"/>
+        <w:rPr>
+          <w:rFonts w:ascii="Consolas" w:eastAsia="Times New Roman" w:hAnsi="Consolas" w:cs="Times New Roman"/>
+          <w:color w:val="D4D4D4"/>
+          <w:sz w:val="21"/>
+          <w:szCs w:val="21"/>
+          <w:lang w:eastAsia="pt-BR"/>
+        </w:rPr>
+      </w:pPr>
+      <w:r>
+        <w:rPr>
+          <w:rFonts w:ascii="Consolas" w:eastAsia="Times New Roman" w:hAnsi="Consolas" w:cs="Times New Roman"/>
+          <w:color w:val="D4D4D4"/>
+          <w:sz w:val="21"/>
+          <w:szCs w:val="21"/>
+          <w:lang w:eastAsia="pt-BR"/>
+        </w:rPr>
+        <w:t>                },</w:t>
+      </w:r>
+    </w:p>
+    <w:p>
+      <w:pPr>
+        <w:shd w:val="clear" w:color="auto" w:fill="1E1E1E"/>
+        <w:spacing w:after="0" w:line="285" w:lineRule="atLeast"/>
+        <w:rPr>
+          <w:rFonts w:ascii="Consolas" w:eastAsia="Times New Roman" w:hAnsi="Consolas" w:cs="Times New Roman"/>
+          <w:color w:val="D4D4D4"/>
+          <w:sz w:val="21"/>
+          <w:szCs w:val="21"/>
+          <w:lang w:eastAsia="pt-BR"/>
+        </w:rPr>
+      </w:pPr>
+      <w:r>
+        <w:rPr>
+          <w:rFonts w:ascii="Consolas" w:eastAsia="Times New Roman" w:hAnsi="Consolas" w:cs="Times New Roman"/>
+          <w:color w:val="D4D4D4"/>
+          <w:sz w:val="21"/>
+          <w:szCs w:val="21"/>
+          <w:lang w:eastAsia="pt-BR"/>
+        </w:rPr>
+        <w:t xml:space="preserve">                </w:t>
+      </w:r>
+      <w:r>
+        <w:rPr>
+          <w:rFonts w:ascii="Consolas" w:eastAsia="Times New Roman" w:hAnsi="Consolas" w:cs="Times New Roman"/>
+          <w:color w:val="9CDCFE"/>
+          <w:sz w:val="21"/>
+          <w:szCs w:val="21"/>
+          <w:lang w:eastAsia="pt-BR"/>
+        </w:rPr>
+        <w:t>child</w:t>
+      </w:r>
+      <w:r>
+        <w:rPr>
+          <w:rFonts w:ascii="Consolas" w:eastAsia="Times New Roman" w:hAnsi="Consolas" w:cs="Times New Roman"/>
+          <w:color w:val="D4D4D4"/>
+          <w:sz w:val="21"/>
+          <w:szCs w:val="21"/>
+          <w:lang w:eastAsia="pt-BR"/>
+        </w:rPr>
+        <w:t xml:space="preserve">: </w:t>
+      </w:r>
+      <w:r>
+        <w:rPr>
+          <w:rFonts w:ascii="Consolas" w:eastAsia="Times New Roman" w:hAnsi="Consolas" w:cs="Times New Roman"/>
+          <w:color w:val="4EC9B0"/>
+          <w:sz w:val="21"/>
+          <w:szCs w:val="21"/>
+          <w:lang w:eastAsia="pt-BR"/>
+        </w:rPr>
+        <w:t>Container</w:t>
+      </w:r>
+      <w:r>
+        <w:rPr>
+          <w:rFonts w:ascii="Consolas" w:eastAsia="Times New Roman" w:hAnsi="Consolas" w:cs="Times New Roman"/>
+          <w:color w:val="D4D4D4"/>
+          <w:sz w:val="21"/>
+          <w:szCs w:val="21"/>
+          <w:lang w:eastAsia="pt-BR"/>
+        </w:rPr>
+        <w:t>(</w:t>
+      </w:r>
+    </w:p>
+    <w:p>
+      <w:pPr>
+        <w:shd w:val="clear" w:color="auto" w:fill="1E1E1E"/>
+        <w:spacing w:after="0" w:line="285" w:lineRule="atLeast"/>
+        <w:rPr>
+          <w:rFonts w:ascii="Consolas" w:eastAsia="Times New Roman" w:hAnsi="Consolas" w:cs="Times New Roman"/>
+          <w:color w:val="D4D4D4"/>
+          <w:sz w:val="21"/>
+          <w:szCs w:val="21"/>
+          <w:lang w:eastAsia="pt-BR"/>
+        </w:rPr>
+      </w:pPr>
+      <w:r>
+        <w:rPr>
+          <w:rFonts w:ascii="Consolas" w:eastAsia="Times New Roman" w:hAnsi="Consolas" w:cs="Times New Roman"/>
+          <w:color w:val="D4D4D4"/>
+          <w:sz w:val="21"/>
+          <w:szCs w:val="21"/>
+          <w:lang w:eastAsia="pt-BR"/>
+        </w:rPr>
+        <w:t xml:space="preserve">                  </w:t>
+      </w:r>
+      <w:r>
+        <w:rPr>
+          <w:rFonts w:ascii="Consolas" w:eastAsia="Times New Roman" w:hAnsi="Consolas" w:cs="Times New Roman"/>
+          <w:color w:val="6A9955"/>
+          <w:sz w:val="21"/>
+          <w:szCs w:val="21"/>
+          <w:lang w:eastAsia="pt-BR"/>
+        </w:rPr>
+        <w:t>//Padding atribuído aos filhos do container:</w:t>
+      </w:r>
+    </w:p>
+    <w:p>
+      <w:pPr>
+        <w:shd w:val="clear" w:color="auto" w:fill="1E1E1E"/>
+        <w:spacing w:after="0" w:line="285" w:lineRule="atLeast"/>
+        <w:rPr>
+          <w:rFonts w:ascii="Consolas" w:eastAsia="Times New Roman" w:hAnsi="Consolas" w:cs="Times New Roman"/>
+          <w:color w:val="D4D4D4"/>
+          <w:sz w:val="21"/>
+          <w:szCs w:val="21"/>
+          <w:lang w:eastAsia="pt-BR"/>
+        </w:rPr>
+      </w:pPr>
+      <w:r>
+        <w:rPr>
+          <w:rFonts w:ascii="Consolas" w:eastAsia="Times New Roman" w:hAnsi="Consolas" w:cs="Times New Roman"/>
+          <w:color w:val="D4D4D4"/>
+          <w:sz w:val="21"/>
+          <w:szCs w:val="21"/>
+          <w:lang w:eastAsia="pt-BR"/>
+        </w:rPr>
+        <w:t xml:space="preserve">                  </w:t>
+      </w:r>
+      <w:r>
+        <w:rPr>
+          <w:rFonts w:ascii="Consolas" w:eastAsia="Times New Roman" w:hAnsi="Consolas" w:cs="Times New Roman"/>
+          <w:color w:val="9CDCFE"/>
+          <w:sz w:val="21"/>
+          <w:szCs w:val="21"/>
+          <w:lang w:eastAsia="pt-BR"/>
+        </w:rPr>
+        <w:t>padding</w:t>
+      </w:r>
+      <w:r>
+        <w:rPr>
+          <w:rFonts w:ascii="Consolas" w:eastAsia="Times New Roman" w:hAnsi="Consolas" w:cs="Times New Roman"/>
+          <w:color w:val="D4D4D4"/>
+          <w:sz w:val="21"/>
+          <w:szCs w:val="21"/>
+          <w:lang w:eastAsia="pt-BR"/>
+        </w:rPr>
+        <w:t xml:space="preserve">: </w:t>
+      </w:r>
+      <w:r>
+        <w:rPr>
+          <w:rFonts w:ascii="Consolas" w:eastAsia="Times New Roman" w:hAnsi="Consolas" w:cs="Times New Roman"/>
+          <w:color w:val="569CD6"/>
+          <w:sz w:val="21"/>
+          <w:szCs w:val="21"/>
+          <w:lang w:eastAsia="pt-BR"/>
+        </w:rPr>
+        <w:t>const</w:t>
+      </w:r>
+      <w:r>
+        <w:rPr>
+          <w:rFonts w:ascii="Consolas" w:eastAsia="Times New Roman" w:hAnsi="Consolas" w:cs="Times New Roman"/>
+          <w:color w:val="D4D4D4"/>
+          <w:sz w:val="21"/>
+          <w:szCs w:val="21"/>
+          <w:lang w:eastAsia="pt-BR"/>
+        </w:rPr>
+        <w:t xml:space="preserve"> </w:t>
+      </w:r>
+      <w:r>
+        <w:rPr>
+          <w:rFonts w:ascii="Consolas" w:eastAsia="Times New Roman" w:hAnsi="Consolas" w:cs="Times New Roman"/>
+          <w:color w:val="4EC9B0"/>
+          <w:sz w:val="21"/>
+          <w:szCs w:val="21"/>
+          <w:lang w:eastAsia="pt-BR"/>
+        </w:rPr>
+        <w:t>EdgeInsets</w:t>
+      </w:r>
+      <w:r>
+        <w:rPr>
+          <w:rFonts w:ascii="Consolas" w:eastAsia="Times New Roman" w:hAnsi="Consolas" w:cs="Times New Roman"/>
+          <w:color w:val="D4D4D4"/>
+          <w:sz w:val="21"/>
+          <w:szCs w:val="21"/>
+          <w:lang w:eastAsia="pt-BR"/>
+        </w:rPr>
+        <w:t>.</w:t>
+      </w:r>
+      <w:r>
+        <w:rPr>
+          <w:rFonts w:ascii="Consolas" w:eastAsia="Times New Roman" w:hAnsi="Consolas" w:cs="Times New Roman"/>
+          <w:color w:val="DCDCAA"/>
+          <w:sz w:val="21"/>
+          <w:szCs w:val="21"/>
+          <w:lang w:eastAsia="pt-BR"/>
+        </w:rPr>
+        <w:t>all</w:t>
+      </w:r>
+      <w:r>
+        <w:rPr>
+          <w:rFonts w:ascii="Consolas" w:eastAsia="Times New Roman" w:hAnsi="Consolas" w:cs="Times New Roman"/>
+          <w:color w:val="D4D4D4"/>
+          <w:sz w:val="21"/>
+          <w:szCs w:val="21"/>
+          <w:lang w:eastAsia="pt-BR"/>
+        </w:rPr>
+        <w:t>(</w:t>
+      </w:r>
+      <w:r>
+        <w:rPr>
+          <w:rFonts w:ascii="Consolas" w:eastAsia="Times New Roman" w:hAnsi="Consolas" w:cs="Times New Roman"/>
+          <w:color w:val="B5CEA8"/>
+          <w:sz w:val="21"/>
+          <w:szCs w:val="21"/>
+          <w:lang w:eastAsia="pt-BR"/>
+        </w:rPr>
+        <w:t>8.0</w:t>
+      </w:r>
+      <w:r>
+        <w:rPr>
+          <w:rFonts w:ascii="Consolas" w:eastAsia="Times New Roman" w:hAnsi="Consolas" w:cs="Times New Roman"/>
+          <w:color w:val="D4D4D4"/>
+          <w:sz w:val="21"/>
+          <w:szCs w:val="21"/>
+          <w:lang w:eastAsia="pt-BR"/>
+        </w:rPr>
+        <w:t>),</w:t>
+      </w:r>
+    </w:p>
+    <w:p>
+      <w:pPr>
+        <w:shd w:val="clear" w:color="auto" w:fill="1E1E1E"/>
+        <w:spacing w:after="0" w:line="285" w:lineRule="atLeast"/>
+        <w:rPr>
+          <w:rFonts w:ascii="Consolas" w:eastAsia="Times New Roman" w:hAnsi="Consolas" w:cs="Times New Roman"/>
+          <w:color w:val="D4D4D4"/>
+          <w:sz w:val="21"/>
+          <w:szCs w:val="21"/>
+          <w:lang w:eastAsia="pt-BR"/>
+        </w:rPr>
+      </w:pPr>
+      <w:r>
+        <w:rPr>
+          <w:rFonts w:ascii="Consolas" w:eastAsia="Times New Roman" w:hAnsi="Consolas" w:cs="Times New Roman"/>
+          <w:color w:val="D4D4D4"/>
+          <w:sz w:val="21"/>
+          <w:szCs w:val="21"/>
+          <w:lang w:eastAsia="pt-BR"/>
+        </w:rPr>
+        <w:t xml:space="preserve">                  </w:t>
+      </w:r>
+      <w:r>
+        <w:rPr>
+          <w:rFonts w:ascii="Consolas" w:eastAsia="Times New Roman" w:hAnsi="Consolas" w:cs="Times New Roman"/>
+          <w:color w:val="9CDCFE"/>
+          <w:sz w:val="21"/>
+          <w:szCs w:val="21"/>
+          <w:lang w:eastAsia="pt-BR"/>
+        </w:rPr>
+        <w:t>height</w:t>
+      </w:r>
+      <w:r>
+        <w:rPr>
+          <w:rFonts w:ascii="Consolas" w:eastAsia="Times New Roman" w:hAnsi="Consolas" w:cs="Times New Roman"/>
+          <w:color w:val="D4D4D4"/>
+          <w:sz w:val="21"/>
+          <w:szCs w:val="21"/>
+          <w:lang w:eastAsia="pt-BR"/>
+        </w:rPr>
+        <w:t xml:space="preserve">: </w:t>
+      </w:r>
+      <w:r>
+        <w:rPr>
+          <w:rFonts w:ascii="Consolas" w:eastAsia="Times New Roman" w:hAnsi="Consolas" w:cs="Times New Roman"/>
+          <w:color w:val="B5CEA8"/>
+          <w:sz w:val="21"/>
+          <w:szCs w:val="21"/>
+          <w:lang w:eastAsia="pt-BR"/>
+        </w:rPr>
+        <w:t>80</w:t>
+      </w:r>
+      <w:r>
+        <w:rPr>
+          <w:rFonts w:ascii="Consolas" w:eastAsia="Times New Roman" w:hAnsi="Consolas" w:cs="Times New Roman"/>
+          <w:color w:val="D4D4D4"/>
+          <w:sz w:val="21"/>
+          <w:szCs w:val="21"/>
+          <w:lang w:eastAsia="pt-BR"/>
+        </w:rPr>
+        <w:t>,</w:t>
+      </w:r>
+    </w:p>
+    <w:p>
+      <w:pPr>
+        <w:shd w:val="clear" w:color="auto" w:fill="1E1E1E"/>
+        <w:spacing w:after="0" w:line="285" w:lineRule="atLeast"/>
+        <w:rPr>
+          <w:rFonts w:ascii="Consolas" w:eastAsia="Times New Roman" w:hAnsi="Consolas" w:cs="Times New Roman"/>
+          <w:color w:val="D4D4D4"/>
+          <w:sz w:val="21"/>
+          <w:szCs w:val="21"/>
+          <w:lang w:eastAsia="pt-BR"/>
+        </w:rPr>
+      </w:pPr>
+      <w:r>
+        <w:rPr>
+          <w:rFonts w:ascii="Consolas" w:eastAsia="Times New Roman" w:hAnsi="Consolas" w:cs="Times New Roman"/>
+          <w:color w:val="D4D4D4"/>
+          <w:sz w:val="21"/>
+          <w:szCs w:val="21"/>
+          <w:lang w:eastAsia="pt-BR"/>
+        </w:rPr>
+        <w:t xml:space="preserve">                  </w:t>
+      </w:r>
+      <w:r>
+        <w:rPr>
+          <w:rFonts w:ascii="Consolas" w:eastAsia="Times New Roman" w:hAnsi="Consolas" w:cs="Times New Roman"/>
+          <w:color w:val="9CDCFE"/>
+          <w:sz w:val="21"/>
+          <w:szCs w:val="21"/>
+          <w:lang w:eastAsia="pt-BR"/>
+        </w:rPr>
+        <w:t>width</w:t>
+      </w:r>
+      <w:r>
+        <w:rPr>
+          <w:rFonts w:ascii="Consolas" w:eastAsia="Times New Roman" w:hAnsi="Consolas" w:cs="Times New Roman"/>
+          <w:color w:val="D4D4D4"/>
+          <w:sz w:val="21"/>
+          <w:szCs w:val="21"/>
+          <w:lang w:eastAsia="pt-BR"/>
+        </w:rPr>
+        <w:t xml:space="preserve">: </w:t>
+      </w:r>
+      <w:r>
+        <w:rPr>
+          <w:rFonts w:ascii="Consolas" w:eastAsia="Times New Roman" w:hAnsi="Consolas" w:cs="Times New Roman"/>
+          <w:color w:val="B5CEA8"/>
+          <w:sz w:val="21"/>
+          <w:szCs w:val="21"/>
+          <w:lang w:eastAsia="pt-BR"/>
+        </w:rPr>
+        <w:t>130</w:t>
+      </w:r>
+      <w:r>
+        <w:rPr>
+          <w:rFonts w:ascii="Consolas" w:eastAsia="Times New Roman" w:hAnsi="Consolas" w:cs="Times New Roman"/>
+          <w:color w:val="D4D4D4"/>
+          <w:sz w:val="21"/>
+          <w:szCs w:val="21"/>
+          <w:lang w:eastAsia="pt-BR"/>
+        </w:rPr>
+        <w:t>,</w:t>
+      </w:r>
+    </w:p>
+    <w:p>
+      <w:pPr>
+        <w:shd w:val="clear" w:color="auto" w:fill="1E1E1E"/>
+        <w:spacing w:after="0" w:line="285" w:lineRule="atLeast"/>
+        <w:rPr>
+          <w:rFonts w:ascii="Consolas" w:eastAsia="Times New Roman" w:hAnsi="Consolas" w:cs="Times New Roman"/>
+          <w:color w:val="D4D4D4"/>
+          <w:sz w:val="21"/>
+          <w:szCs w:val="21"/>
+          <w:lang w:eastAsia="pt-BR"/>
+        </w:rPr>
+      </w:pPr>
+      <w:r>
+        <w:rPr>
+          <w:rFonts w:ascii="Consolas" w:eastAsia="Times New Roman" w:hAnsi="Consolas" w:cs="Times New Roman"/>
+          <w:color w:val="D4D4D4"/>
+          <w:sz w:val="21"/>
+          <w:szCs w:val="21"/>
+          <w:lang w:eastAsia="pt-BR"/>
+        </w:rPr>
+        <w:t>[</w:t>
+      </w:r>
+      <w:r>
+        <w:rPr>
+          <w:rFonts w:ascii="Consolas" w:eastAsia="Times New Roman" w:hAnsi="Consolas" w:cs="Times New Roman"/>
+          <w:color w:val="D4D4D4"/>
+          <w:sz w:val="21"/>
+          <w:szCs w:val="21"/>
+          <w:lang w:eastAsia="pt-BR"/>
+        </w:rPr>
+        <w:t>...</w:t>
+      </w:r>
+      <w:r>
+        <w:rPr>
+          <w:rFonts w:ascii="Consolas" w:eastAsia="Times New Roman" w:hAnsi="Consolas" w:cs="Times New Roman"/>
+          <w:color w:val="D4D4D4"/>
+          <w:sz w:val="21"/>
+          <w:szCs w:val="21"/>
+          <w:lang w:eastAsia="pt-BR"/>
+        </w:rPr>
+        <w:t>]</w:t>
+      </w:r>
+    </w:p>
+    <w:p>
+      <w:pPr>
+        <w:rPr>
+          <w:b/>
+        </w:rPr>
+      </w:pPr>
+    </w:p>
+    <w:p>
+      <w:pPr>
+        <w:pStyle w:val="Ttulo2"/>
+      </w:pPr>
+      <w:r>
+        <w:t>SizedBox: Mudando as dimensões de quaisquer widgets</w:t>
+      </w:r>
+    </w:p>
+    <w:p>
+      <w:pPr>
+        <w:rPr>
+          <w:b/>
+        </w:rPr>
+      </w:pPr>
+    </w:p>
+    <w:p>
+      <w:pPr>
+        <w:shd w:val="clear" w:color="auto" w:fill="1E1E1E"/>
+        <w:spacing w:after="0" w:line="285" w:lineRule="atLeast"/>
+        <w:rPr>
+          <w:rFonts w:ascii="Consolas" w:eastAsia="Times New Roman" w:hAnsi="Consolas" w:cs="Times New Roman"/>
+          <w:color w:val="D4D4D4"/>
+          <w:sz w:val="21"/>
+          <w:szCs w:val="21"/>
+          <w:lang w:eastAsia="pt-BR"/>
+        </w:rPr>
+      </w:pPr>
+      <w:r>
+        <w:rPr>
+          <w:rFonts w:ascii="Consolas" w:eastAsia="Times New Roman" w:hAnsi="Consolas" w:cs="Times New Roman"/>
+          <w:color w:val="D4D4D4"/>
+          <w:sz w:val="21"/>
+          <w:szCs w:val="21"/>
+          <w:lang w:eastAsia="pt-BR"/>
+        </w:rPr>
+        <w:t>[...]</w:t>
+      </w:r>
+      <w:bookmarkStart w:id="4" w:name="_GoBack"/>
+      <w:bookmarkEnd w:id="4"/>
+    </w:p>
+    <w:p>
+      <w:pPr>
+        <w:shd w:val="clear" w:color="auto" w:fill="1E1E1E"/>
+        <w:spacing w:after="0" w:line="285" w:lineRule="atLeast"/>
+        <w:rPr>
+          <w:rFonts w:ascii="Consolas" w:eastAsia="Times New Roman" w:hAnsi="Consolas" w:cs="Times New Roman"/>
+          <w:color w:val="D4D4D4"/>
+          <w:sz w:val="21"/>
+          <w:szCs w:val="21"/>
+          <w:lang w:eastAsia="pt-BR"/>
+        </w:rPr>
+      </w:pPr>
+      <w:r>
+        <w:rPr>
+          <w:rFonts w:ascii="Consolas" w:eastAsia="Times New Roman" w:hAnsi="Consolas" w:cs="Times New Roman"/>
+          <w:color w:val="6A9955"/>
+          <w:sz w:val="21"/>
+          <w:szCs w:val="21"/>
+          <w:lang w:eastAsia="pt-BR"/>
+        </w:rPr>
+        <w:t>//BOTÃO SUBMIT:</w:t>
+      </w:r>
+    </w:p>
+    <w:p>
+      <w:pPr>
+        <w:shd w:val="clear" w:color="auto" w:fill="1E1E1E"/>
+        <w:spacing w:after="0" w:line="285" w:lineRule="atLeast"/>
+        <w:rPr>
+          <w:rFonts w:ascii="Consolas" w:eastAsia="Times New Roman" w:hAnsi="Consolas" w:cs="Times New Roman"/>
+          <w:color w:val="D4D4D4"/>
+          <w:sz w:val="21"/>
+          <w:szCs w:val="21"/>
+          <w:lang w:eastAsia="pt-BR"/>
+        </w:rPr>
+      </w:pPr>
+      <w:r>
+        <w:rPr>
+          <w:rFonts w:ascii="Consolas" w:eastAsia="Times New Roman" w:hAnsi="Consolas" w:cs="Times New Roman"/>
+          <w:color w:val="D4D4D4"/>
+          <w:sz w:val="21"/>
+          <w:szCs w:val="21"/>
+          <w:lang w:eastAsia="pt-BR"/>
+        </w:rPr>
+        <w:t xml:space="preserve">              </w:t>
+      </w:r>
+      <w:r>
+        <w:rPr>
+          <w:rFonts w:ascii="Consolas" w:eastAsia="Times New Roman" w:hAnsi="Consolas" w:cs="Times New Roman"/>
+          <w:color w:val="4EC9B0"/>
+          <w:sz w:val="21"/>
+          <w:szCs w:val="21"/>
+          <w:lang w:eastAsia="pt-BR"/>
+        </w:rPr>
+        <w:t>SizedBox</w:t>
+      </w:r>
+      <w:r>
+        <w:rPr>
+          <w:rFonts w:ascii="Consolas" w:eastAsia="Times New Roman" w:hAnsi="Consolas" w:cs="Times New Roman"/>
+          <w:color w:val="D4D4D4"/>
+          <w:sz w:val="21"/>
+          <w:szCs w:val="21"/>
+          <w:lang w:eastAsia="pt-BR"/>
+        </w:rPr>
+        <w:t>(</w:t>
+      </w:r>
+    </w:p>
+    <w:p>
+      <w:pPr>
+        <w:shd w:val="clear" w:color="auto" w:fill="1E1E1E"/>
+        <w:spacing w:after="0" w:line="285" w:lineRule="atLeast"/>
+        <w:rPr>
+          <w:rFonts w:ascii="Consolas" w:eastAsia="Times New Roman" w:hAnsi="Consolas" w:cs="Times New Roman"/>
+          <w:color w:val="D4D4D4"/>
+          <w:sz w:val="21"/>
+          <w:szCs w:val="21"/>
+          <w:lang w:eastAsia="pt-BR"/>
+        </w:rPr>
+      </w:pPr>
+      <w:r>
+        <w:rPr>
+          <w:rFonts w:ascii="Consolas" w:eastAsia="Times New Roman" w:hAnsi="Consolas" w:cs="Times New Roman"/>
+          <w:color w:val="D4D4D4"/>
+          <w:sz w:val="21"/>
+          <w:szCs w:val="21"/>
+          <w:lang w:eastAsia="pt-BR"/>
+        </w:rPr>
+        <w:t xml:space="preserve">                </w:t>
+      </w:r>
+      <w:r>
+        <w:rPr>
+          <w:rFonts w:ascii="Consolas" w:eastAsia="Times New Roman" w:hAnsi="Consolas" w:cs="Times New Roman"/>
+          <w:color w:val="9CDCFE"/>
+          <w:sz w:val="21"/>
+          <w:szCs w:val="21"/>
+          <w:lang w:eastAsia="pt-BR"/>
+        </w:rPr>
+        <w:t>height</w:t>
+      </w:r>
+      <w:r>
+        <w:rPr>
+          <w:rFonts w:ascii="Consolas" w:eastAsia="Times New Roman" w:hAnsi="Consolas" w:cs="Times New Roman"/>
+          <w:color w:val="D4D4D4"/>
+          <w:sz w:val="21"/>
+          <w:szCs w:val="21"/>
+          <w:lang w:eastAsia="pt-BR"/>
+        </w:rPr>
+        <w:t xml:space="preserve">: </w:t>
+      </w:r>
+      <w:r>
+        <w:rPr>
+          <w:rFonts w:ascii="Consolas" w:eastAsia="Times New Roman" w:hAnsi="Consolas" w:cs="Times New Roman"/>
+          <w:color w:val="B5CEA8"/>
+          <w:sz w:val="21"/>
+          <w:szCs w:val="21"/>
+          <w:lang w:eastAsia="pt-BR"/>
+        </w:rPr>
+        <w:t>56.0</w:t>
+      </w:r>
+      <w:r>
+        <w:rPr>
+          <w:rFonts w:ascii="Consolas" w:eastAsia="Times New Roman" w:hAnsi="Consolas" w:cs="Times New Roman"/>
+          <w:color w:val="D4D4D4"/>
+          <w:sz w:val="21"/>
+          <w:szCs w:val="21"/>
+          <w:lang w:eastAsia="pt-BR"/>
+        </w:rPr>
+        <w:t>,</w:t>
+      </w:r>
+    </w:p>
+    <w:p>
+      <w:pPr>
+        <w:shd w:val="clear" w:color="auto" w:fill="1E1E1E"/>
+        <w:spacing w:after="0" w:line="285" w:lineRule="atLeast"/>
+        <w:rPr>
+          <w:rFonts w:ascii="Consolas" w:eastAsia="Times New Roman" w:hAnsi="Consolas" w:cs="Times New Roman"/>
+          <w:color w:val="D4D4D4"/>
+          <w:sz w:val="21"/>
+          <w:szCs w:val="21"/>
+          <w:lang w:eastAsia="pt-BR"/>
+        </w:rPr>
+      </w:pPr>
+      <w:r>
+        <w:rPr>
+          <w:rFonts w:ascii="Consolas" w:eastAsia="Times New Roman" w:hAnsi="Consolas" w:cs="Times New Roman"/>
+          <w:color w:val="D4D4D4"/>
+          <w:sz w:val="21"/>
+          <w:szCs w:val="21"/>
+          <w:lang w:eastAsia="pt-BR"/>
+        </w:rPr>
+        <w:t xml:space="preserve">                </w:t>
+      </w:r>
+      <w:r>
+        <w:rPr>
+          <w:rFonts w:ascii="Consolas" w:eastAsia="Times New Roman" w:hAnsi="Consolas" w:cs="Times New Roman"/>
+          <w:color w:val="6A9955"/>
+          <w:sz w:val="21"/>
+          <w:szCs w:val="21"/>
+          <w:lang w:eastAsia="pt-BR"/>
+        </w:rPr>
+        <w:t>//Máximo de largura para o ElevatedButton:</w:t>
+      </w:r>
+    </w:p>
+    <w:p>
+      <w:pPr>
+        <w:shd w:val="clear" w:color="auto" w:fill="1E1E1E"/>
+        <w:spacing w:after="0" w:line="285" w:lineRule="atLeast"/>
+        <w:rPr>
+          <w:rFonts w:ascii="Consolas" w:eastAsia="Times New Roman" w:hAnsi="Consolas" w:cs="Times New Roman"/>
+          <w:color w:val="D4D4D4"/>
+          <w:sz w:val="21"/>
+          <w:szCs w:val="21"/>
+          <w:lang w:eastAsia="pt-BR"/>
+        </w:rPr>
+      </w:pPr>
+      <w:r>
+        <w:rPr>
+          <w:rFonts w:ascii="Consolas" w:eastAsia="Times New Roman" w:hAnsi="Consolas" w:cs="Times New Roman"/>
+          <w:color w:val="D4D4D4"/>
+          <w:sz w:val="21"/>
+          <w:szCs w:val="21"/>
+          <w:lang w:eastAsia="pt-BR"/>
+        </w:rPr>
+        <w:t xml:space="preserve">                </w:t>
+      </w:r>
+      <w:r>
+        <w:rPr>
+          <w:rFonts w:ascii="Consolas" w:eastAsia="Times New Roman" w:hAnsi="Consolas" w:cs="Times New Roman"/>
+          <w:color w:val="9CDCFE"/>
+          <w:sz w:val="21"/>
+          <w:szCs w:val="21"/>
+          <w:lang w:eastAsia="pt-BR"/>
+        </w:rPr>
+        <w:t>width</w:t>
+      </w:r>
+      <w:r>
+        <w:rPr>
+          <w:rFonts w:ascii="Consolas" w:eastAsia="Times New Roman" w:hAnsi="Consolas" w:cs="Times New Roman"/>
+          <w:color w:val="D4D4D4"/>
+          <w:sz w:val="21"/>
+          <w:szCs w:val="21"/>
+          <w:lang w:eastAsia="pt-BR"/>
+        </w:rPr>
+        <w:t xml:space="preserve">: </w:t>
+      </w:r>
+      <w:r>
+        <w:rPr>
+          <w:rFonts w:ascii="Consolas" w:eastAsia="Times New Roman" w:hAnsi="Consolas" w:cs="Times New Roman"/>
+          <w:color w:val="4EC9B0"/>
+          <w:sz w:val="21"/>
+          <w:szCs w:val="21"/>
+          <w:lang w:eastAsia="pt-BR"/>
+        </w:rPr>
+        <w:t>double</w:t>
+      </w:r>
+      <w:r>
+        <w:rPr>
+          <w:rFonts w:ascii="Consolas" w:eastAsia="Times New Roman" w:hAnsi="Consolas" w:cs="Times New Roman"/>
+          <w:color w:val="D4D4D4"/>
+          <w:sz w:val="21"/>
+          <w:szCs w:val="21"/>
+          <w:lang w:eastAsia="pt-BR"/>
+        </w:rPr>
+        <w:t>.</w:t>
+      </w:r>
+      <w:r>
+        <w:rPr>
+          <w:rFonts w:ascii="Consolas" w:eastAsia="Times New Roman" w:hAnsi="Consolas" w:cs="Times New Roman"/>
+          <w:color w:val="9CDCFE"/>
+          <w:sz w:val="21"/>
+          <w:szCs w:val="21"/>
+          <w:lang w:eastAsia="pt-BR"/>
+        </w:rPr>
+        <w:t>maxFinite</w:t>
+      </w:r>
+      <w:r>
+        <w:rPr>
+          <w:rFonts w:ascii="Consolas" w:eastAsia="Times New Roman" w:hAnsi="Consolas" w:cs="Times New Roman"/>
+          <w:color w:val="D4D4D4"/>
+          <w:sz w:val="21"/>
+          <w:szCs w:val="21"/>
+          <w:lang w:eastAsia="pt-BR"/>
+        </w:rPr>
+        <w:t>,</w:t>
+      </w:r>
+    </w:p>
+    <w:p>
+      <w:pPr>
+        <w:shd w:val="clear" w:color="auto" w:fill="1E1E1E"/>
+        <w:spacing w:after="0" w:line="285" w:lineRule="atLeast"/>
+        <w:rPr>
+          <w:rFonts w:ascii="Consolas" w:eastAsia="Times New Roman" w:hAnsi="Consolas" w:cs="Times New Roman"/>
+          <w:color w:val="D4D4D4"/>
+          <w:sz w:val="21"/>
+          <w:szCs w:val="21"/>
+          <w:lang w:eastAsia="pt-BR"/>
+        </w:rPr>
+      </w:pPr>
+      <w:r>
+        <w:rPr>
+          <w:rFonts w:ascii="Consolas" w:eastAsia="Times New Roman" w:hAnsi="Consolas" w:cs="Times New Roman"/>
+          <w:color w:val="D4D4D4"/>
+          <w:sz w:val="21"/>
+          <w:szCs w:val="21"/>
+          <w:lang w:eastAsia="pt-BR"/>
+        </w:rPr>
+        <w:t xml:space="preserve">                </w:t>
+      </w:r>
+      <w:r>
+        <w:rPr>
+          <w:rFonts w:ascii="Consolas" w:eastAsia="Times New Roman" w:hAnsi="Consolas" w:cs="Times New Roman"/>
+          <w:color w:val="9CDCFE"/>
+          <w:sz w:val="21"/>
+          <w:szCs w:val="21"/>
+          <w:lang w:eastAsia="pt-BR"/>
+        </w:rPr>
+        <w:t>child</w:t>
+      </w:r>
+      <w:r>
+        <w:rPr>
+          <w:rFonts w:ascii="Consolas" w:eastAsia="Times New Roman" w:hAnsi="Consolas" w:cs="Times New Roman"/>
+          <w:color w:val="D4D4D4"/>
+          <w:sz w:val="21"/>
+          <w:szCs w:val="21"/>
+          <w:lang w:eastAsia="pt-BR"/>
+        </w:rPr>
+        <w:t xml:space="preserve">: </w:t>
+      </w:r>
+      <w:r>
+        <w:rPr>
+          <w:rFonts w:ascii="Consolas" w:eastAsia="Times New Roman" w:hAnsi="Consolas" w:cs="Times New Roman"/>
+          <w:color w:val="4EC9B0"/>
+          <w:sz w:val="21"/>
+          <w:szCs w:val="21"/>
+          <w:lang w:eastAsia="pt-BR"/>
+        </w:rPr>
+        <w:t>Padding</w:t>
+      </w:r>
+      <w:r>
+        <w:rPr>
+          <w:rFonts w:ascii="Consolas" w:eastAsia="Times New Roman" w:hAnsi="Consolas" w:cs="Times New Roman"/>
+          <w:color w:val="D4D4D4"/>
+          <w:sz w:val="21"/>
+          <w:szCs w:val="21"/>
+          <w:lang w:eastAsia="pt-BR"/>
+        </w:rPr>
+        <w:t>(</w:t>
+      </w:r>
+    </w:p>
+    <w:p>
+      <w:pPr>
+        <w:shd w:val="clear" w:color="auto" w:fill="1E1E1E"/>
+        <w:spacing w:after="0" w:line="285" w:lineRule="atLeast"/>
+        <w:rPr>
+          <w:rFonts w:ascii="Consolas" w:eastAsia="Times New Roman" w:hAnsi="Consolas" w:cs="Times New Roman"/>
+          <w:color w:val="D4D4D4"/>
+          <w:sz w:val="21"/>
+          <w:szCs w:val="21"/>
+          <w:lang w:eastAsia="pt-BR"/>
+        </w:rPr>
+      </w:pPr>
+      <w:r>
+        <w:rPr>
+          <w:rFonts w:ascii="Consolas" w:eastAsia="Times New Roman" w:hAnsi="Consolas" w:cs="Times New Roman"/>
+          <w:color w:val="D4D4D4"/>
+          <w:sz w:val="21"/>
+          <w:szCs w:val="21"/>
+          <w:lang w:eastAsia="pt-BR"/>
+        </w:rPr>
+        <w:t xml:space="preserve">                  </w:t>
+      </w:r>
+      <w:r>
+        <w:rPr>
+          <w:rFonts w:ascii="Consolas" w:eastAsia="Times New Roman" w:hAnsi="Consolas" w:cs="Times New Roman"/>
+          <w:color w:val="9CDCFE"/>
+          <w:sz w:val="21"/>
+          <w:szCs w:val="21"/>
+          <w:lang w:eastAsia="pt-BR"/>
+        </w:rPr>
+        <w:t>padding</w:t>
+      </w:r>
+      <w:r>
+        <w:rPr>
+          <w:rFonts w:ascii="Consolas" w:eastAsia="Times New Roman" w:hAnsi="Consolas" w:cs="Times New Roman"/>
+          <w:color w:val="D4D4D4"/>
+          <w:sz w:val="21"/>
+          <w:szCs w:val="21"/>
+          <w:lang w:eastAsia="pt-BR"/>
+        </w:rPr>
+        <w:t xml:space="preserve">: </w:t>
+      </w:r>
+      <w:r>
+        <w:rPr>
+          <w:rFonts w:ascii="Consolas" w:eastAsia="Times New Roman" w:hAnsi="Consolas" w:cs="Times New Roman"/>
+          <w:color w:val="569CD6"/>
+          <w:sz w:val="21"/>
+          <w:szCs w:val="21"/>
+          <w:lang w:eastAsia="pt-BR"/>
+        </w:rPr>
+        <w:t>const</w:t>
+      </w:r>
+      <w:r>
+        <w:rPr>
+          <w:rFonts w:ascii="Consolas" w:eastAsia="Times New Roman" w:hAnsi="Consolas" w:cs="Times New Roman"/>
+          <w:color w:val="D4D4D4"/>
+          <w:sz w:val="21"/>
+          <w:szCs w:val="21"/>
+          <w:lang w:eastAsia="pt-BR"/>
+        </w:rPr>
+        <w:t xml:space="preserve"> </w:t>
+      </w:r>
+      <w:r>
+        <w:rPr>
+          <w:rFonts w:ascii="Consolas" w:eastAsia="Times New Roman" w:hAnsi="Consolas" w:cs="Times New Roman"/>
+          <w:color w:val="4EC9B0"/>
+          <w:sz w:val="21"/>
+          <w:szCs w:val="21"/>
+          <w:lang w:eastAsia="pt-BR"/>
+        </w:rPr>
+        <w:t>EdgeInsets</w:t>
+      </w:r>
+      <w:r>
+        <w:rPr>
+          <w:rFonts w:ascii="Consolas" w:eastAsia="Times New Roman" w:hAnsi="Consolas" w:cs="Times New Roman"/>
+          <w:color w:val="D4D4D4"/>
+          <w:sz w:val="21"/>
+          <w:szCs w:val="21"/>
+          <w:lang w:eastAsia="pt-BR"/>
+        </w:rPr>
+        <w:t>.</w:t>
+      </w:r>
+      <w:r>
+        <w:rPr>
+          <w:rFonts w:ascii="Consolas" w:eastAsia="Times New Roman" w:hAnsi="Consolas" w:cs="Times New Roman"/>
+          <w:color w:val="DCDCAA"/>
+          <w:sz w:val="21"/>
+          <w:szCs w:val="21"/>
+          <w:lang w:eastAsia="pt-BR"/>
+        </w:rPr>
+        <w:t>only</w:t>
+      </w:r>
+      <w:r>
+        <w:rPr>
+          <w:rFonts w:ascii="Consolas" w:eastAsia="Times New Roman" w:hAnsi="Consolas" w:cs="Times New Roman"/>
+          <w:color w:val="D4D4D4"/>
+          <w:sz w:val="21"/>
+          <w:szCs w:val="21"/>
+          <w:lang w:eastAsia="pt-BR"/>
+        </w:rPr>
+        <w:t>(</w:t>
+      </w:r>
+      <w:r>
+        <w:rPr>
+          <w:rFonts w:ascii="Consolas" w:eastAsia="Times New Roman" w:hAnsi="Consolas" w:cs="Times New Roman"/>
+          <w:color w:val="9CDCFE"/>
+          <w:sz w:val="21"/>
+          <w:szCs w:val="21"/>
+          <w:lang w:eastAsia="pt-BR"/>
+        </w:rPr>
+        <w:t>top</w:t>
+      </w:r>
+      <w:r>
+        <w:rPr>
+          <w:rFonts w:ascii="Consolas" w:eastAsia="Times New Roman" w:hAnsi="Consolas" w:cs="Times New Roman"/>
+          <w:color w:val="D4D4D4"/>
+          <w:sz w:val="21"/>
+          <w:szCs w:val="21"/>
+          <w:lang w:eastAsia="pt-BR"/>
+        </w:rPr>
+        <w:t xml:space="preserve">: </w:t>
+      </w:r>
+      <w:r>
+        <w:rPr>
+          <w:rFonts w:ascii="Consolas" w:eastAsia="Times New Roman" w:hAnsi="Consolas" w:cs="Times New Roman"/>
+          <w:color w:val="B5CEA8"/>
+          <w:sz w:val="21"/>
+          <w:szCs w:val="21"/>
+          <w:lang w:eastAsia="pt-BR"/>
+        </w:rPr>
+        <w:t>16.0</w:t>
+      </w:r>
+      <w:r>
+        <w:rPr>
+          <w:rFonts w:ascii="Consolas" w:eastAsia="Times New Roman" w:hAnsi="Consolas" w:cs="Times New Roman"/>
+          <w:color w:val="D4D4D4"/>
+          <w:sz w:val="21"/>
+          <w:szCs w:val="21"/>
+          <w:lang w:eastAsia="pt-BR"/>
+        </w:rPr>
+        <w:t>),</w:t>
+      </w:r>
+    </w:p>
+    <w:p>
+      <w:pPr>
+        <w:shd w:val="clear" w:color="auto" w:fill="1E1E1E"/>
+        <w:spacing w:after="0" w:line="285" w:lineRule="atLeast"/>
+        <w:rPr>
+          <w:rFonts w:ascii="Consolas" w:eastAsia="Times New Roman" w:hAnsi="Consolas" w:cs="Times New Roman"/>
+          <w:color w:val="D4D4D4"/>
+          <w:sz w:val="21"/>
+          <w:szCs w:val="21"/>
+          <w:lang w:eastAsia="pt-BR"/>
+        </w:rPr>
+      </w:pPr>
+      <w:r>
+        <w:rPr>
+          <w:rFonts w:ascii="Consolas" w:eastAsia="Times New Roman" w:hAnsi="Consolas" w:cs="Times New Roman"/>
+          <w:color w:val="D4D4D4"/>
+          <w:sz w:val="21"/>
+          <w:szCs w:val="21"/>
+          <w:lang w:eastAsia="pt-BR"/>
+        </w:rPr>
+        <w:t xml:space="preserve">                  </w:t>
+      </w:r>
+      <w:r>
+        <w:rPr>
+          <w:rFonts w:ascii="Consolas" w:eastAsia="Times New Roman" w:hAnsi="Consolas" w:cs="Times New Roman"/>
+          <w:color w:val="9CDCFE"/>
+          <w:sz w:val="21"/>
+          <w:szCs w:val="21"/>
+          <w:lang w:eastAsia="pt-BR"/>
+        </w:rPr>
+        <w:t>child</w:t>
+      </w:r>
+      <w:r>
+        <w:rPr>
+          <w:rFonts w:ascii="Consolas" w:eastAsia="Times New Roman" w:hAnsi="Consolas" w:cs="Times New Roman"/>
+          <w:color w:val="D4D4D4"/>
+          <w:sz w:val="21"/>
+          <w:szCs w:val="21"/>
+          <w:lang w:eastAsia="pt-BR"/>
+        </w:rPr>
+        <w:t xml:space="preserve">: </w:t>
+      </w:r>
+      <w:r>
+        <w:rPr>
+          <w:rFonts w:ascii="Consolas" w:eastAsia="Times New Roman" w:hAnsi="Consolas" w:cs="Times New Roman"/>
+          <w:color w:val="4EC9B0"/>
+          <w:sz w:val="21"/>
+          <w:szCs w:val="21"/>
+          <w:lang w:eastAsia="pt-BR"/>
+        </w:rPr>
+        <w:t>ElevatedButton</w:t>
+      </w:r>
+      <w:r>
+        <w:rPr>
+          <w:rFonts w:ascii="Consolas" w:eastAsia="Times New Roman" w:hAnsi="Consolas" w:cs="Times New Roman"/>
+          <w:color w:val="D4D4D4"/>
+          <w:sz w:val="21"/>
+          <w:szCs w:val="21"/>
+          <w:lang w:eastAsia="pt-BR"/>
+        </w:rPr>
+        <w:t>(</w:t>
+      </w:r>
+    </w:p>
+    <w:p>
+      <w:pPr>
+        <w:shd w:val="clear" w:color="auto" w:fill="1E1E1E"/>
+        <w:spacing w:after="0" w:line="285" w:lineRule="atLeast"/>
+        <w:rPr>
+          <w:rFonts w:ascii="Consolas" w:eastAsia="Times New Roman" w:hAnsi="Consolas" w:cs="Times New Roman"/>
+          <w:color w:val="D4D4D4"/>
+          <w:sz w:val="21"/>
+          <w:szCs w:val="21"/>
+          <w:lang w:eastAsia="pt-BR"/>
+        </w:rPr>
+      </w:pPr>
+      <w:r>
+        <w:rPr>
+          <w:rFonts w:ascii="Consolas" w:eastAsia="Times New Roman" w:hAnsi="Consolas" w:cs="Times New Roman"/>
+          <w:color w:val="D4D4D4"/>
+          <w:sz w:val="21"/>
+          <w:szCs w:val="21"/>
+          <w:lang w:eastAsia="pt-BR"/>
+        </w:rPr>
+        <w:t xml:space="preserve">                    </w:t>
+      </w:r>
+      <w:r>
+        <w:rPr>
+          <w:rFonts w:ascii="Consolas" w:eastAsia="Times New Roman" w:hAnsi="Consolas" w:cs="Times New Roman"/>
+          <w:color w:val="9CDCFE"/>
+          <w:sz w:val="21"/>
+          <w:szCs w:val="21"/>
+          <w:lang w:eastAsia="pt-BR"/>
+        </w:rPr>
+        <w:t>onPressed</w:t>
+      </w:r>
+      <w:r>
+        <w:rPr>
+          <w:rFonts w:ascii="Consolas" w:eastAsia="Times New Roman" w:hAnsi="Consolas" w:cs="Times New Roman"/>
+          <w:color w:val="D4D4D4"/>
+          <w:sz w:val="21"/>
+          <w:szCs w:val="21"/>
+          <w:lang w:eastAsia="pt-BR"/>
+        </w:rPr>
+        <w:t>: () {},</w:t>
+      </w:r>
+    </w:p>
+    <w:p>
+      <w:pPr>
+        <w:shd w:val="clear" w:color="auto" w:fill="1E1E1E"/>
+        <w:spacing w:after="0" w:line="285" w:lineRule="atLeast"/>
+        <w:rPr>
+          <w:rFonts w:ascii="Consolas" w:eastAsia="Times New Roman" w:hAnsi="Consolas" w:cs="Times New Roman"/>
+          <w:color w:val="D4D4D4"/>
+          <w:sz w:val="21"/>
+          <w:szCs w:val="21"/>
+          <w:lang w:eastAsia="pt-BR"/>
+        </w:rPr>
+      </w:pPr>
+      <w:r>
+        <w:rPr>
+          <w:rFonts w:ascii="Consolas" w:eastAsia="Times New Roman" w:hAnsi="Consolas" w:cs="Times New Roman"/>
+          <w:color w:val="D4D4D4"/>
+          <w:sz w:val="21"/>
+          <w:szCs w:val="21"/>
+          <w:lang w:eastAsia="pt-BR"/>
+        </w:rPr>
+        <w:t xml:space="preserve">                    </w:t>
+      </w:r>
+      <w:r>
+        <w:rPr>
+          <w:rFonts w:ascii="Consolas" w:eastAsia="Times New Roman" w:hAnsi="Consolas" w:cs="Times New Roman"/>
+          <w:color w:val="9CDCFE"/>
+          <w:sz w:val="21"/>
+          <w:szCs w:val="21"/>
+          <w:lang w:eastAsia="pt-BR"/>
+        </w:rPr>
+        <w:t>child</w:t>
+      </w:r>
+      <w:r>
+        <w:rPr>
+          <w:rFonts w:ascii="Consolas" w:eastAsia="Times New Roman" w:hAnsi="Consolas" w:cs="Times New Roman"/>
+          <w:color w:val="D4D4D4"/>
+          <w:sz w:val="21"/>
+          <w:szCs w:val="21"/>
+          <w:lang w:eastAsia="pt-BR"/>
+        </w:rPr>
+        <w:t xml:space="preserve">: </w:t>
+      </w:r>
+      <w:r>
+        <w:rPr>
+          <w:rFonts w:ascii="Consolas" w:eastAsia="Times New Roman" w:hAnsi="Consolas" w:cs="Times New Roman"/>
+          <w:color w:val="4EC9B0"/>
+          <w:sz w:val="21"/>
+          <w:szCs w:val="21"/>
+          <w:lang w:eastAsia="pt-BR"/>
+        </w:rPr>
+        <w:t>Text</w:t>
+      </w:r>
+      <w:r>
+        <w:rPr>
+          <w:rFonts w:ascii="Consolas" w:eastAsia="Times New Roman" w:hAnsi="Consolas" w:cs="Times New Roman"/>
+          <w:color w:val="D4D4D4"/>
+          <w:sz w:val="21"/>
+          <w:szCs w:val="21"/>
+          <w:lang w:eastAsia="pt-BR"/>
+        </w:rPr>
+        <w:t>(</w:t>
+      </w:r>
+    </w:p>
+    <w:p>
+      <w:pPr>
+        <w:shd w:val="clear" w:color="auto" w:fill="1E1E1E"/>
+        <w:spacing w:after="0" w:line="285" w:lineRule="atLeast"/>
+        <w:rPr>
+          <w:rFonts w:ascii="Consolas" w:eastAsia="Times New Roman" w:hAnsi="Consolas" w:cs="Times New Roman"/>
+          <w:color w:val="D4D4D4"/>
+          <w:sz w:val="21"/>
+          <w:szCs w:val="21"/>
+          <w:lang w:eastAsia="pt-BR"/>
+        </w:rPr>
+      </w:pPr>
+      <w:r>
+        <w:rPr>
+          <w:rFonts w:ascii="Consolas" w:eastAsia="Times New Roman" w:hAnsi="Consolas" w:cs="Times New Roman"/>
+          <w:color w:val="D4D4D4"/>
+          <w:sz w:val="21"/>
+          <w:szCs w:val="21"/>
+          <w:lang w:eastAsia="pt-BR"/>
+        </w:rPr>
+        <w:t xml:space="preserve">                      </w:t>
+      </w:r>
+      <w:r>
+        <w:rPr>
+          <w:rFonts w:ascii="Consolas" w:eastAsia="Times New Roman" w:hAnsi="Consolas" w:cs="Times New Roman"/>
+          <w:color w:val="CE9178"/>
+          <w:sz w:val="21"/>
+          <w:szCs w:val="21"/>
+          <w:lang w:eastAsia="pt-BR"/>
+        </w:rPr>
+        <w:t>'Add'</w:t>
+      </w:r>
+      <w:r>
+        <w:rPr>
+          <w:rFonts w:ascii="Consolas" w:eastAsia="Times New Roman" w:hAnsi="Consolas" w:cs="Times New Roman"/>
+          <w:color w:val="D4D4D4"/>
+          <w:sz w:val="21"/>
+          <w:szCs w:val="21"/>
+          <w:lang w:eastAsia="pt-BR"/>
+        </w:rPr>
+        <w:t>,</w:t>
+      </w:r>
+    </w:p>
+    <w:p>
+      <w:pPr>
+        <w:shd w:val="clear" w:color="auto" w:fill="1E1E1E"/>
+        <w:spacing w:after="0" w:line="285" w:lineRule="atLeast"/>
+        <w:rPr>
+          <w:rFonts w:ascii="Consolas" w:eastAsia="Times New Roman" w:hAnsi="Consolas" w:cs="Times New Roman"/>
+          <w:color w:val="D4D4D4"/>
+          <w:sz w:val="21"/>
+          <w:szCs w:val="21"/>
+          <w:lang w:eastAsia="pt-BR"/>
+        </w:rPr>
+      </w:pPr>
+      <w:r>
+        <w:rPr>
+          <w:rFonts w:ascii="Consolas" w:eastAsia="Times New Roman" w:hAnsi="Consolas" w:cs="Times New Roman"/>
+          <w:color w:val="D4D4D4"/>
+          <w:sz w:val="21"/>
+          <w:szCs w:val="21"/>
+          <w:lang w:eastAsia="pt-BR"/>
+        </w:rPr>
+        <w:t xml:space="preserve">                      </w:t>
+      </w:r>
+      <w:r>
+        <w:rPr>
+          <w:rFonts w:ascii="Consolas" w:eastAsia="Times New Roman" w:hAnsi="Consolas" w:cs="Times New Roman"/>
+          <w:color w:val="9CDCFE"/>
+          <w:sz w:val="21"/>
+          <w:szCs w:val="21"/>
+          <w:lang w:eastAsia="pt-BR"/>
+        </w:rPr>
+        <w:t>style</w:t>
+      </w:r>
+      <w:r>
+        <w:rPr>
+          <w:rFonts w:ascii="Consolas" w:eastAsia="Times New Roman" w:hAnsi="Consolas" w:cs="Times New Roman"/>
+          <w:color w:val="D4D4D4"/>
+          <w:sz w:val="21"/>
+          <w:szCs w:val="21"/>
+          <w:lang w:eastAsia="pt-BR"/>
+        </w:rPr>
+        <w:t xml:space="preserve">: </w:t>
+      </w:r>
+      <w:r>
+        <w:rPr>
+          <w:rFonts w:ascii="Consolas" w:eastAsia="Times New Roman" w:hAnsi="Consolas" w:cs="Times New Roman"/>
+          <w:color w:val="4EC9B0"/>
+          <w:sz w:val="21"/>
+          <w:szCs w:val="21"/>
+          <w:lang w:eastAsia="pt-BR"/>
+        </w:rPr>
+        <w:t>TextStyle</w:t>
+      </w:r>
+      <w:r>
+        <w:rPr>
+          <w:rFonts w:ascii="Consolas" w:eastAsia="Times New Roman" w:hAnsi="Consolas" w:cs="Times New Roman"/>
+          <w:color w:val="D4D4D4"/>
+          <w:sz w:val="21"/>
+          <w:szCs w:val="21"/>
+          <w:lang w:eastAsia="pt-BR"/>
+        </w:rPr>
+        <w:t>(</w:t>
+      </w:r>
+    </w:p>
+    <w:p>
+      <w:pPr>
+        <w:shd w:val="clear" w:color="auto" w:fill="1E1E1E"/>
+        <w:spacing w:after="0" w:line="285" w:lineRule="atLeast"/>
+        <w:rPr>
+          <w:rFonts w:ascii="Consolas" w:eastAsia="Times New Roman" w:hAnsi="Consolas" w:cs="Times New Roman"/>
+          <w:color w:val="D4D4D4"/>
+          <w:sz w:val="21"/>
+          <w:szCs w:val="21"/>
+          <w:lang w:eastAsia="pt-BR"/>
+        </w:rPr>
+      </w:pPr>
+      <w:r>
+        <w:rPr>
+          <w:rFonts w:ascii="Consolas" w:eastAsia="Times New Roman" w:hAnsi="Consolas" w:cs="Times New Roman"/>
+          <w:color w:val="D4D4D4"/>
+          <w:sz w:val="21"/>
+          <w:szCs w:val="21"/>
+          <w:lang w:eastAsia="pt-BR"/>
+        </w:rPr>
+        <w:t xml:space="preserve">                        </w:t>
+      </w:r>
+      <w:r>
+        <w:rPr>
+          <w:rFonts w:ascii="Consolas" w:eastAsia="Times New Roman" w:hAnsi="Consolas" w:cs="Times New Roman"/>
+          <w:color w:val="9CDCFE"/>
+          <w:sz w:val="21"/>
+          <w:szCs w:val="21"/>
+          <w:lang w:eastAsia="pt-BR"/>
+        </w:rPr>
+        <w:t>fontSize</w:t>
+      </w:r>
+      <w:r>
+        <w:rPr>
+          <w:rFonts w:ascii="Consolas" w:eastAsia="Times New Roman" w:hAnsi="Consolas" w:cs="Times New Roman"/>
+          <w:color w:val="D4D4D4"/>
+          <w:sz w:val="21"/>
+          <w:szCs w:val="21"/>
+          <w:lang w:eastAsia="pt-BR"/>
+        </w:rPr>
+        <w:t xml:space="preserve">: </w:t>
+      </w:r>
+      <w:r>
+        <w:rPr>
+          <w:rFonts w:ascii="Consolas" w:eastAsia="Times New Roman" w:hAnsi="Consolas" w:cs="Times New Roman"/>
+          <w:color w:val="B5CEA8"/>
+          <w:sz w:val="21"/>
+          <w:szCs w:val="21"/>
+          <w:lang w:eastAsia="pt-BR"/>
+        </w:rPr>
+        <w:t>20.0</w:t>
+      </w:r>
+      <w:r>
+        <w:rPr>
+          <w:rFonts w:ascii="Consolas" w:eastAsia="Times New Roman" w:hAnsi="Consolas" w:cs="Times New Roman"/>
+          <w:color w:val="D4D4D4"/>
+          <w:sz w:val="21"/>
+          <w:szCs w:val="21"/>
+          <w:lang w:eastAsia="pt-BR"/>
+        </w:rPr>
+        <w:t>,</w:t>
+      </w:r>
+    </w:p>
+    <w:p>
+      <w:pPr>
+        <w:shd w:val="clear" w:color="auto" w:fill="1E1E1E"/>
+        <w:spacing w:after="0" w:line="285" w:lineRule="atLeast"/>
+        <w:rPr>
+          <w:rFonts w:ascii="Consolas" w:eastAsia="Times New Roman" w:hAnsi="Consolas" w:cs="Times New Roman"/>
+          <w:color w:val="D4D4D4"/>
+          <w:sz w:val="21"/>
+          <w:szCs w:val="21"/>
+          <w:lang w:eastAsia="pt-BR"/>
+        </w:rPr>
+      </w:pPr>
+      <w:r>
+        <w:rPr>
+          <w:rFonts w:ascii="Consolas" w:eastAsia="Times New Roman" w:hAnsi="Consolas" w:cs="Times New Roman"/>
+          <w:color w:val="D4D4D4"/>
+          <w:sz w:val="21"/>
+          <w:szCs w:val="21"/>
+          <w:lang w:eastAsia="pt-BR"/>
+        </w:rPr>
+        <w:t>                      ),</w:t>
+      </w:r>
+    </w:p>
+    <w:p>
+      <w:pPr>
+        <w:shd w:val="clear" w:color="auto" w:fill="1E1E1E"/>
+        <w:spacing w:after="0" w:line="285" w:lineRule="atLeast"/>
+        <w:rPr>
+          <w:rFonts w:ascii="Consolas" w:eastAsia="Times New Roman" w:hAnsi="Consolas" w:cs="Times New Roman"/>
+          <w:color w:val="D4D4D4"/>
+          <w:sz w:val="21"/>
+          <w:szCs w:val="21"/>
+          <w:lang w:eastAsia="pt-BR"/>
+        </w:rPr>
+      </w:pPr>
+      <w:r>
+        <w:rPr>
+          <w:rFonts w:ascii="Consolas" w:eastAsia="Times New Roman" w:hAnsi="Consolas" w:cs="Times New Roman"/>
+          <w:color w:val="D4D4D4"/>
+          <w:sz w:val="21"/>
+          <w:szCs w:val="21"/>
+          <w:lang w:eastAsia="pt-BR"/>
+        </w:rPr>
+        <w:t>[...]</w:t>
+      </w:r>
+    </w:p>
+    <w:p>
+      <w:pPr>
+        <w:rPr>
+          <w:b/>
+        </w:rPr>
+      </w:pPr>
+    </w:p>
+    <w:p>
+      <w:pPr>
+        <w:rPr>
+          <w:b/>
+        </w:rPr>
+      </w:pPr>
+    </w:p>
+    <w:p>
+      <w:pPr>
+        <w:pStyle w:val="Ttulo1"/>
+      </w:pPr>
+      <w:r>
+        <w:t>THEMA DO APP</w:t>
+      </w:r>
+    </w:p>
+    <w:p>
+      <w:pPr>
+        <w:shd w:val="clear" w:color="auto" w:fill="1E1E1E"/>
+        <w:spacing w:after="0" w:line="285" w:lineRule="atLeast"/>
+        <w:rPr>
+          <w:rFonts w:ascii="Consolas" w:eastAsia="Times New Roman" w:hAnsi="Consolas" w:cs="Times New Roman"/>
+          <w:color w:val="D4D4D4"/>
+          <w:sz w:val="21"/>
+          <w:szCs w:val="21"/>
+          <w:lang w:eastAsia="pt-BR"/>
+        </w:rPr>
+      </w:pPr>
+      <w:r>
+        <w:rPr>
+          <w:rFonts w:ascii="Consolas" w:eastAsia="Times New Roman" w:hAnsi="Consolas" w:cs="Times New Roman"/>
+          <w:color w:val="D4D4D4"/>
+          <w:sz w:val="21"/>
+          <w:szCs w:val="21"/>
+          <w:lang w:eastAsia="pt-BR"/>
+        </w:rPr>
+        <w:t xml:space="preserve">    </w:t>
+      </w:r>
+      <w:r>
+        <w:rPr>
+          <w:rFonts w:ascii="Consolas" w:eastAsia="Times New Roman" w:hAnsi="Consolas" w:cs="Times New Roman"/>
+          <w:color w:val="C586C0"/>
+          <w:sz w:val="21"/>
+          <w:szCs w:val="21"/>
+          <w:lang w:eastAsia="pt-BR"/>
+        </w:rPr>
+        <w:t>return</w:t>
+      </w:r>
+      <w:r>
+        <w:rPr>
+          <w:rFonts w:ascii="Consolas" w:eastAsia="Times New Roman" w:hAnsi="Consolas" w:cs="Times New Roman"/>
+          <w:color w:val="D4D4D4"/>
+          <w:sz w:val="21"/>
+          <w:szCs w:val="21"/>
+          <w:lang w:eastAsia="pt-BR"/>
+        </w:rPr>
+        <w:t xml:space="preserve"> </w:t>
+      </w:r>
+      <w:r>
+        <w:rPr>
+          <w:rFonts w:ascii="Consolas" w:eastAsia="Times New Roman" w:hAnsi="Consolas" w:cs="Times New Roman"/>
+          <w:color w:val="4EC9B0"/>
+          <w:sz w:val="21"/>
+          <w:szCs w:val="21"/>
+          <w:lang w:eastAsia="pt-BR"/>
+        </w:rPr>
+        <w:t>MaterialApp</w:t>
+      </w:r>
+      <w:r>
+        <w:rPr>
+          <w:rFonts w:ascii="Consolas" w:eastAsia="Times New Roman" w:hAnsi="Consolas" w:cs="Times New Roman"/>
+          <w:color w:val="D4D4D4"/>
+          <w:sz w:val="21"/>
+          <w:szCs w:val="21"/>
+          <w:lang w:eastAsia="pt-BR"/>
+        </w:rPr>
+        <w:t>(</w:t>
+      </w:r>
+    </w:p>
+    <w:p>
+      <w:pPr>
+        <w:shd w:val="clear" w:color="auto" w:fill="1E1E1E"/>
+        <w:spacing w:after="0" w:line="285" w:lineRule="atLeast"/>
+        <w:rPr>
+          <w:rFonts w:ascii="Consolas" w:eastAsia="Times New Roman" w:hAnsi="Consolas" w:cs="Times New Roman"/>
+          <w:color w:val="D4D4D4"/>
+          <w:sz w:val="21"/>
+          <w:szCs w:val="21"/>
+          <w:lang w:eastAsia="pt-BR"/>
+        </w:rPr>
+      </w:pPr>
+      <w:r>
+        <w:rPr>
+          <w:rFonts w:ascii="Consolas" w:eastAsia="Times New Roman" w:hAnsi="Consolas" w:cs="Times New Roman"/>
+          <w:color w:val="D4D4D4"/>
+          <w:sz w:val="21"/>
+          <w:szCs w:val="21"/>
+          <w:lang w:eastAsia="pt-BR"/>
+        </w:rPr>
+        <w:t xml:space="preserve">      </w:t>
+      </w:r>
+      <w:r>
+        <w:rPr>
+          <w:rFonts w:ascii="Consolas" w:eastAsia="Times New Roman" w:hAnsi="Consolas" w:cs="Times New Roman"/>
+          <w:color w:val="6A9955"/>
+          <w:sz w:val="21"/>
+          <w:szCs w:val="21"/>
+          <w:lang w:eastAsia="pt-BR"/>
+        </w:rPr>
+        <w:t>//Define tudo sobre o tema geral do App.</w:t>
+      </w:r>
+    </w:p>
+    <w:p>
+      <w:pPr>
+        <w:shd w:val="clear" w:color="auto" w:fill="1E1E1E"/>
+        <w:spacing w:after="0" w:line="285" w:lineRule="atLeast"/>
+        <w:rPr>
+          <w:rFonts w:ascii="Consolas" w:eastAsia="Times New Roman" w:hAnsi="Consolas" w:cs="Times New Roman"/>
+          <w:color w:val="D4D4D4"/>
+          <w:sz w:val="21"/>
+          <w:szCs w:val="21"/>
+          <w:lang w:eastAsia="pt-BR"/>
+        </w:rPr>
+      </w:pPr>
+      <w:r>
+        <w:rPr>
+          <w:rFonts w:ascii="Consolas" w:eastAsia="Times New Roman" w:hAnsi="Consolas" w:cs="Times New Roman"/>
+          <w:color w:val="D4D4D4"/>
+          <w:sz w:val="21"/>
+          <w:szCs w:val="21"/>
+          <w:lang w:eastAsia="pt-BR"/>
+        </w:rPr>
+        <w:t xml:space="preserve">      </w:t>
+      </w:r>
+      <w:r>
+        <w:rPr>
+          <w:rFonts w:ascii="Consolas" w:eastAsia="Times New Roman" w:hAnsi="Consolas" w:cs="Times New Roman"/>
+          <w:color w:val="9CDCFE"/>
+          <w:sz w:val="21"/>
+          <w:szCs w:val="21"/>
+          <w:lang w:eastAsia="pt-BR"/>
+        </w:rPr>
+        <w:t>theme</w:t>
+      </w:r>
+      <w:r>
+        <w:rPr>
+          <w:rFonts w:ascii="Consolas" w:eastAsia="Times New Roman" w:hAnsi="Consolas" w:cs="Times New Roman"/>
+          <w:color w:val="D4D4D4"/>
+          <w:sz w:val="21"/>
+          <w:szCs w:val="21"/>
+          <w:lang w:eastAsia="pt-BR"/>
+        </w:rPr>
+        <w:t xml:space="preserve">: </w:t>
+      </w:r>
+      <w:r>
+        <w:rPr>
+          <w:rFonts w:ascii="Consolas" w:eastAsia="Times New Roman" w:hAnsi="Consolas" w:cs="Times New Roman"/>
+          <w:color w:val="4EC9B0"/>
+          <w:sz w:val="21"/>
+          <w:szCs w:val="21"/>
+          <w:lang w:eastAsia="pt-BR"/>
+        </w:rPr>
+        <w:t>ThemeData</w:t>
+      </w:r>
+      <w:r>
+        <w:rPr>
+          <w:rFonts w:ascii="Consolas" w:eastAsia="Times New Roman" w:hAnsi="Consolas" w:cs="Times New Roman"/>
+          <w:color w:val="D4D4D4"/>
+          <w:sz w:val="21"/>
+          <w:szCs w:val="21"/>
+          <w:lang w:eastAsia="pt-BR"/>
+        </w:rPr>
+        <w:t>(</w:t>
+      </w:r>
+    </w:p>
+    <w:p>
+      <w:pPr>
+        <w:shd w:val="clear" w:color="auto" w:fill="1E1E1E"/>
+        <w:spacing w:after="0" w:line="285" w:lineRule="atLeast"/>
+        <w:rPr>
+          <w:rFonts w:ascii="Consolas" w:eastAsia="Times New Roman" w:hAnsi="Consolas" w:cs="Times New Roman"/>
+          <w:color w:val="D4D4D4"/>
+          <w:sz w:val="21"/>
+          <w:szCs w:val="21"/>
+          <w:lang w:eastAsia="pt-BR"/>
+        </w:rPr>
+      </w:pPr>
+      <w:r>
+        <w:rPr>
+          <w:rFonts w:ascii="Consolas" w:eastAsia="Times New Roman" w:hAnsi="Consolas" w:cs="Times New Roman"/>
+          <w:color w:val="D4D4D4"/>
+          <w:sz w:val="21"/>
+          <w:szCs w:val="21"/>
+          <w:lang w:eastAsia="pt-BR"/>
+        </w:rPr>
+        <w:t xml:space="preserve">        </w:t>
+      </w:r>
+      <w:r>
+        <w:rPr>
+          <w:rFonts w:ascii="Consolas" w:eastAsia="Times New Roman" w:hAnsi="Consolas" w:cs="Times New Roman"/>
+          <w:color w:val="9CDCFE"/>
+          <w:sz w:val="21"/>
+          <w:szCs w:val="21"/>
+          <w:lang w:eastAsia="pt-BR"/>
+        </w:rPr>
+        <w:t>primaryColor</w:t>
+      </w:r>
+      <w:r>
+        <w:rPr>
+          <w:rFonts w:ascii="Consolas" w:eastAsia="Times New Roman" w:hAnsi="Consolas" w:cs="Times New Roman"/>
+          <w:color w:val="D4D4D4"/>
+          <w:sz w:val="21"/>
+          <w:szCs w:val="21"/>
+          <w:lang w:eastAsia="pt-BR"/>
+        </w:rPr>
+        <w:t xml:space="preserve">: </w:t>
+      </w:r>
+      <w:r>
+        <w:rPr>
+          <w:rFonts w:ascii="Consolas" w:eastAsia="Times New Roman" w:hAnsi="Consolas" w:cs="Times New Roman"/>
+          <w:color w:val="4EC9B0"/>
+          <w:sz w:val="21"/>
+          <w:szCs w:val="21"/>
+          <w:lang w:eastAsia="pt-BR"/>
+        </w:rPr>
+        <w:t>Colors</w:t>
+      </w:r>
+      <w:r>
+        <w:rPr>
+          <w:rFonts w:ascii="Consolas" w:eastAsia="Times New Roman" w:hAnsi="Consolas" w:cs="Times New Roman"/>
+          <w:color w:val="D4D4D4"/>
+          <w:sz w:val="21"/>
+          <w:szCs w:val="21"/>
+          <w:lang w:eastAsia="pt-BR"/>
+        </w:rPr>
+        <w:t>.</w:t>
+      </w:r>
+      <w:r>
+        <w:rPr>
+          <w:rFonts w:ascii="Consolas" w:eastAsia="Times New Roman" w:hAnsi="Consolas" w:cs="Times New Roman"/>
+          <w:color w:val="9CDCFE"/>
+          <w:sz w:val="21"/>
+          <w:szCs w:val="21"/>
+          <w:lang w:eastAsia="pt-BR"/>
+        </w:rPr>
+        <w:t>green</w:t>
+      </w:r>
+      <w:r>
+        <w:rPr>
+          <w:rFonts w:ascii="Consolas" w:eastAsia="Times New Roman" w:hAnsi="Consolas" w:cs="Times New Roman"/>
+          <w:color w:val="D4D4D4"/>
+          <w:sz w:val="21"/>
+          <w:szCs w:val="21"/>
+          <w:lang w:eastAsia="pt-BR"/>
+        </w:rPr>
+        <w:t>.</w:t>
+      </w:r>
+      <w:r>
+        <w:rPr>
+          <w:rFonts w:ascii="Consolas" w:eastAsia="Times New Roman" w:hAnsi="Consolas" w:cs="Times New Roman"/>
+          <w:color w:val="9CDCFE"/>
+          <w:sz w:val="21"/>
+          <w:szCs w:val="21"/>
+          <w:lang w:eastAsia="pt-BR"/>
+        </w:rPr>
+        <w:t>shade900</w:t>
+      </w:r>
+      <w:r>
+        <w:rPr>
+          <w:rFonts w:ascii="Consolas" w:eastAsia="Times New Roman" w:hAnsi="Consolas" w:cs="Times New Roman"/>
+          <w:color w:val="D4D4D4"/>
+          <w:sz w:val="21"/>
+          <w:szCs w:val="21"/>
+          <w:lang w:eastAsia="pt-BR"/>
+        </w:rPr>
+        <w:t>,</w:t>
+      </w:r>
+    </w:p>
+    <w:p>
+      <w:pPr>
+        <w:shd w:val="clear" w:color="auto" w:fill="1E1E1E"/>
+        <w:spacing w:after="0" w:line="285" w:lineRule="atLeast"/>
+        <w:rPr>
+          <w:rFonts w:ascii="Consolas" w:eastAsia="Times New Roman" w:hAnsi="Consolas" w:cs="Times New Roman"/>
+          <w:color w:val="D4D4D4"/>
+          <w:sz w:val="21"/>
+          <w:szCs w:val="21"/>
+          <w:lang w:eastAsia="pt-BR"/>
+        </w:rPr>
+      </w:pPr>
+      <w:r>
+        <w:rPr>
+          <w:rFonts w:ascii="Consolas" w:eastAsia="Times New Roman" w:hAnsi="Consolas" w:cs="Times New Roman"/>
+          <w:color w:val="D4D4D4"/>
+          <w:sz w:val="21"/>
+          <w:szCs w:val="21"/>
+          <w:lang w:eastAsia="pt-BR"/>
+        </w:rPr>
+        <w:t xml:space="preserve">        </w:t>
+      </w:r>
+      <w:r>
+        <w:rPr>
+          <w:rFonts w:ascii="Consolas" w:eastAsia="Times New Roman" w:hAnsi="Consolas" w:cs="Times New Roman"/>
+          <w:color w:val="9CDCFE"/>
+          <w:sz w:val="21"/>
+          <w:szCs w:val="21"/>
+          <w:lang w:eastAsia="pt-BR"/>
+        </w:rPr>
+        <w:t>colorScheme</w:t>
+      </w:r>
+      <w:r>
+        <w:rPr>
+          <w:rFonts w:ascii="Consolas" w:eastAsia="Times New Roman" w:hAnsi="Consolas" w:cs="Times New Roman"/>
+          <w:color w:val="D4D4D4"/>
+          <w:sz w:val="21"/>
+          <w:szCs w:val="21"/>
+          <w:lang w:eastAsia="pt-BR"/>
+        </w:rPr>
+        <w:t xml:space="preserve">: </w:t>
+      </w:r>
+      <w:r>
+        <w:rPr>
+          <w:rFonts w:ascii="Consolas" w:eastAsia="Times New Roman" w:hAnsi="Consolas" w:cs="Times New Roman"/>
+          <w:color w:val="4EC9B0"/>
+          <w:sz w:val="21"/>
+          <w:szCs w:val="21"/>
+          <w:lang w:eastAsia="pt-BR"/>
+        </w:rPr>
+        <w:t>ColorScheme</w:t>
+      </w:r>
+      <w:r>
+        <w:rPr>
+          <w:rFonts w:ascii="Consolas" w:eastAsia="Times New Roman" w:hAnsi="Consolas" w:cs="Times New Roman"/>
+          <w:color w:val="D4D4D4"/>
+          <w:sz w:val="21"/>
+          <w:szCs w:val="21"/>
+          <w:lang w:eastAsia="pt-BR"/>
+        </w:rPr>
+        <w:t>.</w:t>
+      </w:r>
+      <w:r>
+        <w:rPr>
+          <w:rFonts w:ascii="Consolas" w:eastAsia="Times New Roman" w:hAnsi="Consolas" w:cs="Times New Roman"/>
+          <w:color w:val="DCDCAA"/>
+          <w:sz w:val="21"/>
+          <w:szCs w:val="21"/>
+          <w:lang w:eastAsia="pt-BR"/>
+        </w:rPr>
+        <w:t>fromSwatch</w:t>
+      </w:r>
+      <w:r>
+        <w:rPr>
+          <w:rFonts w:ascii="Consolas" w:eastAsia="Times New Roman" w:hAnsi="Consolas" w:cs="Times New Roman"/>
+          <w:color w:val="D4D4D4"/>
+          <w:sz w:val="21"/>
+          <w:szCs w:val="21"/>
+          <w:lang w:eastAsia="pt-BR"/>
+        </w:rPr>
+        <w:t>().</w:t>
+      </w:r>
+      <w:r>
+        <w:rPr>
+          <w:rFonts w:ascii="Consolas" w:eastAsia="Times New Roman" w:hAnsi="Consolas" w:cs="Times New Roman"/>
+          <w:color w:val="DCDCAA"/>
+          <w:sz w:val="21"/>
+          <w:szCs w:val="21"/>
+          <w:lang w:eastAsia="pt-BR"/>
+        </w:rPr>
+        <w:t>copyWith</w:t>
+      </w:r>
+      <w:r>
+        <w:rPr>
+          <w:rFonts w:ascii="Consolas" w:eastAsia="Times New Roman" w:hAnsi="Consolas" w:cs="Times New Roman"/>
+          <w:color w:val="D4D4D4"/>
+          <w:sz w:val="21"/>
+          <w:szCs w:val="21"/>
+          <w:lang w:eastAsia="pt-BR"/>
+        </w:rPr>
+        <w:t>(</w:t>
+      </w:r>
+    </w:p>
+    <w:p>
+      <w:pPr>
+        <w:shd w:val="clear" w:color="auto" w:fill="1E1E1E"/>
+        <w:spacing w:after="0" w:line="285" w:lineRule="atLeast"/>
+        <w:rPr>
+          <w:rFonts w:ascii="Consolas" w:eastAsia="Times New Roman" w:hAnsi="Consolas" w:cs="Times New Roman"/>
+          <w:color w:val="D4D4D4"/>
+          <w:sz w:val="21"/>
+          <w:szCs w:val="21"/>
+          <w:lang w:eastAsia="pt-BR"/>
+        </w:rPr>
+      </w:pPr>
+      <w:r>
+        <w:rPr>
+          <w:rFonts w:ascii="Consolas" w:eastAsia="Times New Roman" w:hAnsi="Consolas" w:cs="Times New Roman"/>
+          <w:color w:val="D4D4D4"/>
+          <w:sz w:val="21"/>
+          <w:szCs w:val="21"/>
+          <w:lang w:eastAsia="pt-BR"/>
+        </w:rPr>
+        <w:t xml:space="preserve">          </w:t>
+      </w:r>
+      <w:r>
+        <w:rPr>
+          <w:rFonts w:ascii="Consolas" w:eastAsia="Times New Roman" w:hAnsi="Consolas" w:cs="Times New Roman"/>
+          <w:color w:val="9CDCFE"/>
+          <w:sz w:val="21"/>
+          <w:szCs w:val="21"/>
+          <w:lang w:eastAsia="pt-BR"/>
+        </w:rPr>
+        <w:t>primary</w:t>
+      </w:r>
+      <w:r>
+        <w:rPr>
+          <w:rFonts w:ascii="Consolas" w:eastAsia="Times New Roman" w:hAnsi="Consolas" w:cs="Times New Roman"/>
+          <w:color w:val="D4D4D4"/>
+          <w:sz w:val="21"/>
+          <w:szCs w:val="21"/>
+          <w:lang w:eastAsia="pt-BR"/>
+        </w:rPr>
+        <w:t xml:space="preserve">: </w:t>
+      </w:r>
+      <w:r>
+        <w:rPr>
+          <w:rFonts w:ascii="Consolas" w:eastAsia="Times New Roman" w:hAnsi="Consolas" w:cs="Times New Roman"/>
+          <w:color w:val="4EC9B0"/>
+          <w:sz w:val="21"/>
+          <w:szCs w:val="21"/>
+          <w:lang w:eastAsia="pt-BR"/>
+        </w:rPr>
+        <w:t>Colors</w:t>
+      </w:r>
+      <w:r>
+        <w:rPr>
+          <w:rFonts w:ascii="Consolas" w:eastAsia="Times New Roman" w:hAnsi="Consolas" w:cs="Times New Roman"/>
+          <w:color w:val="D4D4D4"/>
+          <w:sz w:val="21"/>
+          <w:szCs w:val="21"/>
+          <w:lang w:eastAsia="pt-BR"/>
+        </w:rPr>
+        <w:t>.</w:t>
+      </w:r>
+      <w:r>
+        <w:rPr>
+          <w:rFonts w:ascii="Consolas" w:eastAsia="Times New Roman" w:hAnsi="Consolas" w:cs="Times New Roman"/>
+          <w:color w:val="9CDCFE"/>
+          <w:sz w:val="21"/>
+          <w:szCs w:val="21"/>
+          <w:lang w:eastAsia="pt-BR"/>
+        </w:rPr>
+        <w:t>green</w:t>
+      </w:r>
+      <w:r>
+        <w:rPr>
+          <w:rFonts w:ascii="Consolas" w:eastAsia="Times New Roman" w:hAnsi="Consolas" w:cs="Times New Roman"/>
+          <w:color w:val="D4D4D4"/>
+          <w:sz w:val="21"/>
+          <w:szCs w:val="21"/>
+          <w:lang w:eastAsia="pt-BR"/>
+        </w:rPr>
+        <w:t>.</w:t>
+      </w:r>
+      <w:r>
+        <w:rPr>
+          <w:rFonts w:ascii="Consolas" w:eastAsia="Times New Roman" w:hAnsi="Consolas" w:cs="Times New Roman"/>
+          <w:color w:val="9CDCFE"/>
+          <w:sz w:val="21"/>
+          <w:szCs w:val="21"/>
+          <w:lang w:eastAsia="pt-BR"/>
+        </w:rPr>
+        <w:t>shade900</w:t>
+      </w:r>
+      <w:r>
+        <w:rPr>
+          <w:rFonts w:ascii="Consolas" w:eastAsia="Times New Roman" w:hAnsi="Consolas" w:cs="Times New Roman"/>
+          <w:color w:val="D4D4D4"/>
+          <w:sz w:val="21"/>
+          <w:szCs w:val="21"/>
+          <w:lang w:eastAsia="pt-BR"/>
+        </w:rPr>
+        <w:t>,</w:t>
+      </w:r>
+    </w:p>
+    <w:p>
+      <w:pPr>
+        <w:shd w:val="clear" w:color="auto" w:fill="1E1E1E"/>
+        <w:spacing w:after="0" w:line="285" w:lineRule="atLeast"/>
+        <w:rPr>
+          <w:rFonts w:ascii="Consolas" w:eastAsia="Times New Roman" w:hAnsi="Consolas" w:cs="Times New Roman"/>
+          <w:color w:val="D4D4D4"/>
+          <w:sz w:val="21"/>
+          <w:szCs w:val="21"/>
+          <w:lang w:eastAsia="pt-BR"/>
+        </w:rPr>
+      </w:pPr>
+      <w:r>
+        <w:rPr>
+          <w:rFonts w:ascii="Consolas" w:eastAsia="Times New Roman" w:hAnsi="Consolas" w:cs="Times New Roman"/>
+          <w:color w:val="D4D4D4"/>
+          <w:sz w:val="21"/>
+          <w:szCs w:val="21"/>
+          <w:lang w:eastAsia="pt-BR"/>
+        </w:rPr>
+        <w:t xml:space="preserve">          </w:t>
+      </w:r>
+      <w:r>
+        <w:rPr>
+          <w:rFonts w:ascii="Consolas" w:eastAsia="Times New Roman" w:hAnsi="Consolas" w:cs="Times New Roman"/>
+          <w:color w:val="9CDCFE"/>
+          <w:sz w:val="21"/>
+          <w:szCs w:val="21"/>
+          <w:lang w:eastAsia="pt-BR"/>
+        </w:rPr>
+        <w:t>secondary</w:t>
+      </w:r>
+      <w:r>
+        <w:rPr>
+          <w:rFonts w:ascii="Consolas" w:eastAsia="Times New Roman" w:hAnsi="Consolas" w:cs="Times New Roman"/>
+          <w:color w:val="D4D4D4"/>
+          <w:sz w:val="21"/>
+          <w:szCs w:val="21"/>
+          <w:lang w:eastAsia="pt-BR"/>
+        </w:rPr>
+        <w:t xml:space="preserve">: </w:t>
+      </w:r>
+      <w:r>
+        <w:rPr>
+          <w:rFonts w:ascii="Consolas" w:eastAsia="Times New Roman" w:hAnsi="Consolas" w:cs="Times New Roman"/>
+          <w:color w:val="4EC9B0"/>
+          <w:sz w:val="21"/>
+          <w:szCs w:val="21"/>
+          <w:lang w:eastAsia="pt-BR"/>
+        </w:rPr>
+        <w:t>Colors</w:t>
+      </w:r>
+      <w:r>
+        <w:rPr>
+          <w:rFonts w:ascii="Consolas" w:eastAsia="Times New Roman" w:hAnsi="Consolas" w:cs="Times New Roman"/>
+          <w:color w:val="D4D4D4"/>
+          <w:sz w:val="21"/>
+          <w:szCs w:val="21"/>
+          <w:lang w:eastAsia="pt-BR"/>
+        </w:rPr>
+        <w:t>.</w:t>
+      </w:r>
+      <w:r>
+        <w:rPr>
+          <w:rFonts w:ascii="Consolas" w:eastAsia="Times New Roman" w:hAnsi="Consolas" w:cs="Times New Roman"/>
+          <w:color w:val="9CDCFE"/>
+          <w:sz w:val="21"/>
+          <w:szCs w:val="21"/>
+          <w:lang w:eastAsia="pt-BR"/>
+        </w:rPr>
+        <w:t>blueAccent</w:t>
+      </w:r>
+      <w:r>
+        <w:rPr>
+          <w:rFonts w:ascii="Consolas" w:eastAsia="Times New Roman" w:hAnsi="Consolas" w:cs="Times New Roman"/>
+          <w:color w:val="D4D4D4"/>
+          <w:sz w:val="21"/>
+          <w:szCs w:val="21"/>
+          <w:lang w:eastAsia="pt-BR"/>
+        </w:rPr>
+        <w:t>.</w:t>
+      </w:r>
+      <w:r>
+        <w:rPr>
+          <w:rFonts w:ascii="Consolas" w:eastAsia="Times New Roman" w:hAnsi="Consolas" w:cs="Times New Roman"/>
+          <w:color w:val="9CDCFE"/>
+          <w:sz w:val="21"/>
+          <w:szCs w:val="21"/>
+          <w:lang w:eastAsia="pt-BR"/>
+        </w:rPr>
+        <w:t>shade700</w:t>
+      </w:r>
+      <w:r>
+        <w:rPr>
+          <w:rFonts w:ascii="Consolas" w:eastAsia="Times New Roman" w:hAnsi="Consolas" w:cs="Times New Roman"/>
+          <w:color w:val="D4D4D4"/>
+          <w:sz w:val="21"/>
+          <w:szCs w:val="21"/>
+          <w:lang w:eastAsia="pt-BR"/>
+        </w:rPr>
+        <w:t>,</w:t>
+      </w:r>
+    </w:p>
+    <w:p>
+      <w:pPr>
+        <w:shd w:val="clear" w:color="auto" w:fill="1E1E1E"/>
+        <w:spacing w:after="0" w:line="285" w:lineRule="atLeast"/>
+        <w:rPr>
+          <w:rFonts w:ascii="Consolas" w:eastAsia="Times New Roman" w:hAnsi="Consolas" w:cs="Times New Roman"/>
+          <w:color w:val="D4D4D4"/>
+          <w:sz w:val="21"/>
+          <w:szCs w:val="21"/>
+          <w:lang w:eastAsia="pt-BR"/>
+        </w:rPr>
+      </w:pPr>
+      <w:r>
+        <w:rPr>
+          <w:rFonts w:ascii="Consolas" w:eastAsia="Times New Roman" w:hAnsi="Consolas" w:cs="Times New Roman"/>
+          <w:color w:val="D4D4D4"/>
+          <w:sz w:val="21"/>
+          <w:szCs w:val="21"/>
+          <w:lang w:eastAsia="pt-BR"/>
+        </w:rPr>
+        <w:t>        ),</w:t>
+      </w:r>
+    </w:p>
+    <w:p>
+      <w:pPr>
+        <w:shd w:val="clear" w:color="auto" w:fill="1E1E1E"/>
+        <w:spacing w:after="0" w:line="285" w:lineRule="atLeast"/>
+        <w:rPr>
+          <w:rFonts w:ascii="Consolas" w:eastAsia="Times New Roman" w:hAnsi="Consolas" w:cs="Times New Roman"/>
+          <w:color w:val="D4D4D4"/>
+          <w:sz w:val="21"/>
+          <w:szCs w:val="21"/>
+          <w:lang w:eastAsia="pt-BR"/>
+        </w:rPr>
+      </w:pPr>
+      <w:r>
+        <w:rPr>
+          <w:rFonts w:ascii="Consolas" w:eastAsia="Times New Roman" w:hAnsi="Consolas" w:cs="Times New Roman"/>
+          <w:color w:val="D4D4D4"/>
+          <w:sz w:val="21"/>
+          <w:szCs w:val="21"/>
+          <w:lang w:eastAsia="pt-BR"/>
+        </w:rPr>
+        <w:t xml:space="preserve">        </w:t>
+      </w:r>
+      <w:r>
+        <w:rPr>
+          <w:rFonts w:ascii="Consolas" w:eastAsia="Times New Roman" w:hAnsi="Consolas" w:cs="Times New Roman"/>
+          <w:color w:val="6A9955"/>
+          <w:sz w:val="21"/>
+          <w:szCs w:val="21"/>
+          <w:lang w:eastAsia="pt-BR"/>
+        </w:rPr>
+        <w:t>//Cor para botões:</w:t>
+      </w:r>
+    </w:p>
+    <w:p>
+      <w:pPr>
+        <w:shd w:val="clear" w:color="auto" w:fill="1E1E1E"/>
+        <w:spacing w:after="0" w:line="285" w:lineRule="atLeast"/>
+        <w:rPr>
+          <w:rFonts w:ascii="Consolas" w:eastAsia="Times New Roman" w:hAnsi="Consolas" w:cs="Times New Roman"/>
+          <w:color w:val="D4D4D4"/>
+          <w:sz w:val="21"/>
+          <w:szCs w:val="21"/>
+          <w:lang w:eastAsia="pt-BR"/>
+        </w:rPr>
+      </w:pPr>
+      <w:r>
+        <w:rPr>
+          <w:rFonts w:ascii="Consolas" w:eastAsia="Times New Roman" w:hAnsi="Consolas" w:cs="Times New Roman"/>
+          <w:color w:val="D4D4D4"/>
+          <w:sz w:val="21"/>
+          <w:szCs w:val="21"/>
+          <w:lang w:eastAsia="pt-BR"/>
+        </w:rPr>
+        <w:t xml:space="preserve">        </w:t>
+      </w:r>
+      <w:r>
+        <w:rPr>
+          <w:rFonts w:ascii="Consolas" w:eastAsia="Times New Roman" w:hAnsi="Consolas" w:cs="Times New Roman"/>
+          <w:color w:val="9CDCFE"/>
+          <w:sz w:val="21"/>
+          <w:szCs w:val="21"/>
+          <w:lang w:eastAsia="pt-BR"/>
+        </w:rPr>
+        <w:t>elevatedButtonTheme</w:t>
+      </w:r>
+      <w:r>
+        <w:rPr>
+          <w:rFonts w:ascii="Consolas" w:eastAsia="Times New Roman" w:hAnsi="Consolas" w:cs="Times New Roman"/>
+          <w:color w:val="D4D4D4"/>
+          <w:sz w:val="21"/>
+          <w:szCs w:val="21"/>
+          <w:lang w:eastAsia="pt-BR"/>
+        </w:rPr>
+        <w:t xml:space="preserve">: </w:t>
+      </w:r>
+      <w:r>
+        <w:rPr>
+          <w:rFonts w:ascii="Consolas" w:eastAsia="Times New Roman" w:hAnsi="Consolas" w:cs="Times New Roman"/>
+          <w:color w:val="4EC9B0"/>
+          <w:sz w:val="21"/>
+          <w:szCs w:val="21"/>
+          <w:lang w:eastAsia="pt-BR"/>
+        </w:rPr>
+        <w:t>ElevatedButtonThemeData</w:t>
+      </w:r>
+      <w:r>
+        <w:rPr>
+          <w:rFonts w:ascii="Consolas" w:eastAsia="Times New Roman" w:hAnsi="Consolas" w:cs="Times New Roman"/>
+          <w:color w:val="D4D4D4"/>
+          <w:sz w:val="21"/>
+          <w:szCs w:val="21"/>
+          <w:lang w:eastAsia="pt-BR"/>
+        </w:rPr>
+        <w:t>(</w:t>
+      </w:r>
+    </w:p>
+    <w:p>
+      <w:pPr>
+        <w:shd w:val="clear" w:color="auto" w:fill="1E1E1E"/>
+        <w:spacing w:after="0" w:line="285" w:lineRule="atLeast"/>
+        <w:rPr>
+          <w:rFonts w:ascii="Consolas" w:eastAsia="Times New Roman" w:hAnsi="Consolas" w:cs="Times New Roman"/>
+          <w:color w:val="D4D4D4"/>
+          <w:sz w:val="21"/>
+          <w:szCs w:val="21"/>
+          <w:lang w:eastAsia="pt-BR"/>
+        </w:rPr>
+      </w:pPr>
+      <w:r>
+        <w:rPr>
+          <w:rFonts w:ascii="Consolas" w:eastAsia="Times New Roman" w:hAnsi="Consolas" w:cs="Times New Roman"/>
+          <w:color w:val="D4D4D4"/>
+          <w:sz w:val="21"/>
+          <w:szCs w:val="21"/>
+          <w:lang w:eastAsia="pt-BR"/>
+        </w:rPr>
+        <w:t xml:space="preserve">          </w:t>
+      </w:r>
+      <w:r>
+        <w:rPr>
+          <w:rFonts w:ascii="Consolas" w:eastAsia="Times New Roman" w:hAnsi="Consolas" w:cs="Times New Roman"/>
+          <w:color w:val="9CDCFE"/>
+          <w:sz w:val="21"/>
+          <w:szCs w:val="21"/>
+          <w:lang w:eastAsia="pt-BR"/>
+        </w:rPr>
+        <w:t>style</w:t>
+      </w:r>
+      <w:r>
+        <w:rPr>
+          <w:rFonts w:ascii="Consolas" w:eastAsia="Times New Roman" w:hAnsi="Consolas" w:cs="Times New Roman"/>
+          <w:color w:val="D4D4D4"/>
+          <w:sz w:val="21"/>
+          <w:szCs w:val="21"/>
+          <w:lang w:eastAsia="pt-BR"/>
+        </w:rPr>
+        <w:t xml:space="preserve">: </w:t>
+      </w:r>
+      <w:r>
+        <w:rPr>
+          <w:rFonts w:ascii="Consolas" w:eastAsia="Times New Roman" w:hAnsi="Consolas" w:cs="Times New Roman"/>
+          <w:color w:val="4EC9B0"/>
+          <w:sz w:val="21"/>
+          <w:szCs w:val="21"/>
+          <w:lang w:eastAsia="pt-BR"/>
+        </w:rPr>
+        <w:t>ButtonStyle</w:t>
+      </w:r>
+      <w:r>
+        <w:rPr>
+          <w:rFonts w:ascii="Consolas" w:eastAsia="Times New Roman" w:hAnsi="Consolas" w:cs="Times New Roman"/>
+          <w:color w:val="D4D4D4"/>
+          <w:sz w:val="21"/>
+          <w:szCs w:val="21"/>
+          <w:lang w:eastAsia="pt-BR"/>
+        </w:rPr>
+        <w:t>(</w:t>
+      </w:r>
+    </w:p>
+    <w:p>
+      <w:pPr>
+        <w:shd w:val="clear" w:color="auto" w:fill="1E1E1E"/>
+        <w:spacing w:after="0" w:line="285" w:lineRule="atLeast"/>
+        <w:rPr>
+          <w:rFonts w:ascii="Consolas" w:eastAsia="Times New Roman" w:hAnsi="Consolas" w:cs="Times New Roman"/>
+          <w:color w:val="D4D4D4"/>
+          <w:sz w:val="21"/>
+          <w:szCs w:val="21"/>
+          <w:lang w:eastAsia="pt-BR"/>
+        </w:rPr>
+      </w:pPr>
+      <w:r>
+        <w:rPr>
+          <w:rFonts w:ascii="Consolas" w:eastAsia="Times New Roman" w:hAnsi="Consolas" w:cs="Times New Roman"/>
+          <w:color w:val="D4D4D4"/>
+          <w:sz w:val="21"/>
+          <w:szCs w:val="21"/>
+          <w:lang w:eastAsia="pt-BR"/>
+        </w:rPr>
+        <w:t xml:space="preserve">            </w:t>
+      </w:r>
+      <w:r>
+        <w:rPr>
+          <w:rFonts w:ascii="Consolas" w:eastAsia="Times New Roman" w:hAnsi="Consolas" w:cs="Times New Roman"/>
+          <w:color w:val="9CDCFE"/>
+          <w:sz w:val="21"/>
+          <w:szCs w:val="21"/>
+          <w:lang w:eastAsia="pt-BR"/>
+        </w:rPr>
+        <w:t>backgroundColor</w:t>
+      </w:r>
+      <w:r>
+        <w:rPr>
+          <w:rFonts w:ascii="Consolas" w:eastAsia="Times New Roman" w:hAnsi="Consolas" w:cs="Times New Roman"/>
+          <w:color w:val="D4D4D4"/>
+          <w:sz w:val="21"/>
+          <w:szCs w:val="21"/>
+          <w:lang w:eastAsia="pt-BR"/>
+        </w:rPr>
+        <w:t>:</w:t>
+      </w:r>
+    </w:p>
+    <w:p>
+      <w:pPr>
+        <w:shd w:val="clear" w:color="auto" w:fill="1E1E1E"/>
+        <w:spacing w:after="0" w:line="285" w:lineRule="atLeast"/>
+        <w:rPr>
+          <w:rFonts w:ascii="Consolas" w:eastAsia="Times New Roman" w:hAnsi="Consolas" w:cs="Times New Roman"/>
+          <w:color w:val="D4D4D4"/>
+          <w:sz w:val="21"/>
+          <w:szCs w:val="21"/>
+          <w:lang w:eastAsia="pt-BR"/>
+        </w:rPr>
+      </w:pPr>
+      <w:r>
+        <w:rPr>
+          <w:rFonts w:ascii="Consolas" w:eastAsia="Times New Roman" w:hAnsi="Consolas" w:cs="Times New Roman"/>
+          <w:color w:val="D4D4D4"/>
+          <w:sz w:val="21"/>
+          <w:szCs w:val="21"/>
+          <w:lang w:eastAsia="pt-BR"/>
+        </w:rPr>
+        <w:t xml:space="preserve">                </w:t>
+      </w:r>
+      <w:r>
+        <w:rPr>
+          <w:rFonts w:ascii="Consolas" w:eastAsia="Times New Roman" w:hAnsi="Consolas" w:cs="Times New Roman"/>
+          <w:color w:val="4EC9B0"/>
+          <w:sz w:val="21"/>
+          <w:szCs w:val="21"/>
+          <w:lang w:eastAsia="pt-BR"/>
+        </w:rPr>
+        <w:t>MaterialStateProperty</w:t>
+      </w:r>
+      <w:r>
+        <w:rPr>
+          <w:rFonts w:ascii="Consolas" w:eastAsia="Times New Roman" w:hAnsi="Consolas" w:cs="Times New Roman"/>
+          <w:color w:val="D4D4D4"/>
+          <w:sz w:val="21"/>
+          <w:szCs w:val="21"/>
+          <w:lang w:eastAsia="pt-BR"/>
+        </w:rPr>
+        <w:t>.</w:t>
+      </w:r>
+      <w:r>
+        <w:rPr>
+          <w:rFonts w:ascii="Consolas" w:eastAsia="Times New Roman" w:hAnsi="Consolas" w:cs="Times New Roman"/>
+          <w:color w:val="DCDCAA"/>
+          <w:sz w:val="21"/>
+          <w:szCs w:val="21"/>
+          <w:lang w:eastAsia="pt-BR"/>
+        </w:rPr>
+        <w:t>all</w:t>
+      </w:r>
+      <w:r>
+        <w:rPr>
+          <w:rFonts w:ascii="Consolas" w:eastAsia="Times New Roman" w:hAnsi="Consolas" w:cs="Times New Roman"/>
+          <w:color w:val="D4D4D4"/>
+          <w:sz w:val="21"/>
+          <w:szCs w:val="21"/>
+          <w:lang w:eastAsia="pt-BR"/>
+        </w:rPr>
+        <w:t>&lt;</w:t>
+      </w:r>
+      <w:r>
+        <w:rPr>
+          <w:rFonts w:ascii="Consolas" w:eastAsia="Times New Roman" w:hAnsi="Consolas" w:cs="Times New Roman"/>
+          <w:color w:val="4EC9B0"/>
+          <w:sz w:val="21"/>
+          <w:szCs w:val="21"/>
+          <w:lang w:eastAsia="pt-BR"/>
+        </w:rPr>
+        <w:t>Color</w:t>
+      </w:r>
+      <w:r>
+        <w:rPr>
+          <w:rFonts w:ascii="Consolas" w:eastAsia="Times New Roman" w:hAnsi="Consolas" w:cs="Times New Roman"/>
+          <w:color w:val="D4D4D4"/>
+          <w:sz w:val="21"/>
+          <w:szCs w:val="21"/>
+          <w:lang w:eastAsia="pt-BR"/>
+        </w:rPr>
+        <w:t>&gt;(</w:t>
+      </w:r>
+      <w:r>
+        <w:rPr>
+          <w:rFonts w:ascii="Consolas" w:eastAsia="Times New Roman" w:hAnsi="Consolas" w:cs="Times New Roman"/>
+          <w:color w:val="4EC9B0"/>
+          <w:sz w:val="21"/>
+          <w:szCs w:val="21"/>
+          <w:lang w:eastAsia="pt-BR"/>
+        </w:rPr>
+        <w:t>Colors</w:t>
+      </w:r>
+      <w:r>
+        <w:rPr>
+          <w:rFonts w:ascii="Consolas" w:eastAsia="Times New Roman" w:hAnsi="Consolas" w:cs="Times New Roman"/>
+          <w:color w:val="D4D4D4"/>
+          <w:sz w:val="21"/>
+          <w:szCs w:val="21"/>
+          <w:lang w:eastAsia="pt-BR"/>
+        </w:rPr>
+        <w:t>.</w:t>
+      </w:r>
+      <w:r>
+        <w:rPr>
+          <w:rFonts w:ascii="Consolas" w:eastAsia="Times New Roman" w:hAnsi="Consolas" w:cs="Times New Roman"/>
+          <w:color w:val="9CDCFE"/>
+          <w:sz w:val="21"/>
+          <w:szCs w:val="21"/>
+          <w:lang w:eastAsia="pt-BR"/>
+        </w:rPr>
+        <w:t>blueAccent</w:t>
+      </w:r>
+      <w:r>
+        <w:rPr>
+          <w:rFonts w:ascii="Consolas" w:eastAsia="Times New Roman" w:hAnsi="Consolas" w:cs="Times New Roman"/>
+          <w:color w:val="D4D4D4"/>
+          <w:sz w:val="21"/>
+          <w:szCs w:val="21"/>
+          <w:lang w:eastAsia="pt-BR"/>
+        </w:rPr>
+        <w:t>.</w:t>
+      </w:r>
+      <w:r>
+        <w:rPr>
+          <w:rFonts w:ascii="Consolas" w:eastAsia="Times New Roman" w:hAnsi="Consolas" w:cs="Times New Roman"/>
+          <w:color w:val="9CDCFE"/>
+          <w:sz w:val="21"/>
+          <w:szCs w:val="21"/>
+          <w:lang w:eastAsia="pt-BR"/>
+        </w:rPr>
+        <w:t>shade700</w:t>
+      </w:r>
+      <w:r>
+        <w:rPr>
+          <w:rFonts w:ascii="Consolas" w:eastAsia="Times New Roman" w:hAnsi="Consolas" w:cs="Times New Roman"/>
+          <w:color w:val="D4D4D4"/>
+          <w:sz w:val="21"/>
+          <w:szCs w:val="21"/>
+          <w:lang w:eastAsia="pt-BR"/>
+        </w:rPr>
+        <w:t>),</w:t>
+      </w:r>
+    </w:p>
+    <w:p>
+      <w:pPr>
+        <w:shd w:val="clear" w:color="auto" w:fill="1E1E1E"/>
+        <w:spacing w:after="0" w:line="285" w:lineRule="atLeast"/>
+        <w:rPr>
+          <w:rFonts w:ascii="Consolas" w:eastAsia="Times New Roman" w:hAnsi="Consolas" w:cs="Times New Roman"/>
+          <w:color w:val="D4D4D4"/>
+          <w:sz w:val="21"/>
+          <w:szCs w:val="21"/>
+          <w:lang w:eastAsia="pt-BR"/>
+        </w:rPr>
+      </w:pPr>
+      <w:r>
+        <w:rPr>
+          <w:rFonts w:ascii="Consolas" w:eastAsia="Times New Roman" w:hAnsi="Consolas" w:cs="Times New Roman"/>
+          <w:color w:val="D4D4D4"/>
+          <w:sz w:val="21"/>
+          <w:szCs w:val="21"/>
+          <w:lang w:eastAsia="pt-BR"/>
+        </w:rPr>
+        <w:lastRenderedPageBreak/>
+        <w:t>          ),</w:t>
+      </w:r>
+    </w:p>
+    <w:p>
+      <w:pPr>
+        <w:shd w:val="clear" w:color="auto" w:fill="1E1E1E"/>
+        <w:spacing w:after="0" w:line="285" w:lineRule="atLeast"/>
+        <w:rPr>
+          <w:rFonts w:ascii="Consolas" w:eastAsia="Times New Roman" w:hAnsi="Consolas" w:cs="Times New Roman"/>
+          <w:color w:val="D4D4D4"/>
+          <w:sz w:val="21"/>
+          <w:szCs w:val="21"/>
+          <w:lang w:eastAsia="pt-BR"/>
+        </w:rPr>
+      </w:pPr>
+      <w:r>
+        <w:rPr>
+          <w:rFonts w:ascii="Consolas" w:eastAsia="Times New Roman" w:hAnsi="Consolas" w:cs="Times New Roman"/>
+          <w:color w:val="D4D4D4"/>
+          <w:sz w:val="21"/>
+          <w:szCs w:val="21"/>
+          <w:lang w:eastAsia="pt-BR"/>
+        </w:rPr>
+        <w:t>        ),</w:t>
+      </w:r>
+    </w:p>
+    <w:p>
+      <w:pPr>
+        <w:shd w:val="clear" w:color="auto" w:fill="1E1E1E"/>
+        <w:spacing w:after="0" w:line="285" w:lineRule="atLeast"/>
+        <w:rPr>
+          <w:rFonts w:ascii="Consolas" w:eastAsia="Times New Roman" w:hAnsi="Consolas" w:cs="Times New Roman"/>
+          <w:color w:val="D4D4D4"/>
+          <w:sz w:val="21"/>
+          <w:szCs w:val="21"/>
+          <w:lang w:eastAsia="pt-BR"/>
+        </w:rPr>
+      </w:pPr>
+      <w:r>
+        <w:rPr>
+          <w:rFonts w:ascii="Consolas" w:eastAsia="Times New Roman" w:hAnsi="Consolas" w:cs="Times New Roman"/>
+          <w:color w:val="D4D4D4"/>
+          <w:sz w:val="21"/>
+          <w:szCs w:val="21"/>
+          <w:lang w:eastAsia="pt-BR"/>
+        </w:rPr>
+        <w:t>      ),</w:t>
+      </w:r>
+    </w:p>
+    <w:p>
+      <w:pPr>
+        <w:shd w:val="clear" w:color="auto" w:fill="1E1E1E"/>
+        <w:spacing w:after="0" w:line="285" w:lineRule="atLeast"/>
+        <w:rPr>
+          <w:rFonts w:ascii="Consolas" w:eastAsia="Times New Roman" w:hAnsi="Consolas" w:cs="Times New Roman"/>
+          <w:color w:val="D4D4D4"/>
+          <w:sz w:val="21"/>
+          <w:szCs w:val="21"/>
+          <w:lang w:eastAsia="pt-BR"/>
+        </w:rPr>
+      </w:pPr>
+      <w:r>
+        <w:rPr>
+          <w:rFonts w:ascii="Consolas" w:eastAsia="Times New Roman" w:hAnsi="Consolas" w:cs="Times New Roman"/>
+          <w:color w:val="D4D4D4"/>
+          <w:sz w:val="21"/>
+          <w:szCs w:val="21"/>
+          <w:lang w:eastAsia="pt-BR"/>
+        </w:rPr>
+        <w:t xml:space="preserve">      </w:t>
+      </w:r>
+      <w:r>
+        <w:rPr>
+          <w:rFonts w:ascii="Consolas" w:eastAsia="Times New Roman" w:hAnsi="Consolas" w:cs="Times New Roman"/>
+          <w:color w:val="9CDCFE"/>
+          <w:sz w:val="21"/>
+          <w:szCs w:val="21"/>
+          <w:lang w:eastAsia="pt-BR"/>
+        </w:rPr>
+        <w:t>home</w:t>
+      </w:r>
+      <w:r>
+        <w:rPr>
+          <w:rFonts w:ascii="Consolas" w:eastAsia="Times New Roman" w:hAnsi="Consolas" w:cs="Times New Roman"/>
+          <w:color w:val="D4D4D4"/>
+          <w:sz w:val="21"/>
+          <w:szCs w:val="21"/>
+          <w:lang w:eastAsia="pt-BR"/>
+        </w:rPr>
+        <w:t xml:space="preserve">: </w:t>
+      </w:r>
+      <w:r>
+        <w:rPr>
+          <w:rFonts w:ascii="Consolas" w:eastAsia="Times New Roman" w:hAnsi="Consolas" w:cs="Times New Roman"/>
+          <w:color w:val="569CD6"/>
+          <w:sz w:val="21"/>
+          <w:szCs w:val="21"/>
+          <w:lang w:eastAsia="pt-BR"/>
+        </w:rPr>
+        <w:t>const</w:t>
+      </w:r>
+      <w:r>
+        <w:rPr>
+          <w:rFonts w:ascii="Consolas" w:eastAsia="Times New Roman" w:hAnsi="Consolas" w:cs="Times New Roman"/>
+          <w:color w:val="D4D4D4"/>
+          <w:sz w:val="21"/>
+          <w:szCs w:val="21"/>
+          <w:lang w:eastAsia="pt-BR"/>
+        </w:rPr>
+        <w:t xml:space="preserve"> </w:t>
+      </w:r>
+      <w:r>
+        <w:rPr>
+          <w:rFonts w:ascii="Consolas" w:eastAsia="Times New Roman" w:hAnsi="Consolas" w:cs="Times New Roman"/>
+          <w:color w:val="4EC9B0"/>
+          <w:sz w:val="21"/>
+          <w:szCs w:val="21"/>
+          <w:lang w:eastAsia="pt-BR"/>
+        </w:rPr>
+        <w:t>Dashboard</w:t>
+      </w:r>
+      <w:r>
+        <w:rPr>
+          <w:rFonts w:ascii="Consolas" w:eastAsia="Times New Roman" w:hAnsi="Consolas" w:cs="Times New Roman"/>
+          <w:color w:val="D4D4D4"/>
+          <w:sz w:val="21"/>
+          <w:szCs w:val="21"/>
+          <w:lang w:eastAsia="pt-BR"/>
+        </w:rPr>
+        <w:t>(),</w:t>
+      </w:r>
+    </w:p>
+    <w:p>
+      <w:pPr>
+        <w:shd w:val="clear" w:color="auto" w:fill="1E1E1E"/>
+        <w:spacing w:after="0" w:line="285" w:lineRule="atLeast"/>
+        <w:rPr>
+          <w:rFonts w:ascii="Consolas" w:eastAsia="Times New Roman" w:hAnsi="Consolas" w:cs="Times New Roman"/>
+          <w:color w:val="D4D4D4"/>
+          <w:sz w:val="21"/>
+          <w:szCs w:val="21"/>
+          <w:lang w:eastAsia="pt-BR"/>
+        </w:rPr>
+      </w:pPr>
+      <w:r>
+        <w:rPr>
+          <w:rFonts w:ascii="Consolas" w:eastAsia="Times New Roman" w:hAnsi="Consolas" w:cs="Times New Roman"/>
+          <w:color w:val="D4D4D4"/>
+          <w:sz w:val="21"/>
+          <w:szCs w:val="21"/>
+          <w:lang w:eastAsia="pt-BR"/>
+        </w:rPr>
+        <w:t>    );</w:t>
+      </w:r>
+    </w:p>
+    <w:p>
+      <w:pPr>
+        <w:rPr>
+          <w:b/>
+        </w:rPr>
+      </w:pPr>
+    </w:p>
+    <w:p>
+      <w:pPr>
+        <w:pStyle w:val="Ttulo2"/>
+      </w:pPr>
+      <w:r>
+        <w:t xml:space="preserve">Como </w:t>
+      </w:r>
+      <w:r>
+        <w:t>Usar A Cor Do Tema</w:t>
+      </w:r>
+      <w:r>
+        <w:t xml:space="preserve"> Definido</w:t>
+      </w:r>
+      <w:r>
+        <w:t xml:space="preserve"> Em Um </w:t>
+      </w:r>
+      <w:r>
+        <w:t>Widget</w:t>
+      </w:r>
+      <w:r>
+        <w:t xml:space="preserve"> Qualquer</w:t>
+      </w:r>
+      <w:r>
+        <w:t>:</w:t>
+      </w:r>
+    </w:p>
+    <w:p>
+      <w:pPr>
+        <w:shd w:val="clear" w:color="auto" w:fill="1E1E1E"/>
+        <w:spacing w:after="0" w:line="285" w:lineRule="atLeast"/>
+        <w:rPr>
+          <w:rFonts w:ascii="Consolas" w:eastAsia="Times New Roman" w:hAnsi="Consolas" w:cs="Times New Roman"/>
+          <w:color w:val="D4D4D4"/>
+          <w:sz w:val="21"/>
+          <w:szCs w:val="21"/>
+          <w:lang w:eastAsia="pt-BR"/>
+        </w:rPr>
+      </w:pPr>
+      <w:r>
+        <w:rPr>
+          <w:rFonts w:ascii="Consolas" w:eastAsia="Times New Roman" w:hAnsi="Consolas" w:cs="Times New Roman"/>
+          <w:color w:val="9CDCFE"/>
+          <w:sz w:val="21"/>
+          <w:szCs w:val="21"/>
+          <w:lang w:eastAsia="pt-BR"/>
+        </w:rPr>
+        <w:t>color</w:t>
+      </w:r>
+      <w:r>
+        <w:rPr>
+          <w:rFonts w:ascii="Consolas" w:eastAsia="Times New Roman" w:hAnsi="Consolas" w:cs="Times New Roman"/>
+          <w:color w:val="D4D4D4"/>
+          <w:sz w:val="21"/>
+          <w:szCs w:val="21"/>
+          <w:lang w:eastAsia="pt-BR"/>
+        </w:rPr>
+        <w:t xml:space="preserve">: </w:t>
+      </w:r>
+      <w:r>
+        <w:rPr>
+          <w:rFonts w:ascii="Consolas" w:eastAsia="Times New Roman" w:hAnsi="Consolas" w:cs="Times New Roman"/>
+          <w:color w:val="4EC9B0"/>
+          <w:sz w:val="21"/>
+          <w:szCs w:val="21"/>
+          <w:lang w:eastAsia="pt-BR"/>
+        </w:rPr>
+        <w:t>Theme</w:t>
+      </w:r>
+      <w:r>
+        <w:rPr>
+          <w:rFonts w:ascii="Consolas" w:eastAsia="Times New Roman" w:hAnsi="Consolas" w:cs="Times New Roman"/>
+          <w:color w:val="D4D4D4"/>
+          <w:sz w:val="21"/>
+          <w:szCs w:val="21"/>
+          <w:lang w:eastAsia="pt-BR"/>
+        </w:rPr>
+        <w:t>.</w:t>
+      </w:r>
+      <w:r>
+        <w:rPr>
+          <w:rFonts w:ascii="Consolas" w:eastAsia="Times New Roman" w:hAnsi="Consolas" w:cs="Times New Roman"/>
+          <w:color w:val="DCDCAA"/>
+          <w:sz w:val="21"/>
+          <w:szCs w:val="21"/>
+          <w:lang w:eastAsia="pt-BR"/>
+        </w:rPr>
+        <w:t>of</w:t>
+      </w:r>
+      <w:r>
+        <w:rPr>
+          <w:rFonts w:ascii="Consolas" w:eastAsia="Times New Roman" w:hAnsi="Consolas" w:cs="Times New Roman"/>
+          <w:color w:val="D4D4D4"/>
+          <w:sz w:val="21"/>
+          <w:szCs w:val="21"/>
+          <w:lang w:eastAsia="pt-BR"/>
+        </w:rPr>
+        <w:t>(</w:t>
+      </w:r>
+      <w:r>
+        <w:rPr>
+          <w:rFonts w:ascii="Consolas" w:eastAsia="Times New Roman" w:hAnsi="Consolas" w:cs="Times New Roman"/>
+          <w:color w:val="9CDCFE"/>
+          <w:sz w:val="21"/>
+          <w:szCs w:val="21"/>
+          <w:lang w:eastAsia="pt-BR"/>
+        </w:rPr>
+        <w:t>context</w:t>
+      </w:r>
+      <w:r>
+        <w:rPr>
+          <w:rFonts w:ascii="Consolas" w:eastAsia="Times New Roman" w:hAnsi="Consolas" w:cs="Times New Roman"/>
+          <w:color w:val="D4D4D4"/>
+          <w:sz w:val="21"/>
+          <w:szCs w:val="21"/>
+          <w:lang w:eastAsia="pt-BR"/>
+        </w:rPr>
+        <w:t>).</w:t>
+      </w:r>
+      <w:r>
+        <w:rPr>
+          <w:rFonts w:ascii="Consolas" w:eastAsia="Times New Roman" w:hAnsi="Consolas" w:cs="Times New Roman"/>
+          <w:color w:val="9CDCFE"/>
+          <w:sz w:val="21"/>
+          <w:szCs w:val="21"/>
+          <w:lang w:eastAsia="pt-BR"/>
+        </w:rPr>
+        <w:t>primaryColor</w:t>
+      </w:r>
+      <w:r>
+        <w:rPr>
+          <w:rFonts w:ascii="Consolas" w:eastAsia="Times New Roman" w:hAnsi="Consolas" w:cs="Times New Roman"/>
+          <w:color w:val="D4D4D4"/>
+          <w:sz w:val="21"/>
+          <w:szCs w:val="21"/>
+          <w:lang w:eastAsia="pt-BR"/>
+        </w:rPr>
+        <w:t>,</w:t>
+      </w:r>
+    </w:p>
+    <w:p>
+      <w:r>
+        <w:t>Prop color de um Container.</w:t>
       </w:r>
     </w:p>
     <w:p/>
@@ -516,7 +4403,7 @@
 </file>
 
 <file path=word/endnotes.xml><?xml version="1.0" encoding="utf-8"?>
-<w:endnotes xmlns:wpc="http://schemas.microsoft.com/office/word/2010/wordprocessingCanvas" xmlns:cx="http://schemas.microsoft.com/office/drawing/2014/chartex" xmlns:cx1="http://schemas.microsoft.com/office/drawing/2015/9/8/chartex" xmlns:cx2="http://schemas.microsoft.com/office/drawing/2015/10/21/chartex" xmlns:cx3="http://schemas.microsoft.com/office/drawing/2016/5/9/chartex" xmlns:cx4="http://schemas.microsoft.com/office/drawing/2016/5/10/chartex" xmlns:cx5="http://schemas.microsoft.com/office/drawing/2016/5/11/chartex" xmlns:cx6="http://schemas.microsoft.com/office/drawing/2016/5/12/chartex" xmlns:cx7="http://schemas.microsoft.com/office/drawing/2016/5/13/chartex" xmlns:cx8="http://schemas.microsoft.com/office/drawing/2016/5/14/chartex" xmlns:mc="http://schemas.openxmlformats.org/markup-compatibility/2006" xmlns:aink="http://schemas.microsoft.com/office/drawing/2016/ink" xmlns:am3d="http://schemas.microsoft.com/office/drawing/2017/model3d" xmlns:o="urn:schemas-microsoft-com:office:office" xmlns:r="http://schemas.openxmlformats.org/officeDocument/2006/relationships" xmlns:m="http://schemas.openxmlformats.org/officeDocument/2006/math" xmlns:v="urn:schemas-microsoft-com:vml" xmlns:wp14="http://schemas.microsoft.com/office/word/2010/wordprocessingDrawing" xmlns:wp="http://schemas.openxmlformats.org/drawingml/2006/wordprocessingDrawing" xmlns:w10="urn:schemas-microsoft-com:office:word" xmlns:w="http://schemas.openxmlformats.org/wordprocessingml/2006/main" xmlns:w14="http://schemas.microsoft.com/office/word/2010/wordml" xmlns:w15="http://schemas.microsoft.com/office/word/2012/wordml" xmlns:w16cex="http://schemas.microsoft.com/office/word/2018/wordml/cex" xmlns:w16cid="http://schemas.microsoft.com/office/word/2016/wordml/cid" xmlns:w16="http://schemas.microsoft.com/office/word/2018/wordml" xmlns:w16sdtdh="http://schemas.microsoft.com/office/word/2020/wordml/sdtdatahash" xmlns:w16se="http://schemas.microsoft.com/office/word/2015/wordml/symex" xmlns:wpg="http://schemas.microsoft.com/office/word/2010/wordprocessingGroup" xmlns:wpi="http://schemas.microsoft.com/office/word/2010/wordprocessingInk" xmlns:wne="http://schemas.microsoft.com/office/word/2006/wordml" xmlns:wps="http://schemas.microsoft.com/office/word/2010/wordprocessingShape" mc:Ignorable="w14 w15 w16se w16cid w16 w16cex w16sdtdh wp14">
+<w:endnotes xmlns:wpc="http://schemas.microsoft.com/office/word/2010/wordprocessingCanvas" xmlns:mc="http://schemas.openxmlformats.org/markup-compatibility/2006" xmlns:o="urn:schemas-microsoft-com:office:office" xmlns:r="http://schemas.openxmlformats.org/officeDocument/2006/relationships" xmlns:m="http://schemas.openxmlformats.org/officeDocument/2006/math" xmlns:v="urn:schemas-microsoft-com:vml" xmlns:wp14="http://schemas.microsoft.com/office/word/2010/wordprocessingDrawing" xmlns:wp="http://schemas.openxmlformats.org/drawingml/2006/wordprocessingDrawing" xmlns:w10="urn:schemas-microsoft-com:office:word" xmlns:w="http://schemas.openxmlformats.org/wordprocessingml/2006/main" xmlns:w14="http://schemas.microsoft.com/office/word/2010/wordml" xmlns:w15="http://schemas.microsoft.com/office/word/2012/wordml" xmlns:wpg="http://schemas.microsoft.com/office/word/2010/wordprocessingGroup" xmlns:wpi="http://schemas.microsoft.com/office/word/2010/wordprocessingInk" xmlns:wne="http://schemas.microsoft.com/office/word/2006/wordml" xmlns:wps="http://schemas.microsoft.com/office/word/2010/wordprocessingShape" mc:Ignorable="w14 w15 wp14">
   <w:endnote w:type="separator" w:id="-1">
     <w:p>
       <w:pPr>
@@ -541,7 +4428,7 @@
 </file>
 
 <file path=word/footnotes.xml><?xml version="1.0" encoding="utf-8"?>
-<w:footnotes xmlns:wpc="http://schemas.microsoft.com/office/word/2010/wordprocessingCanvas" xmlns:cx="http://schemas.microsoft.com/office/drawing/2014/chartex" xmlns:cx1="http://schemas.microsoft.com/office/drawing/2015/9/8/chartex" xmlns:cx2="http://schemas.microsoft.com/office/drawing/2015/10/21/chartex" xmlns:cx3="http://schemas.microsoft.com/office/drawing/2016/5/9/chartex" xmlns:cx4="http://schemas.microsoft.com/office/drawing/2016/5/10/chartex" xmlns:cx5="http://schemas.microsoft.com/office/drawing/2016/5/11/chartex" xmlns:cx6="http://schemas.microsoft.com/office/drawing/2016/5/12/chartex" xmlns:cx7="http://schemas.microsoft.com/office/drawing/2016/5/13/chartex" xmlns:cx8="http://schemas.microsoft.com/office/drawing/2016/5/14/chartex" xmlns:mc="http://schemas.openxmlformats.org/markup-compatibility/2006" xmlns:aink="http://schemas.microsoft.com/office/drawing/2016/ink" xmlns:am3d="http://schemas.microsoft.com/office/drawing/2017/model3d" xmlns:o="urn:schemas-microsoft-com:office:office" xmlns:r="http://schemas.openxmlformats.org/officeDocument/2006/relationships" xmlns:m="http://schemas.openxmlformats.org/officeDocument/2006/math" xmlns:v="urn:schemas-microsoft-com:vml" xmlns:wp14="http://schemas.microsoft.com/office/word/2010/wordprocessingDrawing" xmlns:wp="http://schemas.openxmlformats.org/drawingml/2006/wordprocessingDrawing" xmlns:w10="urn:schemas-microsoft-com:office:word" xmlns:w="http://schemas.openxmlformats.org/wordprocessingml/2006/main" xmlns:w14="http://schemas.microsoft.com/office/word/2010/wordml" xmlns:w15="http://schemas.microsoft.com/office/word/2012/wordml" xmlns:w16cex="http://schemas.microsoft.com/office/word/2018/wordml/cex" xmlns:w16cid="http://schemas.microsoft.com/office/word/2016/wordml/cid" xmlns:w16="http://schemas.microsoft.com/office/word/2018/wordml" xmlns:w16sdtdh="http://schemas.microsoft.com/office/word/2020/wordml/sdtdatahash" xmlns:w16se="http://schemas.microsoft.com/office/word/2015/wordml/symex" xmlns:wpg="http://schemas.microsoft.com/office/word/2010/wordprocessingGroup" xmlns:wpi="http://schemas.microsoft.com/office/word/2010/wordprocessingInk" xmlns:wne="http://schemas.microsoft.com/office/word/2006/wordml" xmlns:wps="http://schemas.microsoft.com/office/word/2010/wordprocessingShape" mc:Ignorable="w14 w15 w16se w16cid w16 w16cex w16sdtdh wp14">
+<w:footnotes xmlns:wpc="http://schemas.microsoft.com/office/word/2010/wordprocessingCanvas" xmlns:mc="http://schemas.openxmlformats.org/markup-compatibility/2006" xmlns:o="urn:schemas-microsoft-com:office:office" xmlns:r="http://schemas.openxmlformats.org/officeDocument/2006/relationships" xmlns:m="http://schemas.openxmlformats.org/officeDocument/2006/math" xmlns:v="urn:schemas-microsoft-com:vml" xmlns:wp14="http://schemas.microsoft.com/office/word/2010/wordprocessingDrawing" xmlns:wp="http://schemas.openxmlformats.org/drawingml/2006/wordprocessingDrawing" xmlns:w10="urn:schemas-microsoft-com:office:word" xmlns:w="http://schemas.openxmlformats.org/wordprocessingml/2006/main" xmlns:w14="http://schemas.microsoft.com/office/word/2010/wordml" xmlns:w15="http://schemas.microsoft.com/office/word/2012/wordml" xmlns:wpg="http://schemas.microsoft.com/office/word/2010/wordprocessingGroup" xmlns:wpi="http://schemas.microsoft.com/office/word/2010/wordprocessingInk" xmlns:wne="http://schemas.microsoft.com/office/word/2006/wordml" xmlns:wps="http://schemas.microsoft.com/office/word/2010/wordprocessingShape" mc:Ignorable="w14 w15 wp14">
   <w:footnote w:type="separator" w:id="-1">
     <w:p>
       <w:pPr>
@@ -566,8 +4453,8 @@
 </file>
 
 <file path=word/numbering.xml><?xml version="1.0" encoding="utf-8"?>
-<w:numbering xmlns:wpc="http://schemas.microsoft.com/office/word/2010/wordprocessingCanvas" xmlns:cx="http://schemas.microsoft.com/office/drawing/2014/chartex" xmlns:cx1="http://schemas.microsoft.com/office/drawing/2015/9/8/chartex" xmlns:cx2="http://schemas.microsoft.com/office/drawing/2015/10/21/chartex" xmlns:cx3="http://schemas.microsoft.com/office/drawing/2016/5/9/chartex" xmlns:cx4="http://schemas.microsoft.com/office/drawing/2016/5/10/chartex" xmlns:cx5="http://schemas.microsoft.com/office/drawing/2016/5/11/chartex" xmlns:cx6="http://schemas.microsoft.com/office/drawing/2016/5/12/chartex" xmlns:cx7="http://schemas.microsoft.com/office/drawing/2016/5/13/chartex" xmlns:cx8="http://schemas.microsoft.com/office/drawing/2016/5/14/chartex" xmlns:mc="http://schemas.openxmlformats.org/markup-compatibility/2006" xmlns:aink="http://schemas.microsoft.com/office/drawing/2016/ink" xmlns:am3d="http://schemas.microsoft.com/office/drawing/2017/model3d" xmlns:o="urn:schemas-microsoft-com:office:office" xmlns:r="http://schemas.openxmlformats.org/officeDocument/2006/relationships" xmlns:m="http://schemas.openxmlformats.org/officeDocument/2006/math" xmlns:v="urn:schemas-microsoft-com:vml" xmlns:wp14="http://schemas.microsoft.com/office/word/2010/wordprocessingDrawing" xmlns:wp="http://schemas.openxmlformats.org/drawingml/2006/wordprocessingDrawing" xmlns:w10="urn:schemas-microsoft-com:office:word" xmlns:w="http://schemas.openxmlformats.org/wordprocessingml/2006/main" xmlns:w14="http://schemas.microsoft.com/office/word/2010/wordml" xmlns:w15="http://schemas.microsoft.com/office/word/2012/wordml" xmlns:w16cex="http://schemas.microsoft.com/office/word/2018/wordml/cex" xmlns:w16cid="http://schemas.microsoft.com/office/word/2016/wordml/cid" xmlns:w16="http://schemas.microsoft.com/office/word/2018/wordml" xmlns:w16sdtdh="http://schemas.microsoft.com/office/word/2020/wordml/sdtdatahash" xmlns:w16se="http://schemas.microsoft.com/office/word/2015/wordml/symex" xmlns:wpg="http://schemas.microsoft.com/office/word/2010/wordprocessingGroup" xmlns:wpi="http://schemas.microsoft.com/office/word/2010/wordprocessingInk" xmlns:wne="http://schemas.microsoft.com/office/word/2006/wordml" xmlns:wps="http://schemas.microsoft.com/office/word/2010/wordprocessingShape" mc:Ignorable="w14 w15 w16se w16cid w16 w16cex w16sdtdh wp14">
-  <w:abstractNum w:abstractNumId="0" w15:restartNumberingAfterBreak="0">
+<w:numbering xmlns:wpc="http://schemas.microsoft.com/office/word/2010/wordprocessingCanvas" xmlns:mc="http://schemas.openxmlformats.org/markup-compatibility/2006" xmlns:o="urn:schemas-microsoft-com:office:office" xmlns:r="http://schemas.openxmlformats.org/officeDocument/2006/relationships" xmlns:m="http://schemas.openxmlformats.org/officeDocument/2006/math" xmlns:v="urn:schemas-microsoft-com:vml" xmlns:wp14="http://schemas.microsoft.com/office/word/2010/wordprocessingDrawing" xmlns:wp="http://schemas.openxmlformats.org/drawingml/2006/wordprocessingDrawing" xmlns:w10="urn:schemas-microsoft-com:office:word" xmlns:w="http://schemas.openxmlformats.org/wordprocessingml/2006/main" xmlns:w14="http://schemas.microsoft.com/office/word/2010/wordml" xmlns:w15="http://schemas.microsoft.com/office/word/2012/wordml" xmlns:wpg="http://schemas.microsoft.com/office/word/2010/wordprocessingGroup" xmlns:wpi="http://schemas.microsoft.com/office/word/2010/wordprocessingInk" xmlns:wne="http://schemas.microsoft.com/office/word/2006/wordml" xmlns:wps="http://schemas.microsoft.com/office/word/2010/wordprocessingShape" mc:Ignorable="w14 w15 wp14">
+  <w:abstractNum w:abstractNumId="0">
     <w:nsid w:val="06AB6BFF"/>
     <w:multiLevelType w:val="hybridMultilevel"/>
     <w:tmpl w:val="AE1CFED4"/>
@@ -657,7 +4544,7 @@
       </w:pPr>
     </w:lvl>
   </w:abstractNum>
-  <w:abstractNum w:abstractNumId="1" w15:restartNumberingAfterBreak="0">
+  <w:abstractNum w:abstractNumId="1">
     <w:nsid w:val="1B123D03"/>
     <w:multiLevelType w:val="multilevel"/>
     <w:tmpl w:val="A0AEE382"/>
@@ -779,7 +4666,7 @@
       </w:rPr>
     </w:lvl>
   </w:abstractNum>
-  <w:abstractNum w:abstractNumId="2" w15:restartNumberingAfterBreak="0">
+  <w:abstractNum w:abstractNumId="2">
     <w:nsid w:val="1B274C16"/>
     <w:multiLevelType w:val="multilevel"/>
     <w:tmpl w:val="69963FDE"/>
@@ -901,7 +4788,7 @@
       </w:rPr>
     </w:lvl>
   </w:abstractNum>
-  <w:abstractNum w:abstractNumId="3" w15:restartNumberingAfterBreak="0">
+  <w:abstractNum w:abstractNumId="3">
     <w:nsid w:val="22E55DAD"/>
     <w:multiLevelType w:val="hybridMultilevel"/>
     <w:tmpl w:val="D616A468"/>
@@ -990,7 +4877,7 @@
       </w:pPr>
     </w:lvl>
   </w:abstractNum>
-  <w:abstractNum w:abstractNumId="4" w15:restartNumberingAfterBreak="0">
+  <w:abstractNum w:abstractNumId="4">
     <w:nsid w:val="29560B30"/>
     <w:multiLevelType w:val="multilevel"/>
     <w:tmpl w:val="E6C46E50"/>
@@ -1103,7 +4990,7 @@
       </w:rPr>
     </w:lvl>
   </w:abstractNum>
-  <w:abstractNum w:abstractNumId="5" w15:restartNumberingAfterBreak="0">
+  <w:abstractNum w:abstractNumId="5">
     <w:nsid w:val="37E62C7E"/>
     <w:multiLevelType w:val="hybridMultilevel"/>
     <w:tmpl w:val="E27C3D60"/>
@@ -1192,7 +5079,7 @@
       </w:pPr>
     </w:lvl>
   </w:abstractNum>
-  <w:abstractNum w:abstractNumId="6" w15:restartNumberingAfterBreak="0">
+  <w:abstractNum w:abstractNumId="6">
     <w:nsid w:val="449F46B7"/>
     <w:multiLevelType w:val="multilevel"/>
     <w:tmpl w:val="5F3A8712"/>
@@ -1305,7 +5192,7 @@
       </w:rPr>
     </w:lvl>
   </w:abstractNum>
-  <w:abstractNum w:abstractNumId="7" w15:restartNumberingAfterBreak="0">
+  <w:abstractNum w:abstractNumId="7">
     <w:nsid w:val="4F151277"/>
     <w:multiLevelType w:val="hybridMultilevel"/>
     <w:tmpl w:val="40F2078A"/>
@@ -1394,7 +5281,7 @@
       </w:pPr>
     </w:lvl>
   </w:abstractNum>
-  <w:abstractNum w:abstractNumId="8" w15:restartNumberingAfterBreak="0">
+  <w:abstractNum w:abstractNumId="8">
     <w:nsid w:val="5BD83085"/>
     <w:multiLevelType w:val="multilevel"/>
     <w:tmpl w:val="2A28A0C0"/>
@@ -1516,7 +5403,7 @@
       </w:rPr>
     </w:lvl>
   </w:abstractNum>
-  <w:abstractNum w:abstractNumId="9" w15:restartNumberingAfterBreak="0">
+  <w:abstractNum w:abstractNumId="9">
     <w:nsid w:val="5DC46DF8"/>
     <w:multiLevelType w:val="multilevel"/>
     <w:tmpl w:val="37309956"/>
@@ -1638,7 +5525,7 @@
       </w:rPr>
     </w:lvl>
   </w:abstractNum>
-  <w:abstractNum w:abstractNumId="10" w15:restartNumberingAfterBreak="0">
+  <w:abstractNum w:abstractNumId="10">
     <w:nsid w:val="5EA931FC"/>
     <w:multiLevelType w:val="multilevel"/>
     <w:tmpl w:val="85A0CB64"/>
@@ -1760,7 +5647,7 @@
       </w:rPr>
     </w:lvl>
   </w:abstractNum>
-  <w:abstractNum w:abstractNumId="11" w15:restartNumberingAfterBreak="0">
+  <w:abstractNum w:abstractNumId="11">
     <w:nsid w:val="777A45B3"/>
     <w:multiLevelType w:val="multilevel"/>
     <w:tmpl w:val="61043828"/>
@@ -1922,7 +5809,7 @@
 </file>
 
 <file path=word/styles.xml><?xml version="1.0" encoding="utf-8"?>
-<w:styles xmlns:mc="http://schemas.openxmlformats.org/markup-compatibility/2006" xmlns:r="http://schemas.openxmlformats.org/officeDocument/2006/relationships" xmlns:w="http://schemas.openxmlformats.org/wordprocessingml/2006/main" xmlns:w14="http://schemas.microsoft.com/office/word/2010/wordml" xmlns:w15="http://schemas.microsoft.com/office/word/2012/wordml" xmlns:w16cex="http://schemas.microsoft.com/office/word/2018/wordml/cex" xmlns:w16cid="http://schemas.microsoft.com/office/word/2016/wordml/cid" xmlns:w16="http://schemas.microsoft.com/office/word/2018/wordml" xmlns:w16sdtdh="http://schemas.microsoft.com/office/word/2020/wordml/sdtdatahash" xmlns:w16se="http://schemas.microsoft.com/office/word/2015/wordml/symex" mc:Ignorable="w14 w15 w16se w16cid w16 w16cex w16sdtdh">
+<w:styles xmlns:mc="http://schemas.openxmlformats.org/markup-compatibility/2006" xmlns:r="http://schemas.openxmlformats.org/officeDocument/2006/relationships" xmlns:w="http://schemas.openxmlformats.org/wordprocessingml/2006/main" xmlns:w14="http://schemas.microsoft.com/office/word/2010/wordml" xmlns:w15="http://schemas.microsoft.com/office/word/2012/wordml" mc:Ignorable="w14 w15">
   <w:docDefaults>
     <w:rPrDefault>
       <w:rPr>
@@ -1938,7 +5825,7 @@
       </w:pPr>
     </w:pPrDefault>
   </w:docDefaults>
-  <w:latentStyles w:defLockedState="0" w:defUIPriority="99" w:defSemiHidden="0" w:defUnhideWhenUsed="0" w:defQFormat="0" w:count="376">
+  <w:latentStyles w:defLockedState="0" w:defUIPriority="99" w:defSemiHidden="0" w:defUnhideWhenUsed="0" w:defQFormat="0" w:count="371">
     <w:lsdException w:name="Normal" w:uiPriority="0" w:qFormat="1"/>
     <w:lsdException w:name="heading 1" w:uiPriority="9" w:qFormat="1"/>
     <w:lsdException w:name="heading 2" w:semiHidden="1" w:uiPriority="9" w:unhideWhenUsed="1" w:qFormat="1"/>
@@ -2044,6 +5931,7 @@
     <w:lsdException w:name="HTML Sample" w:semiHidden="1" w:unhideWhenUsed="1"/>
     <w:lsdException w:name="HTML Typewriter" w:semiHidden="1" w:unhideWhenUsed="1"/>
     <w:lsdException w:name="HTML Variable" w:semiHidden="1" w:unhideWhenUsed="1"/>
+    <w:lsdException w:name="Normal Table" w:semiHidden="1" w:unhideWhenUsed="1"/>
     <w:lsdException w:name="annotation subject" w:semiHidden="1" w:unhideWhenUsed="1"/>
     <w:lsdException w:name="No List" w:semiHidden="1" w:unhideWhenUsed="1"/>
     <w:lsdException w:name="Outline List 1" w:semiHidden="1" w:unhideWhenUsed="1"/>
@@ -2086,8 +5974,11 @@
     <w:lsdException w:name="Table Contemporary" w:semiHidden="1" w:unhideWhenUsed="1"/>
     <w:lsdException w:name="Table Elegant" w:semiHidden="1" w:unhideWhenUsed="1"/>
     <w:lsdException w:name="Table Professional" w:semiHidden="1" w:unhideWhenUsed="1"/>
+    <w:lsdException w:name="Table Subtle 1" w:semiHidden="1" w:unhideWhenUsed="1"/>
     <w:lsdException w:name="Table Subtle 2" w:semiHidden="1" w:unhideWhenUsed="1"/>
     <w:lsdException w:name="Table Web 1" w:semiHidden="1" w:unhideWhenUsed="1"/>
+    <w:lsdException w:name="Table Web 2" w:semiHidden="1" w:unhideWhenUsed="1"/>
+    <w:lsdException w:name="Table Web 3" w:semiHidden="1" w:unhideWhenUsed="1"/>
     <w:lsdException w:name="Balloon Text" w:semiHidden="1" w:unhideWhenUsed="1"/>
     <w:lsdException w:name="Table Grid" w:uiPriority="39"/>
     <w:lsdException w:name="Table Theme" w:semiHidden="1" w:unhideWhenUsed="1"/>
@@ -2306,11 +6197,6 @@
     <w:lsdException w:name="List Table 5 Dark Accent 6" w:uiPriority="50"/>
     <w:lsdException w:name="List Table 6 Colorful Accent 6" w:uiPriority="51"/>
     <w:lsdException w:name="List Table 7 Colorful Accent 6" w:uiPriority="52"/>
-    <w:lsdException w:name="Mention" w:semiHidden="1" w:unhideWhenUsed="1"/>
-    <w:lsdException w:name="Smart Hyperlink" w:semiHidden="1" w:unhideWhenUsed="1"/>
-    <w:lsdException w:name="Hashtag" w:semiHidden="1" w:unhideWhenUsed="1"/>
-    <w:lsdException w:name="Unresolved Mention" w:semiHidden="1" w:unhideWhenUsed="1"/>
-    <w:lsdException w:name="Smart Link" w:semiHidden="1" w:unhideWhenUsed="1"/>
   </w:latentStyles>
   <w:style w:type="paragraph" w:default="1" w:styleId="Normal">
     <w:name w:val="Normal"/>
@@ -3011,7 +6897,7 @@
 </file>
 
 <file path=customXml/itemProps1.xml><?xml version="1.0" encoding="utf-8"?>
-<ds:datastoreItem xmlns:ds="http://schemas.openxmlformats.org/officeDocument/2006/customXml" ds:itemID="{419460DC-7C08-44F0-AA4F-C8C9319DBA4B}">
+<ds:datastoreItem xmlns:ds="http://schemas.openxmlformats.org/officeDocument/2006/customXml" ds:itemID="{1C60B66A-B37E-4AC4-9521-0843D4903D8D}">
   <ds:schemaRefs>
     <ds:schemaRef ds:uri="http://schemas.openxmlformats.org/officeDocument/2006/bibliography"/>
   </ds:schemaRefs>

</xml_diff>